<commit_message>
added in new template for thesis. outputs updated for each chapter
</commit_message>
<xml_diff>
--- a/thesis_chapter_1.docx
+++ b/thesis_chapter_1.docx
@@ -7407,12 +7407,9 @@
     <w:bookmarkEnd w:id="96"/>
     <w:bookmarkEnd w:id="97"/>
     <w:sectPr>
-      <w:footerReference w:type="default" r:id="rId9"/>
-      <w:pgSz w:w="11909" w:h="16834" w:code="9"/>
-      <w:pgMar w:top="720" w:right="851" w:bottom="720" w:left="720" w:header="709" w:footer="709" w:gutter="0"/>
-      <w:pgNumType w:start="1"/>
+      <w:pgSz w:w="11906" w:h="16838"/>
+      <w:pgMar w:top="1440" w:right="1440" w:bottom="1440" w:left="1440" w:header="708" w:footer="708" w:gutter="0"/>
       <w:cols w:space="708"/>
-      <w:titlePg/>
       <w:docGrid w:linePitch="360"/>
     </w:sectPr>
   </w:body>
@@ -7423,111 +7420,6 @@
 <w:comments xmlns:w="http://schemas.openxmlformats.org/wordprocessingml/2006/main" xmlns:m="http://schemas.openxmlformats.org/officeDocument/2006/math" xmlns:r="http://schemas.openxmlformats.org/officeDocument/2006/relationships" xmlns:o="urn:schemas-microsoft-com:office:office" xmlns:v="urn:schemas-microsoft-com:vml" xmlns:w10="urn:schemas-microsoft-com:office:word" xmlns:a="http://schemas.openxmlformats.org/drawingml/2006/main" xmlns:pic="http://schemas.openxmlformats.org/drawingml/2006/picture" xmlns:wp="http://schemas.openxmlformats.org/drawingml/2006/wordprocessingDrawing"/>
 </file>
 
-<file path=word/footer1.xml><?xml version="1.0" encoding="utf-8"?>
-<w:ftr xmlns:wpc="http://schemas.microsoft.com/office/word/2010/wordprocessingCanvas" xmlns:mc="http://schemas.openxmlformats.org/markup-compatibility/2006" xmlns:o="urn:schemas-microsoft-com:office:office" xmlns:r="http://schemas.openxmlformats.org/officeDocument/2006/relationships" xmlns:m="http://schemas.openxmlformats.org/officeDocument/2006/math" xmlns:v="urn:schemas-microsoft-com:vml" xmlns:wp14="http://schemas.microsoft.com/office/word/2010/wordprocessingDrawing" xmlns:wp="http://schemas.openxmlformats.org/drawingml/2006/wordprocessingDrawing" xmlns:w10="urn:schemas-microsoft-com:office:word" xmlns:w="http://schemas.openxmlformats.org/wordprocessingml/2006/main" xmlns:w14="http://schemas.microsoft.com/office/word/2010/wordml" xmlns:wpg="http://schemas.microsoft.com/office/word/2010/wordprocessingGroup" xmlns:wpi="http://schemas.microsoft.com/office/word/2010/wordprocessingInk" xmlns:wne="http://schemas.microsoft.com/office/word/2006/wordml" xmlns:wps="http://schemas.microsoft.com/office/word/2010/wordprocessingShape" mc:Ignorable="w14 wp14">
-  <w:p>
-    <w:pPr>
-      <w:pStyle w:val="Footer"/>
-      <w:jc w:val="center"/>
-      <w:rPr>
-        <w:sz w:val="22"/>
-      </w:rPr>
-    </w:pPr>
-    <w:r>
-      <w:rPr>
-        <w:sz w:val="22"/>
-      </w:rPr>
-      <w:fldChar w:fldCharType="begin"/>
-    </w:r>
-    <w:r>
-      <w:rPr>
-        <w:sz w:val="22"/>
-      </w:rPr>
-      <w:instrText xml:space="preserve"> PAGE   </w:instrText>
-    </w:r>
-    <w:r>
-      <w:rPr>
-        <w:sz w:val="22"/>
-      </w:rPr>
-      <w:instrText xml:space="preserve">\* MERGEFORMAT </w:instrText>
-    </w:r>
-    <w:r>
-      <w:rPr>
-        <w:sz w:val="22"/>
-      </w:rPr>
-      <w:fldChar w:fldCharType="separate"/>
-    </w:r>
-    <w:r>
-      <w:rPr>
-        <w:noProof/>
-        <w:sz w:val="22"/>
-      </w:rPr>
-      <w:t>2</w:t>
-    </w:r>
-    <w:r>
-      <w:rPr>
-        <w:noProof/>
-        <w:sz w:val="22"/>
-      </w:rPr>
-      <w:fldChar w:fldCharType="end"/>
-    </w:r>
-  </w:p>
-  <w:p>
-    <w:pPr>
-      <w:pStyle w:val="Footer"/>
-      <w:rPr>
-        <w:sz w:val="16"/>
-        <w:szCs w:val="16"/>
-        <w:lang w:val="en-ZA"/>
-      </w:rPr>
-    </w:pPr>
-  </w:p>
-  <w:p>
-    <w:pPr>
-      <w:jc w:val="center"/>
-      <w:rPr>
-        <w:rFonts w:ascii="Arial" w:hAnsi="Arial" w:cs="Arial"/>
-        <w:sz w:val="16"/>
-        <w:szCs w:val="16"/>
-      </w:rPr>
-    </w:pPr>
-    <w:r>
-      <w:rPr>
-        <w:rFonts w:ascii="Arial" w:hAnsi="Arial" w:cs="Arial"/>
-        <w:sz w:val="16"/>
-        <w:szCs w:val="16"/>
-      </w:rPr>
-      <w:t>(U</w:t>
-    </w:r>
-    <w:r>
-      <w:rPr>
-        <w:rFonts w:ascii="Arial" w:hAnsi="Arial" w:cs="Arial"/>
-        <w:sz w:val="16"/>
-        <w:szCs w:val="16"/>
-      </w:rPr>
-      <w:t>pdated in 2017</w:t>
-    </w:r>
-    <w:r>
-      <w:rPr>
-        <w:rFonts w:ascii="Arial" w:hAnsi="Arial" w:cs="Arial"/>
-        <w:sz w:val="16"/>
-        <w:szCs w:val="16"/>
-      </w:rPr>
-      <w:t xml:space="preserve"> and approved by the Science Faculty Board on 11 October 2017</w:t>
-    </w:r>
-    <w:r>
-      <w:rPr>
-        <w:rFonts w:ascii="Arial" w:hAnsi="Arial" w:cs="Arial"/>
-        <w:sz w:val="16"/>
-        <w:szCs w:val="16"/>
-      </w:rPr>
-      <w:t>)</w:t>
-    </w:r>
-  </w:p>
-  <w:p/>
-</w:ftr>
-</file>
-
 <file path=word/footnotes.xml><?xml version="1.0" encoding="utf-8"?>
 <w:footnotes xmlns:w="http://schemas.openxmlformats.org/wordprocessingml/2006/main" xmlns:m="http://schemas.openxmlformats.org/officeDocument/2006/math" xmlns:r="http://schemas.openxmlformats.org/officeDocument/2006/relationships" xmlns:o="urn:schemas-microsoft-com:office:office" xmlns:v="urn:schemas-microsoft-com:vml" xmlns:w10="urn:schemas-microsoft-com:office:word" xmlns:a="http://schemas.openxmlformats.org/drawingml/2006/main" xmlns:pic="http://schemas.openxmlformats.org/drawingml/2006/picture" xmlns:wp="http://schemas.openxmlformats.org/drawingml/2006/wordprocessingDrawing">
   <w:footnote w:type="continuationSeparator" w:id="0">
@@ -7673,407 +7565,228 @@
 <file path=word/numbering.xml><?xml version="1.0" encoding="utf-8"?>
 <w:numbering xmlns:wpc="http://schemas.microsoft.com/office/word/2010/wordprocessingCanvas" xmlns:mc="http://schemas.openxmlformats.org/markup-compatibility/2006" xmlns:o="urn:schemas-microsoft-com:office:office" xmlns:r="http://schemas.openxmlformats.org/officeDocument/2006/relationships" xmlns:m="http://schemas.openxmlformats.org/officeDocument/2006/math" xmlns:v="urn:schemas-microsoft-com:vml" xmlns:wp14="http://schemas.microsoft.com/office/word/2010/wordprocessingDrawing" xmlns:wp="http://schemas.openxmlformats.org/drawingml/2006/wordprocessingDrawing" xmlns:w10="urn:schemas-microsoft-com:office:word" xmlns:w="http://schemas.openxmlformats.org/wordprocessingml/2006/main" xmlns:w14="http://schemas.microsoft.com/office/word/2010/wordml" xmlns:wpg="http://schemas.microsoft.com/office/word/2010/wordprocessingGroup" xmlns:wpi="http://schemas.microsoft.com/office/word/2010/wordprocessingInk" xmlns:wne="http://schemas.microsoft.com/office/word/2006/wordml" xmlns:wps="http://schemas.microsoft.com/office/word/2010/wordprocessingShape" mc:Ignorable="w14 wp14">
   <w:abstractNum w:abstractNumId="0">
-    <w:nsid w:val="EA454B4C"/>
-    <w:multiLevelType w:val="multilevel"/>
-    <w:tmpl w:val="EF5C24EA"/>
-    <w:lvl w:ilvl="0">
+    <w:nsid w:val="371B570F"/>
+    <w:multiLevelType w:val="hybridMultilevel"/>
+    <w:tmpl w:val="4BD2122E"/>
+    <w:lvl w:ilvl="0" w:tplc="1C090001">
       <w:start w:val="1"/>
-      <w:numFmt w:val="decimal"/>
-      <w:lvlText w:val="%1."/>
+      <w:numFmt w:val="bullet"/>
+      <w:lvlText w:val=""/>
       <w:lvlJc w:val="left"/>
       <w:pPr>
-        <w:tabs>
-          <w:tab w:val="num" w:pos="0"/>
-        </w:tabs>
-        <w:ind w:left="480" w:hanging="480"/>
-      </w:pPr>
+        <w:ind w:left="720" w:hanging="360"/>
+      </w:pPr>
+      <w:rPr>
+        <w:rFonts w:ascii="Symbol" w:hAnsi="Symbol" w:hint="default"/>
+      </w:rPr>
     </w:lvl>
-    <w:lvl w:ilvl="1">
+    <w:lvl w:ilvl="1" w:tplc="1C090003" w:tentative="1">
       <w:start w:val="1"/>
-      <w:numFmt w:val="decimal"/>
-      <w:lvlText w:val="%2."/>
+      <w:numFmt w:val="bullet"/>
+      <w:lvlText w:val="o"/>
       <w:lvlJc w:val="left"/>
       <w:pPr>
-        <w:tabs>
-          <w:tab w:val="num" w:pos="720"/>
-        </w:tabs>
-        <w:ind w:left="1200" w:hanging="480"/>
-      </w:pPr>
+        <w:ind w:left="1440" w:hanging="360"/>
+      </w:pPr>
+      <w:rPr>
+        <w:rFonts w:ascii="Courier New" w:hAnsi="Courier New" w:cs="Courier New" w:hint="default"/>
+      </w:rPr>
     </w:lvl>
-    <w:lvl w:ilvl="2">
+    <w:lvl w:ilvl="2" w:tplc="1C090005" w:tentative="1">
       <w:start w:val="1"/>
-      <w:numFmt w:val="decimal"/>
-      <w:lvlText w:val="%3."/>
+      <w:numFmt w:val="bullet"/>
+      <w:lvlText w:val=""/>
       <w:lvlJc w:val="left"/>
       <w:pPr>
-        <w:tabs>
-          <w:tab w:val="num" w:pos="1440"/>
-        </w:tabs>
-        <w:ind w:left="1920" w:hanging="480"/>
-      </w:pPr>
+        <w:ind w:left="2160" w:hanging="360"/>
+      </w:pPr>
+      <w:rPr>
+        <w:rFonts w:ascii="Wingdings" w:hAnsi="Wingdings" w:hint="default"/>
+      </w:rPr>
     </w:lvl>
-    <w:lvl w:ilvl="3">
+    <w:lvl w:ilvl="3" w:tplc="1C090001" w:tentative="1">
       <w:start w:val="1"/>
-      <w:numFmt w:val="decimal"/>
-      <w:lvlText w:val="%4."/>
+      <w:numFmt w:val="bullet"/>
+      <w:lvlText w:val=""/>
       <w:lvlJc w:val="left"/>
       <w:pPr>
-        <w:tabs>
-          <w:tab w:val="num" w:pos="2160"/>
-        </w:tabs>
-        <w:ind w:left="2640" w:hanging="480"/>
-      </w:pPr>
+        <w:ind w:left="2880" w:hanging="360"/>
+      </w:pPr>
+      <w:rPr>
+        <w:rFonts w:ascii="Symbol" w:hAnsi="Symbol" w:hint="default"/>
+      </w:rPr>
     </w:lvl>
-    <w:lvl w:ilvl="4">
+    <w:lvl w:ilvl="4" w:tplc="1C090003" w:tentative="1">
       <w:start w:val="1"/>
-      <w:numFmt w:val="decimal"/>
-      <w:lvlText w:val="%5."/>
+      <w:numFmt w:val="bullet"/>
+      <w:lvlText w:val="o"/>
       <w:lvlJc w:val="left"/>
       <w:pPr>
-        <w:tabs>
-          <w:tab w:val="num" w:pos="2880"/>
-        </w:tabs>
-        <w:ind w:left="3360" w:hanging="480"/>
-      </w:pPr>
+        <w:ind w:left="3600" w:hanging="360"/>
+      </w:pPr>
+      <w:rPr>
+        <w:rFonts w:ascii="Courier New" w:hAnsi="Courier New" w:cs="Courier New" w:hint="default"/>
+      </w:rPr>
     </w:lvl>
-    <w:lvl w:ilvl="5">
+    <w:lvl w:ilvl="5" w:tplc="1C090005" w:tentative="1">
       <w:start w:val="1"/>
-      <w:numFmt w:val="decimal"/>
-      <w:lvlText w:val="%6."/>
+      <w:numFmt w:val="bullet"/>
+      <w:lvlText w:val=""/>
       <w:lvlJc w:val="left"/>
       <w:pPr>
-        <w:tabs>
-          <w:tab w:val="num" w:pos="3600"/>
-        </w:tabs>
-        <w:ind w:left="4080" w:hanging="480"/>
-      </w:pPr>
+        <w:ind w:left="4320" w:hanging="360"/>
+      </w:pPr>
+      <w:rPr>
+        <w:rFonts w:ascii="Wingdings" w:hAnsi="Wingdings" w:hint="default"/>
+      </w:rPr>
     </w:lvl>
-    <w:lvl w:ilvl="6">
+    <w:lvl w:ilvl="6" w:tplc="1C090001" w:tentative="1">
       <w:start w:val="1"/>
-      <w:numFmt w:val="decimal"/>
-      <w:lvlText w:val="%7."/>
+      <w:numFmt w:val="bullet"/>
+      <w:lvlText w:val=""/>
       <w:lvlJc w:val="left"/>
       <w:pPr>
-        <w:tabs>
-          <w:tab w:val="num" w:pos="4320"/>
-        </w:tabs>
-        <w:ind w:left="4800" w:hanging="480"/>
-      </w:pPr>
+        <w:ind w:left="5040" w:hanging="360"/>
+      </w:pPr>
+      <w:rPr>
+        <w:rFonts w:ascii="Symbol" w:hAnsi="Symbol" w:hint="default"/>
+      </w:rPr>
     </w:lvl>
-    <w:lvl w:ilvl="7">
+    <w:lvl w:ilvl="7" w:tplc="1C090003" w:tentative="1">
       <w:start w:val="1"/>
-      <w:numFmt w:val="decimal"/>
-      <w:lvlText w:val="%8."/>
+      <w:numFmt w:val="bullet"/>
+      <w:lvlText w:val="o"/>
       <w:lvlJc w:val="left"/>
       <w:pPr>
-        <w:tabs>
-          <w:tab w:val="num" w:pos="5040"/>
-        </w:tabs>
-        <w:ind w:left="5520" w:hanging="480"/>
-      </w:pPr>
+        <w:ind w:left="5760" w:hanging="360"/>
+      </w:pPr>
+      <w:rPr>
+        <w:rFonts w:ascii="Courier New" w:hAnsi="Courier New" w:cs="Courier New" w:hint="default"/>
+      </w:rPr>
     </w:lvl>
-    <w:lvl w:ilvl="8">
+    <w:lvl w:ilvl="8" w:tplc="1C090005" w:tentative="1">
       <w:start w:val="1"/>
-      <w:numFmt w:val="decimal"/>
-      <w:lvlText w:val="%9."/>
+      <w:numFmt w:val="bullet"/>
+      <w:lvlText w:val=""/>
       <w:lvlJc w:val="left"/>
       <w:pPr>
-        <w:tabs>
-          <w:tab w:val="num" w:pos="5760"/>
-        </w:tabs>
-        <w:ind w:left="6240" w:hanging="480"/>
-      </w:pPr>
+        <w:ind w:left="6480" w:hanging="360"/>
+      </w:pPr>
+      <w:rPr>
+        <w:rFonts w:ascii="Wingdings" w:hAnsi="Wingdings" w:hint="default"/>
+      </w:rPr>
     </w:lvl>
   </w:abstractNum>
   <w:abstractNum w:abstractNumId="1">
-    <w:nsid w:val="14582D31"/>
-    <w:multiLevelType w:val="multilevel"/>
-    <w:tmpl w:val="451A80A8"/>
-    <w:styleLink w:val="StyleNumberedLeft0cm"/>
-    <w:lvl w:ilvl="0">
-      <w:start w:val="5"/>
-      <w:numFmt w:val="decimal"/>
-      <w:lvlText w:val="%1"/>
+    <w:nsid w:val="4FAF30A4"/>
+    <w:multiLevelType w:val="hybridMultilevel"/>
+    <w:tmpl w:val="71F06878"/>
+    <w:lvl w:ilvl="0" w:tplc="1C090001">
+      <w:start w:val="1"/>
+      <w:numFmt w:val="bullet"/>
+      <w:lvlText w:val=""/>
       <w:lvlJc w:val="left"/>
       <w:pPr>
-        <w:tabs>
-          <w:tab w:val="num" w:pos="720"/>
-        </w:tabs>
         <w:ind w:left="720" w:hanging="360"/>
       </w:pPr>
       <w:rPr>
-        <w:rFonts w:ascii="Arial" w:hAnsi="Arial" w:hint="default"/>
+        <w:rFonts w:ascii="Symbol" w:hAnsi="Symbol" w:hint="default"/>
       </w:rPr>
     </w:lvl>
-    <w:lvl w:ilvl="1">
+    <w:lvl w:ilvl="1" w:tplc="1C090003" w:tentative="1">
       <w:start w:val="1"/>
-      <w:numFmt w:val="decimal"/>
-      <w:isLgl/>
-      <w:lvlText w:val="%1.%2"/>
+      <w:numFmt w:val="bullet"/>
+      <w:lvlText w:val="o"/>
       <w:lvlJc w:val="left"/>
       <w:pPr>
-        <w:tabs>
-          <w:tab w:val="num" w:pos="1080"/>
-        </w:tabs>
-        <w:ind w:left="1080" w:hanging="720"/>
+        <w:ind w:left="1440" w:hanging="360"/>
       </w:pPr>
       <w:rPr>
-        <w:rFonts w:hint="default"/>
+        <w:rFonts w:ascii="Courier New" w:hAnsi="Courier New" w:cs="Courier New" w:hint="default"/>
       </w:rPr>
     </w:lvl>
-    <w:lvl w:ilvl="2">
+    <w:lvl w:ilvl="2" w:tplc="1C090005" w:tentative="1">
       <w:start w:val="1"/>
-      <w:numFmt w:val="decimal"/>
-      <w:isLgl/>
-      <w:lvlText w:val="%1.%2.%3"/>
+      <w:numFmt w:val="bullet"/>
+      <w:lvlText w:val=""/>
       <w:lvlJc w:val="left"/>
       <w:pPr>
-        <w:tabs>
-          <w:tab w:val="num" w:pos="1080"/>
-        </w:tabs>
-        <w:ind w:left="1080" w:hanging="720"/>
+        <w:ind w:left="2160" w:hanging="360"/>
       </w:pPr>
       <w:rPr>
-        <w:rFonts w:hint="default"/>
+        <w:rFonts w:ascii="Wingdings" w:hAnsi="Wingdings" w:hint="default"/>
       </w:rPr>
     </w:lvl>
-    <w:lvl w:ilvl="3">
+    <w:lvl w:ilvl="3" w:tplc="1C090001" w:tentative="1">
       <w:start w:val="1"/>
-      <w:numFmt w:val="decimal"/>
-      <w:isLgl/>
-      <w:lvlText w:val="%1.%2.%3.%4"/>
+      <w:numFmt w:val="bullet"/>
+      <w:lvlText w:val=""/>
       <w:lvlJc w:val="left"/>
       <w:pPr>
-        <w:tabs>
-          <w:tab w:val="num" w:pos="1080"/>
-        </w:tabs>
-        <w:ind w:left="1080" w:hanging="720"/>
+        <w:ind w:left="2880" w:hanging="360"/>
       </w:pPr>
       <w:rPr>
-        <w:rFonts w:hint="default"/>
+        <w:rFonts w:ascii="Symbol" w:hAnsi="Symbol" w:hint="default"/>
       </w:rPr>
     </w:lvl>
-    <w:lvl w:ilvl="4">
+    <w:lvl w:ilvl="4" w:tplc="1C090003" w:tentative="1">
       <w:start w:val="1"/>
-      <w:numFmt w:val="decimal"/>
-      <w:isLgl/>
-      <w:lvlText w:val="%1.%2.%3.%4.%5"/>
+      <w:numFmt w:val="bullet"/>
+      <w:lvlText w:val="o"/>
       <w:lvlJc w:val="left"/>
       <w:pPr>
-        <w:tabs>
-          <w:tab w:val="num" w:pos="1440"/>
-        </w:tabs>
-        <w:ind w:left="1440" w:hanging="1080"/>
+        <w:ind w:left="3600" w:hanging="360"/>
       </w:pPr>
       <w:rPr>
-        <w:rFonts w:hint="default"/>
+        <w:rFonts w:ascii="Courier New" w:hAnsi="Courier New" w:cs="Courier New" w:hint="default"/>
       </w:rPr>
     </w:lvl>
-    <w:lvl w:ilvl="5">
+    <w:lvl w:ilvl="5" w:tplc="1C090005" w:tentative="1">
       <w:start w:val="1"/>
-      <w:numFmt w:val="decimal"/>
-      <w:isLgl/>
-      <w:lvlText w:val="%1.%2.%3.%4.%5.%6"/>
+      <w:numFmt w:val="bullet"/>
+      <w:lvlText w:val=""/>
       <w:lvlJc w:val="left"/>
       <w:pPr>
-        <w:tabs>
-          <w:tab w:val="num" w:pos="1440"/>
-        </w:tabs>
-        <w:ind w:left="1440" w:hanging="1080"/>
+        <w:ind w:left="4320" w:hanging="360"/>
       </w:pPr>
       <w:rPr>
-        <w:rFonts w:hint="default"/>
+        <w:rFonts w:ascii="Wingdings" w:hAnsi="Wingdings" w:hint="default"/>
       </w:rPr>
     </w:lvl>
-    <w:lvl w:ilvl="6">
+    <w:lvl w:ilvl="6" w:tplc="1C090001" w:tentative="1">
       <w:start w:val="1"/>
-      <w:numFmt w:val="decimal"/>
-      <w:isLgl/>
-      <w:lvlText w:val="%1.%2.%3.%4.%5.%6.%7"/>
+      <w:numFmt w:val="bullet"/>
+      <w:lvlText w:val=""/>
       <w:lvlJc w:val="left"/>
       <w:pPr>
-        <w:tabs>
-          <w:tab w:val="num" w:pos="1800"/>
-        </w:tabs>
-        <w:ind w:left="1800" w:hanging="1440"/>
+        <w:ind w:left="5040" w:hanging="360"/>
       </w:pPr>
       <w:rPr>
-        <w:rFonts w:hint="default"/>
+        <w:rFonts w:ascii="Symbol" w:hAnsi="Symbol" w:hint="default"/>
       </w:rPr>
     </w:lvl>
-    <w:lvl w:ilvl="7">
+    <w:lvl w:ilvl="7" w:tplc="1C090003" w:tentative="1">
       <w:start w:val="1"/>
-      <w:numFmt w:val="decimal"/>
-      <w:isLgl/>
-      <w:lvlText w:val="%1.%2.%3.%4.%5.%6.%7.%8"/>
+      <w:numFmt w:val="bullet"/>
+      <w:lvlText w:val="o"/>
       <w:lvlJc w:val="left"/>
       <w:pPr>
-        <w:tabs>
-          <w:tab w:val="num" w:pos="1800"/>
-        </w:tabs>
-        <w:ind w:left="1800" w:hanging="1440"/>
+        <w:ind w:left="5760" w:hanging="360"/>
       </w:pPr>
       <w:rPr>
-        <w:rFonts w:hint="default"/>
+        <w:rFonts w:ascii="Courier New" w:hAnsi="Courier New" w:cs="Courier New" w:hint="default"/>
       </w:rPr>
     </w:lvl>
-    <w:lvl w:ilvl="8">
+    <w:lvl w:ilvl="8" w:tplc="1C090005" w:tentative="1">
       <w:start w:val="1"/>
-      <w:numFmt w:val="decimal"/>
-      <w:isLgl/>
-      <w:lvlText w:val="%1.%2.%3.%4.%5.%6.%7.%8.%9"/>
+      <w:numFmt w:val="bullet"/>
+      <w:lvlText w:val=""/>
       <w:lvlJc w:val="left"/>
       <w:pPr>
-        <w:tabs>
-          <w:tab w:val="num" w:pos="2160"/>
-        </w:tabs>
-        <w:ind w:left="2160" w:hanging="1800"/>
+        <w:ind w:left="6480" w:hanging="360"/>
       </w:pPr>
       <w:rPr>
-        <w:rFonts w:hint="default"/>
-      </w:rPr>
-    </w:lvl>
-  </w:abstractNum>
-  <w:abstractNum w:abstractNumId="2">
-    <w:nsid w:val="2DFF518B"/>
-    <w:multiLevelType w:val="multilevel"/>
-    <w:tmpl w:val="37E0E7B8"/>
-    <w:styleLink w:val="StyleOutlinenumberedLeft0cmHanging127cm"/>
-    <w:lvl w:ilvl="0">
-      <w:start w:val="4"/>
-      <w:numFmt w:val="decimal"/>
-      <w:lvlText w:val="%1"/>
-      <w:lvlJc w:val="left"/>
-      <w:pPr>
-        <w:tabs>
-          <w:tab w:val="num" w:pos="720"/>
-        </w:tabs>
-        <w:ind w:left="720" w:hanging="720"/>
-      </w:pPr>
-      <w:rPr>
-        <w:rFonts w:ascii="Arial" w:hAnsi="Arial"/>
-        <w:b/>
-        <w:sz w:val="24"/>
-      </w:rPr>
-    </w:lvl>
-    <w:lvl w:ilvl="1">
-      <w:start w:val="1"/>
-      <w:numFmt w:val="decimal"/>
-      <w:lvlText w:val="%1.%2"/>
-      <w:lvlJc w:val="left"/>
-      <w:pPr>
-        <w:tabs>
-          <w:tab w:val="num" w:pos="720"/>
-        </w:tabs>
-        <w:ind w:left="720" w:hanging="720"/>
-      </w:pPr>
-      <w:rPr>
-        <w:rFonts w:hint="default"/>
-      </w:rPr>
-    </w:lvl>
-    <w:lvl w:ilvl="2">
-      <w:start w:val="1"/>
-      <w:numFmt w:val="decimal"/>
-      <w:lvlText w:val="%1.%2.%3"/>
-      <w:lvlJc w:val="left"/>
-      <w:pPr>
-        <w:tabs>
-          <w:tab w:val="num" w:pos="720"/>
-        </w:tabs>
-        <w:ind w:left="720" w:hanging="720"/>
-      </w:pPr>
-      <w:rPr>
-        <w:rFonts w:hint="default"/>
-      </w:rPr>
-    </w:lvl>
-    <w:lvl w:ilvl="3">
-      <w:start w:val="1"/>
-      <w:numFmt w:val="decimal"/>
-      <w:lvlText w:val="%1.%2.%3.%4"/>
-      <w:lvlJc w:val="left"/>
-      <w:pPr>
-        <w:tabs>
-          <w:tab w:val="num" w:pos="720"/>
-        </w:tabs>
-        <w:ind w:left="720" w:hanging="720"/>
-      </w:pPr>
-      <w:rPr>
-        <w:rFonts w:hint="default"/>
-      </w:rPr>
-    </w:lvl>
-    <w:lvl w:ilvl="4">
-      <w:start w:val="1"/>
-      <w:numFmt w:val="decimal"/>
-      <w:lvlText w:val="%1.%2.%3.%4.%5"/>
-      <w:lvlJc w:val="left"/>
-      <w:pPr>
-        <w:tabs>
-          <w:tab w:val="num" w:pos="1080"/>
-        </w:tabs>
-        <w:ind w:left="1080" w:hanging="1080"/>
-      </w:pPr>
-      <w:rPr>
-        <w:rFonts w:hint="default"/>
-      </w:rPr>
-    </w:lvl>
-    <w:lvl w:ilvl="5">
-      <w:start w:val="1"/>
-      <w:numFmt w:val="decimal"/>
-      <w:lvlText w:val="%1.%2.%3.%4.%5.%6"/>
-      <w:lvlJc w:val="left"/>
-      <w:pPr>
-        <w:tabs>
-          <w:tab w:val="num" w:pos="1080"/>
-        </w:tabs>
-        <w:ind w:left="1080" w:hanging="1080"/>
-      </w:pPr>
-      <w:rPr>
-        <w:rFonts w:hint="default"/>
-      </w:rPr>
-    </w:lvl>
-    <w:lvl w:ilvl="6">
-      <w:start w:val="1"/>
-      <w:numFmt w:val="decimal"/>
-      <w:lvlText w:val="%1.%2.%3.%4.%5.%6.%7"/>
-      <w:lvlJc w:val="left"/>
-      <w:pPr>
-        <w:tabs>
-          <w:tab w:val="num" w:pos="1440"/>
-        </w:tabs>
-        <w:ind w:left="1440" w:hanging="1440"/>
-      </w:pPr>
-      <w:rPr>
-        <w:rFonts w:hint="default"/>
-      </w:rPr>
-    </w:lvl>
-    <w:lvl w:ilvl="7">
-      <w:start w:val="1"/>
-      <w:numFmt w:val="decimal"/>
-      <w:lvlText w:val="%1.%2.%3.%4.%5.%6.%7.%8"/>
-      <w:lvlJc w:val="left"/>
-      <w:pPr>
-        <w:tabs>
-          <w:tab w:val="num" w:pos="1440"/>
-        </w:tabs>
-        <w:ind w:left="1440" w:hanging="1440"/>
-      </w:pPr>
-      <w:rPr>
-        <w:rFonts w:hint="default"/>
-      </w:rPr>
-    </w:lvl>
-    <w:lvl w:ilvl="8">
-      <w:start w:val="1"/>
-      <w:numFmt w:val="decimal"/>
-      <w:lvlText w:val="%1.%2.%3.%4.%5.%6.%7.%8.%9"/>
-      <w:lvlJc w:val="left"/>
-      <w:pPr>
-        <w:tabs>
-          <w:tab w:val="num" w:pos="1800"/>
-        </w:tabs>
-        <w:ind w:left="1800" w:hanging="1800"/>
-      </w:pPr>
-      <w:rPr>
-        <w:rFonts w:hint="default"/>
+        <w:rFonts w:ascii="Wingdings" w:hAnsi="Wingdings" w:hint="default"/>
       </w:rPr>
     </w:lvl>
   </w:abstractNum>
@@ -8296,37 +8009,7 @@
     <w:abstractNumId w:val="1"/>
   </w:num>
   <w:num w:numId="2">
-    <w:abstractNumId w:val="2"/>
-  </w:num>
-  <w:num w:numId="3">
     <w:abstractNumId w:val="0"/>
-    <w:lvlOverride w:ilvl="0">
-      <w:startOverride w:val="1"/>
-    </w:lvlOverride>
-    <w:lvlOverride w:ilvl="1">
-      <w:startOverride w:val="1"/>
-    </w:lvlOverride>
-    <w:lvlOverride w:ilvl="2">
-      <w:startOverride w:val="1"/>
-    </w:lvlOverride>
-    <w:lvlOverride w:ilvl="3">
-      <w:startOverride w:val="1"/>
-    </w:lvlOverride>
-    <w:lvlOverride w:ilvl="4">
-      <w:startOverride w:val="1"/>
-    </w:lvlOverride>
-    <w:lvlOverride w:ilvl="5">
-      <w:startOverride w:val="1"/>
-    </w:lvlOverride>
-    <w:lvlOverride w:ilvl="6">
-      <w:startOverride w:val="1"/>
-    </w:lvlOverride>
-    <w:lvlOverride w:ilvl="7">
-      <w:startOverride w:val="1"/>
-    </w:lvlOverride>
-    <w:lvlOverride w:ilvl="8">
-      <w:startOverride w:val="1"/>
-    </w:lvlOverride>
   </w:num>
   <w:num w:numId="1000">
     <w:abstractNumId w:val="990"/>
@@ -8369,222 +8052,296 @@
   <w:docDefaults>
     <w:rPrDefault>
       <w:rPr>
-        <w:rFonts w:ascii="Times New Roman" w:eastAsia="Times New Roman" w:hAnsi="Times New Roman" w:cs="Times New Roman"/>
-        <w:lang w:val="en-ZA" w:eastAsia="en-ZA" w:bidi="ar-SA"/>
+        <w:rFonts w:asciiTheme="minorHAnsi" w:eastAsiaTheme="minorHAnsi" w:hAnsiTheme="minorHAnsi" w:cstheme="minorBidi"/>
+        <w:sz w:val="24"/>
+        <w:szCs w:val="24"/>
+        <w:lang w:val="en-ZA" w:eastAsia="en-US" w:bidi="ar-SA"/>
       </w:rPr>
     </w:rPrDefault>
-    <w:pPrDefault/>
+    <w:pPrDefault>
+      <w:pPr>
+        <w:spacing w:after="200"/>
+      </w:pPr>
+    </w:pPrDefault>
   </w:docDefaults>
-  <w:latentStyles w:defLockedState="0" w:defUIPriority="0" w:defSemiHidden="0" w:defUnhideWhenUsed="0" w:defQFormat="0" w:count="267">
-    <w:lsdException w:name="Normal" w:qFormat="1"/>
-    <w:lsdException w:name="heading 1" w:qFormat="1"/>
-    <w:lsdException w:name="heading 2" w:semiHidden="1" w:unhideWhenUsed="1" w:qFormat="1"/>
-    <w:lsdException w:name="heading 3" w:semiHidden="1" w:unhideWhenUsed="1" w:qFormat="1"/>
-    <w:lsdException w:name="heading 4" w:semiHidden="1" w:unhideWhenUsed="1" w:qFormat="1"/>
-    <w:lsdException w:name="heading 5" w:semiHidden="1" w:unhideWhenUsed="1" w:qFormat="1"/>
-    <w:lsdException w:name="heading 6" w:semiHidden="1" w:unhideWhenUsed="1" w:qFormat="1"/>
-    <w:lsdException w:name="heading 7" w:semiHidden="1" w:unhideWhenUsed="1" w:qFormat="1"/>
-    <w:lsdException w:name="heading 8" w:semiHidden="1" w:unhideWhenUsed="1" w:qFormat="1"/>
-    <w:lsdException w:name="heading 9" w:semiHidden="1" w:unhideWhenUsed="1" w:qFormat="1"/>
+  <w:latentStyles w:defLockedState="0" w:defUIPriority="99" w:defSemiHidden="1" w:defUnhideWhenUsed="1" w:defQFormat="0" w:count="267">
+    <w:lsdException w:name="Normal" w:semiHidden="0" w:uiPriority="0" w:unhideWhenUsed="0" w:qFormat="1"/>
+    <w:lsdException w:name="heading 1" w:semiHidden="0" w:uiPriority="9" w:unhideWhenUsed="0" w:qFormat="1"/>
+    <w:lsdException w:name="heading 2" w:uiPriority="9" w:qFormat="1"/>
+    <w:lsdException w:name="heading 3" w:uiPriority="9" w:qFormat="1"/>
+    <w:lsdException w:name="heading 4" w:uiPriority="9" w:qFormat="1"/>
+    <w:lsdException w:name="heading 5" w:uiPriority="9" w:qFormat="1"/>
+    <w:lsdException w:name="heading 6" w:uiPriority="9" w:qFormat="1"/>
+    <w:lsdException w:name="heading 7" w:uiPriority="9"/>
+    <w:lsdException w:name="heading 8" w:uiPriority="9"/>
+    <w:lsdException w:name="heading 9" w:uiPriority="9"/>
     <w:lsdException w:name="toc 1" w:uiPriority="39"/>
     <w:lsdException w:name="toc 2" w:uiPriority="39"/>
     <w:lsdException w:name="toc 3" w:uiPriority="39"/>
-    <w:lsdException w:name="annotation text" w:uiPriority="99"/>
-    <w:lsdException w:name="header" w:uiPriority="99"/>
-    <w:lsdException w:name="footer" w:uiPriority="99"/>
-    <w:lsdException w:name="caption" w:semiHidden="1" w:unhideWhenUsed="1" w:qFormat="1"/>
-    <w:lsdException w:name="annotation reference" w:uiPriority="99"/>
-    <w:lsdException w:name="Title" w:qFormat="1"/>
-    <w:lsdException w:name="Subtitle" w:qFormat="1"/>
-    <w:lsdException w:name="Hyperlink" w:uiPriority="99"/>
-    <w:lsdException w:name="Strong" w:qFormat="1"/>
-    <w:lsdException w:name="Emphasis" w:qFormat="1"/>
-    <w:lsdException w:name="Normal (Web)" w:uiPriority="99"/>
-    <w:lsdException w:name="Balloon Text" w:uiPriority="99"/>
-    <w:lsdException w:name="Placeholder Text" w:semiHidden="1" w:uiPriority="99"/>
-    <w:lsdException w:name="No Spacing" w:uiPriority="1" w:qFormat="1"/>
-    <w:lsdException w:name="Light Shading" w:uiPriority="60"/>
-    <w:lsdException w:name="Light List" w:uiPriority="61"/>
-    <w:lsdException w:name="Light Grid" w:uiPriority="62"/>
-    <w:lsdException w:name="Medium Shading 1" w:uiPriority="63"/>
-    <w:lsdException w:name="Medium Shading 2" w:uiPriority="64"/>
-    <w:lsdException w:name="Medium List 1" w:uiPriority="65"/>
-    <w:lsdException w:name="Medium List 2" w:uiPriority="66"/>
-    <w:lsdException w:name="Medium Grid 1" w:uiPriority="67"/>
-    <w:lsdException w:name="Medium Grid 2" w:uiPriority="68"/>
-    <w:lsdException w:name="Medium Grid 3" w:uiPriority="69"/>
-    <w:lsdException w:name="Dark List" w:uiPriority="70"/>
-    <w:lsdException w:name="Colorful Shading" w:uiPriority="71"/>
-    <w:lsdException w:name="Colorful List" w:uiPriority="72"/>
-    <w:lsdException w:name="Colorful Grid" w:uiPriority="73"/>
-    <w:lsdException w:name="Light Shading Accent 1" w:uiPriority="60"/>
-    <w:lsdException w:name="Light List Accent 1" w:uiPriority="61"/>
-    <w:lsdException w:name="Light Grid Accent 1" w:uiPriority="62"/>
-    <w:lsdException w:name="Medium Shading 1 Accent 1" w:uiPriority="63"/>
-    <w:lsdException w:name="Medium Shading 2 Accent 1" w:uiPriority="64"/>
-    <w:lsdException w:name="Medium List 1 Accent 1" w:uiPriority="65"/>
-    <w:lsdException w:name="Revision" w:semiHidden="1" w:uiPriority="99"/>
-    <w:lsdException w:name="List Paragraph" w:uiPriority="34" w:qFormat="1"/>
-    <w:lsdException w:name="Quote" w:uiPriority="29" w:qFormat="1"/>
-    <w:lsdException w:name="Intense Quote" w:uiPriority="30" w:qFormat="1"/>
-    <w:lsdException w:name="Medium List 2 Accent 1" w:uiPriority="66"/>
-    <w:lsdException w:name="Medium Grid 1 Accent 1" w:uiPriority="67"/>
-    <w:lsdException w:name="Medium Grid 2 Accent 1" w:uiPriority="68"/>
-    <w:lsdException w:name="Medium Grid 3 Accent 1" w:uiPriority="69"/>
-    <w:lsdException w:name="Dark List Accent 1" w:uiPriority="70"/>
-    <w:lsdException w:name="Colorful Shading Accent 1" w:uiPriority="71"/>
-    <w:lsdException w:name="Colorful List Accent 1" w:uiPriority="72"/>
-    <w:lsdException w:name="Colorful Grid Accent 1" w:uiPriority="73"/>
-    <w:lsdException w:name="Light Shading Accent 2" w:uiPriority="60"/>
-    <w:lsdException w:name="Light List Accent 2" w:uiPriority="61"/>
-    <w:lsdException w:name="Light Grid Accent 2" w:uiPriority="62"/>
-    <w:lsdException w:name="Medium Shading 1 Accent 2" w:uiPriority="63"/>
-    <w:lsdException w:name="Medium Shading 2 Accent 2" w:uiPriority="64"/>
-    <w:lsdException w:name="Medium List 1 Accent 2" w:uiPriority="65"/>
-    <w:lsdException w:name="Medium List 2 Accent 2" w:uiPriority="66"/>
-    <w:lsdException w:name="Medium Grid 1 Accent 2" w:uiPriority="67"/>
-    <w:lsdException w:name="Medium Grid 2 Accent 2" w:uiPriority="68"/>
-    <w:lsdException w:name="Medium Grid 3 Accent 2" w:uiPriority="69"/>
-    <w:lsdException w:name="Dark List Accent 2" w:uiPriority="70"/>
-    <w:lsdException w:name="Colorful Shading Accent 2" w:uiPriority="71"/>
-    <w:lsdException w:name="Colorful List Accent 2" w:uiPriority="72"/>
-    <w:lsdException w:name="Colorful Grid Accent 2" w:uiPriority="73"/>
-    <w:lsdException w:name="Light Shading Accent 3" w:uiPriority="60"/>
-    <w:lsdException w:name="Light List Accent 3" w:uiPriority="61"/>
-    <w:lsdException w:name="Light Grid Accent 3" w:uiPriority="62"/>
-    <w:lsdException w:name="Medium Shading 1 Accent 3" w:uiPriority="63"/>
-    <w:lsdException w:name="Medium Shading 2 Accent 3" w:uiPriority="64"/>
-    <w:lsdException w:name="Medium List 1 Accent 3" w:uiPriority="65"/>
-    <w:lsdException w:name="Medium List 2 Accent 3" w:uiPriority="66"/>
-    <w:lsdException w:name="Medium Grid 1 Accent 3" w:uiPriority="67"/>
-    <w:lsdException w:name="Medium Grid 2 Accent 3" w:uiPriority="68"/>
-    <w:lsdException w:name="Medium Grid 3 Accent 3" w:uiPriority="69"/>
-    <w:lsdException w:name="Dark List Accent 3" w:uiPriority="70"/>
-    <w:lsdException w:name="Colorful Shading Accent 3" w:uiPriority="71"/>
-    <w:lsdException w:name="Colorful List Accent 3" w:uiPriority="72"/>
-    <w:lsdException w:name="Colorful Grid Accent 3" w:uiPriority="73"/>
-    <w:lsdException w:name="Light Shading Accent 4" w:uiPriority="60"/>
-    <w:lsdException w:name="Light List Accent 4" w:uiPriority="61"/>
-    <w:lsdException w:name="Light Grid Accent 4" w:uiPriority="62"/>
-    <w:lsdException w:name="Medium Shading 1 Accent 4" w:uiPriority="63"/>
-    <w:lsdException w:name="Medium Shading 2 Accent 4" w:uiPriority="64"/>
-    <w:lsdException w:name="Medium List 1 Accent 4" w:uiPriority="65"/>
-    <w:lsdException w:name="Medium List 2 Accent 4" w:uiPriority="66"/>
-    <w:lsdException w:name="Medium Grid 1 Accent 4" w:uiPriority="67"/>
-    <w:lsdException w:name="Medium Grid 2 Accent 4" w:uiPriority="68"/>
-    <w:lsdException w:name="Medium Grid 3 Accent 4" w:uiPriority="69"/>
-    <w:lsdException w:name="Dark List Accent 4" w:uiPriority="70"/>
-    <w:lsdException w:name="Colorful Shading Accent 4" w:uiPriority="71"/>
-    <w:lsdException w:name="Colorful List Accent 4" w:uiPriority="72"/>
-    <w:lsdException w:name="Colorful Grid Accent 4" w:uiPriority="73"/>
-    <w:lsdException w:name="Light Shading Accent 5" w:uiPriority="60"/>
-    <w:lsdException w:name="Light List Accent 5" w:uiPriority="61"/>
-    <w:lsdException w:name="Light Grid Accent 5" w:uiPriority="62"/>
-    <w:lsdException w:name="Medium Shading 1 Accent 5" w:uiPriority="63"/>
-    <w:lsdException w:name="Medium Shading 2 Accent 5" w:uiPriority="64"/>
-    <w:lsdException w:name="Medium List 1 Accent 5" w:uiPriority="65"/>
-    <w:lsdException w:name="Medium List 2 Accent 5" w:uiPriority="66"/>
-    <w:lsdException w:name="Medium Grid 1 Accent 5" w:uiPriority="67"/>
-    <w:lsdException w:name="Medium Grid 2 Accent 5" w:uiPriority="68"/>
-    <w:lsdException w:name="Medium Grid 3 Accent 5" w:uiPriority="69"/>
-    <w:lsdException w:name="Dark List Accent 5" w:uiPriority="70"/>
-    <w:lsdException w:name="Colorful Shading Accent 5" w:uiPriority="71"/>
-    <w:lsdException w:name="Colorful List Accent 5" w:uiPriority="72"/>
-    <w:lsdException w:name="Colorful Grid Accent 5" w:uiPriority="73"/>
-    <w:lsdException w:name="Light Shading Accent 6" w:uiPriority="60"/>
-    <w:lsdException w:name="Light List Accent 6" w:uiPriority="61"/>
-    <w:lsdException w:name="Light Grid Accent 6" w:uiPriority="62"/>
-    <w:lsdException w:name="Medium Shading 1 Accent 6" w:uiPriority="63"/>
-    <w:lsdException w:name="Medium Shading 2 Accent 6" w:uiPriority="64"/>
-    <w:lsdException w:name="Medium List 1 Accent 6" w:uiPriority="65"/>
-    <w:lsdException w:name="Medium List 2 Accent 6" w:uiPriority="66"/>
-    <w:lsdException w:name="Medium Grid 1 Accent 6" w:uiPriority="67"/>
-    <w:lsdException w:name="Medium Grid 2 Accent 6" w:uiPriority="68"/>
-    <w:lsdException w:name="Medium Grid 3 Accent 6" w:uiPriority="69"/>
-    <w:lsdException w:name="Dark List Accent 6" w:uiPriority="70"/>
-    <w:lsdException w:name="Colorful Shading Accent 6" w:uiPriority="71"/>
-    <w:lsdException w:name="Colorful List Accent 6" w:uiPriority="72"/>
-    <w:lsdException w:name="Colorful Grid Accent 6" w:uiPriority="73"/>
-    <w:lsdException w:name="Subtle Emphasis" w:uiPriority="19" w:qFormat="1"/>
-    <w:lsdException w:name="Intense Emphasis" w:uiPriority="21" w:qFormat="1"/>
-    <w:lsdException w:name="Subtle Reference" w:uiPriority="31" w:qFormat="1"/>
-    <w:lsdException w:name="Intense Reference" w:uiPriority="32" w:qFormat="1"/>
-    <w:lsdException w:name="Book Title" w:uiPriority="33" w:qFormat="1"/>
-    <w:lsdException w:name="Bibliography" w:semiHidden="1" w:uiPriority="37" w:unhideWhenUsed="1"/>
-    <w:lsdException w:name="TOC Heading" w:semiHidden="1" w:uiPriority="39" w:unhideWhenUsed="1" w:qFormat="1"/>
+    <w:lsdException w:name="toc 4" w:uiPriority="39"/>
+    <w:lsdException w:name="toc 5" w:uiPriority="39"/>
+    <w:lsdException w:name="toc 6" w:uiPriority="39"/>
+    <w:lsdException w:name="toc 7" w:uiPriority="39"/>
+    <w:lsdException w:name="toc 8" w:uiPriority="39"/>
+    <w:lsdException w:name="toc 9" w:uiPriority="39"/>
+    <w:lsdException w:name="footnote text" w:uiPriority="9" w:qFormat="1"/>
+    <w:lsdException w:name="caption" w:uiPriority="35"/>
+    <w:lsdException w:name="Title" w:semiHidden="0" w:uiPriority="0" w:unhideWhenUsed="0" w:qFormat="1"/>
+    <w:lsdException w:name="Default Paragraph Font" w:uiPriority="1"/>
+    <w:lsdException w:name="Body Text" w:uiPriority="0" w:qFormat="1"/>
+    <w:lsdException w:name="Subtitle" w:semiHidden="0" w:uiPriority="0" w:unhideWhenUsed="0" w:qFormat="1"/>
+    <w:lsdException w:name="Date" w:uiPriority="0" w:qFormat="1"/>
+    <w:lsdException w:name="Block Text" w:uiPriority="9" w:qFormat="1"/>
+    <w:lsdException w:name="Strong" w:semiHidden="0" w:uiPriority="22" w:unhideWhenUsed="0"/>
+    <w:lsdException w:name="Emphasis" w:semiHidden="0" w:uiPriority="20" w:unhideWhenUsed="0"/>
+    <w:lsdException w:name="Table Grid" w:semiHidden="0" w:uiPriority="59" w:unhideWhenUsed="0"/>
+    <w:lsdException w:name="Placeholder Text" w:unhideWhenUsed="0"/>
+    <w:lsdException w:name="No Spacing" w:semiHidden="0" w:uiPriority="1" w:unhideWhenUsed="0"/>
+    <w:lsdException w:name="Light Shading" w:semiHidden="0" w:uiPriority="60" w:unhideWhenUsed="0"/>
+    <w:lsdException w:name="Light List" w:semiHidden="0" w:uiPriority="61" w:unhideWhenUsed="0"/>
+    <w:lsdException w:name="Light Grid" w:semiHidden="0" w:uiPriority="62" w:unhideWhenUsed="0"/>
+    <w:lsdException w:name="Medium Shading 1" w:semiHidden="0" w:uiPriority="63" w:unhideWhenUsed="0"/>
+    <w:lsdException w:name="Medium Shading 2" w:semiHidden="0" w:uiPriority="64" w:unhideWhenUsed="0"/>
+    <w:lsdException w:name="Medium List 1" w:semiHidden="0" w:uiPriority="65" w:unhideWhenUsed="0"/>
+    <w:lsdException w:name="Medium List 2" w:semiHidden="0" w:uiPriority="66" w:unhideWhenUsed="0"/>
+    <w:lsdException w:name="Medium Grid 1" w:semiHidden="0" w:uiPriority="67" w:unhideWhenUsed="0"/>
+    <w:lsdException w:name="Medium Grid 2" w:semiHidden="0" w:uiPriority="68" w:unhideWhenUsed="0"/>
+    <w:lsdException w:name="Medium Grid 3" w:semiHidden="0" w:uiPriority="69" w:unhideWhenUsed="0"/>
+    <w:lsdException w:name="Dark List" w:semiHidden="0" w:uiPriority="70" w:unhideWhenUsed="0"/>
+    <w:lsdException w:name="Colorful Shading" w:semiHidden="0" w:uiPriority="71" w:unhideWhenUsed="0"/>
+    <w:lsdException w:name="Colorful List" w:semiHidden="0" w:uiPriority="72" w:unhideWhenUsed="0"/>
+    <w:lsdException w:name="Colorful Grid" w:semiHidden="0" w:uiPriority="73" w:unhideWhenUsed="0"/>
+    <w:lsdException w:name="Light Shading Accent 1" w:semiHidden="0" w:uiPriority="60" w:unhideWhenUsed="0"/>
+    <w:lsdException w:name="Light List Accent 1" w:semiHidden="0" w:uiPriority="61" w:unhideWhenUsed="0"/>
+    <w:lsdException w:name="Light Grid Accent 1" w:semiHidden="0" w:uiPriority="62" w:unhideWhenUsed="0"/>
+    <w:lsdException w:name="Medium Shading 1 Accent 1" w:semiHidden="0" w:uiPriority="63" w:unhideWhenUsed="0"/>
+    <w:lsdException w:name="Medium Shading 2 Accent 1" w:semiHidden="0" w:uiPriority="64" w:unhideWhenUsed="0"/>
+    <w:lsdException w:name="Medium List 1 Accent 1" w:semiHidden="0" w:uiPriority="65" w:unhideWhenUsed="0"/>
+    <w:lsdException w:name="Revision" w:unhideWhenUsed="0"/>
+    <w:lsdException w:name="List Paragraph" w:semiHidden="0" w:uiPriority="34" w:unhideWhenUsed="0"/>
+    <w:lsdException w:name="Quote" w:semiHidden="0" w:uiPriority="29" w:unhideWhenUsed="0"/>
+    <w:lsdException w:name="Intense Quote" w:semiHidden="0" w:uiPriority="30" w:unhideWhenUsed="0"/>
+    <w:lsdException w:name="Medium List 2 Accent 1" w:semiHidden="0" w:uiPriority="66" w:unhideWhenUsed="0"/>
+    <w:lsdException w:name="Medium Grid 1 Accent 1" w:semiHidden="0" w:uiPriority="67" w:unhideWhenUsed="0"/>
+    <w:lsdException w:name="Medium Grid 2 Accent 1" w:semiHidden="0" w:uiPriority="68" w:unhideWhenUsed="0"/>
+    <w:lsdException w:name="Medium Grid 3 Accent 1" w:semiHidden="0" w:uiPriority="69" w:unhideWhenUsed="0"/>
+    <w:lsdException w:name="Dark List Accent 1" w:semiHidden="0" w:uiPriority="70" w:unhideWhenUsed="0"/>
+    <w:lsdException w:name="Colorful Shading Accent 1" w:semiHidden="0" w:uiPriority="71" w:unhideWhenUsed="0"/>
+    <w:lsdException w:name="Colorful List Accent 1" w:semiHidden="0" w:uiPriority="72" w:unhideWhenUsed="0"/>
+    <w:lsdException w:name="Colorful Grid Accent 1" w:semiHidden="0" w:uiPriority="73" w:unhideWhenUsed="0"/>
+    <w:lsdException w:name="Light Shading Accent 2" w:semiHidden="0" w:uiPriority="60" w:unhideWhenUsed="0"/>
+    <w:lsdException w:name="Light List Accent 2" w:semiHidden="0" w:uiPriority="61" w:unhideWhenUsed="0"/>
+    <w:lsdException w:name="Light Grid Accent 2" w:semiHidden="0" w:uiPriority="62" w:unhideWhenUsed="0"/>
+    <w:lsdException w:name="Medium Shading 1 Accent 2" w:semiHidden="0" w:uiPriority="63" w:unhideWhenUsed="0"/>
+    <w:lsdException w:name="Medium Shading 2 Accent 2" w:semiHidden="0" w:uiPriority="64" w:unhideWhenUsed="0"/>
+    <w:lsdException w:name="Medium List 1 Accent 2" w:semiHidden="0" w:uiPriority="65" w:unhideWhenUsed="0"/>
+    <w:lsdException w:name="Medium List 2 Accent 2" w:semiHidden="0" w:uiPriority="66" w:unhideWhenUsed="0"/>
+    <w:lsdException w:name="Medium Grid 1 Accent 2" w:semiHidden="0" w:uiPriority="67" w:unhideWhenUsed="0"/>
+    <w:lsdException w:name="Medium Grid 2 Accent 2" w:semiHidden="0" w:uiPriority="68" w:unhideWhenUsed="0"/>
+    <w:lsdException w:name="Medium Grid 3 Accent 2" w:semiHidden="0" w:uiPriority="69" w:unhideWhenUsed="0"/>
+    <w:lsdException w:name="Dark List Accent 2" w:semiHidden="0" w:uiPriority="70" w:unhideWhenUsed="0"/>
+    <w:lsdException w:name="Colorful Shading Accent 2" w:semiHidden="0" w:uiPriority="71" w:unhideWhenUsed="0"/>
+    <w:lsdException w:name="Colorful List Accent 2" w:semiHidden="0" w:uiPriority="72" w:unhideWhenUsed="0"/>
+    <w:lsdException w:name="Colorful Grid Accent 2" w:semiHidden="0" w:uiPriority="73" w:unhideWhenUsed="0"/>
+    <w:lsdException w:name="Light Shading Accent 3" w:semiHidden="0" w:uiPriority="60" w:unhideWhenUsed="0"/>
+    <w:lsdException w:name="Light List Accent 3" w:semiHidden="0" w:uiPriority="61" w:unhideWhenUsed="0"/>
+    <w:lsdException w:name="Light Grid Accent 3" w:semiHidden="0" w:uiPriority="62" w:unhideWhenUsed="0"/>
+    <w:lsdException w:name="Medium Shading 1 Accent 3" w:semiHidden="0" w:uiPriority="63" w:unhideWhenUsed="0"/>
+    <w:lsdException w:name="Medium Shading 2 Accent 3" w:semiHidden="0" w:uiPriority="64" w:unhideWhenUsed="0"/>
+    <w:lsdException w:name="Medium List 1 Accent 3" w:semiHidden="0" w:uiPriority="65" w:unhideWhenUsed="0"/>
+    <w:lsdException w:name="Medium List 2 Accent 3" w:semiHidden="0" w:uiPriority="66" w:unhideWhenUsed="0"/>
+    <w:lsdException w:name="Medium Grid 1 Accent 3" w:semiHidden="0" w:uiPriority="67" w:unhideWhenUsed="0"/>
+    <w:lsdException w:name="Medium Grid 2 Accent 3" w:semiHidden="0" w:uiPriority="68" w:unhideWhenUsed="0"/>
+    <w:lsdException w:name="Medium Grid 3 Accent 3" w:semiHidden="0" w:uiPriority="69" w:unhideWhenUsed="0"/>
+    <w:lsdException w:name="Dark List Accent 3" w:semiHidden="0" w:uiPriority="70" w:unhideWhenUsed="0"/>
+    <w:lsdException w:name="Colorful Shading Accent 3" w:semiHidden="0" w:uiPriority="71" w:unhideWhenUsed="0"/>
+    <w:lsdException w:name="Colorful List Accent 3" w:semiHidden="0" w:uiPriority="72" w:unhideWhenUsed="0"/>
+    <w:lsdException w:name="Colorful Grid Accent 3" w:semiHidden="0" w:uiPriority="73" w:unhideWhenUsed="0"/>
+    <w:lsdException w:name="Light Shading Accent 4" w:semiHidden="0" w:uiPriority="60" w:unhideWhenUsed="0"/>
+    <w:lsdException w:name="Light List Accent 4" w:semiHidden="0" w:uiPriority="61" w:unhideWhenUsed="0"/>
+    <w:lsdException w:name="Light Grid Accent 4" w:semiHidden="0" w:uiPriority="62" w:unhideWhenUsed="0"/>
+    <w:lsdException w:name="Medium Shading 1 Accent 4" w:semiHidden="0" w:uiPriority="63" w:unhideWhenUsed="0"/>
+    <w:lsdException w:name="Medium Shading 2 Accent 4" w:semiHidden="0" w:uiPriority="64" w:unhideWhenUsed="0"/>
+    <w:lsdException w:name="Medium List 1 Accent 4" w:semiHidden="0" w:uiPriority="65" w:unhideWhenUsed="0"/>
+    <w:lsdException w:name="Medium List 2 Accent 4" w:semiHidden="0" w:uiPriority="66" w:unhideWhenUsed="0"/>
+    <w:lsdException w:name="Medium Grid 1 Accent 4" w:semiHidden="0" w:uiPriority="67" w:unhideWhenUsed="0"/>
+    <w:lsdException w:name="Medium Grid 2 Accent 4" w:semiHidden="0" w:uiPriority="68" w:unhideWhenUsed="0"/>
+    <w:lsdException w:name="Medium Grid 3 Accent 4" w:semiHidden="0" w:uiPriority="69" w:unhideWhenUsed="0"/>
+    <w:lsdException w:name="Dark List Accent 4" w:semiHidden="0" w:uiPriority="70" w:unhideWhenUsed="0"/>
+    <w:lsdException w:name="Colorful Shading Accent 4" w:semiHidden="0" w:uiPriority="71" w:unhideWhenUsed="0"/>
+    <w:lsdException w:name="Colorful List Accent 4" w:semiHidden="0" w:uiPriority="72" w:unhideWhenUsed="0"/>
+    <w:lsdException w:name="Colorful Grid Accent 4" w:semiHidden="0" w:uiPriority="73" w:unhideWhenUsed="0"/>
+    <w:lsdException w:name="Light Shading Accent 5" w:semiHidden="0" w:uiPriority="60" w:unhideWhenUsed="0"/>
+    <w:lsdException w:name="Light List Accent 5" w:semiHidden="0" w:uiPriority="61" w:unhideWhenUsed="0"/>
+    <w:lsdException w:name="Light Grid Accent 5" w:semiHidden="0" w:uiPriority="62" w:unhideWhenUsed="0"/>
+    <w:lsdException w:name="Medium Shading 1 Accent 5" w:semiHidden="0" w:uiPriority="63" w:unhideWhenUsed="0"/>
+    <w:lsdException w:name="Medium Shading 2 Accent 5" w:semiHidden="0" w:uiPriority="64" w:unhideWhenUsed="0"/>
+    <w:lsdException w:name="Medium List 1 Accent 5" w:semiHidden="0" w:uiPriority="65" w:unhideWhenUsed="0"/>
+    <w:lsdException w:name="Medium List 2 Accent 5" w:semiHidden="0" w:uiPriority="66" w:unhideWhenUsed="0"/>
+    <w:lsdException w:name="Medium Grid 1 Accent 5" w:semiHidden="0" w:uiPriority="67" w:unhideWhenUsed="0"/>
+    <w:lsdException w:name="Medium Grid 2 Accent 5" w:semiHidden="0" w:uiPriority="68" w:unhideWhenUsed="0"/>
+    <w:lsdException w:name="Medium Grid 3 Accent 5" w:semiHidden="0" w:uiPriority="69" w:unhideWhenUsed="0"/>
+    <w:lsdException w:name="Dark List Accent 5" w:semiHidden="0" w:uiPriority="70" w:unhideWhenUsed="0"/>
+    <w:lsdException w:name="Colorful Shading Accent 5" w:semiHidden="0" w:uiPriority="71" w:unhideWhenUsed="0"/>
+    <w:lsdException w:name="Colorful List Accent 5" w:semiHidden="0" w:uiPriority="72" w:unhideWhenUsed="0"/>
+    <w:lsdException w:name="Colorful Grid Accent 5" w:semiHidden="0" w:uiPriority="73" w:unhideWhenUsed="0"/>
+    <w:lsdException w:name="Light Shading Accent 6" w:semiHidden="0" w:uiPriority="60" w:unhideWhenUsed="0"/>
+    <w:lsdException w:name="Light List Accent 6" w:semiHidden="0" w:uiPriority="61" w:unhideWhenUsed="0"/>
+    <w:lsdException w:name="Light Grid Accent 6" w:semiHidden="0" w:uiPriority="62" w:unhideWhenUsed="0"/>
+    <w:lsdException w:name="Medium Shading 1 Accent 6" w:semiHidden="0" w:uiPriority="63" w:unhideWhenUsed="0"/>
+    <w:lsdException w:name="Medium Shading 2 Accent 6" w:semiHidden="0" w:uiPriority="64" w:unhideWhenUsed="0"/>
+    <w:lsdException w:name="Medium List 1 Accent 6" w:semiHidden="0" w:uiPriority="65" w:unhideWhenUsed="0"/>
+    <w:lsdException w:name="Medium List 2 Accent 6" w:semiHidden="0" w:uiPriority="66" w:unhideWhenUsed="0"/>
+    <w:lsdException w:name="Medium Grid 1 Accent 6" w:semiHidden="0" w:uiPriority="67" w:unhideWhenUsed="0"/>
+    <w:lsdException w:name="Medium Grid 2 Accent 6" w:semiHidden="0" w:uiPriority="68" w:unhideWhenUsed="0"/>
+    <w:lsdException w:name="Medium Grid 3 Accent 6" w:semiHidden="0" w:uiPriority="69" w:unhideWhenUsed="0"/>
+    <w:lsdException w:name="Dark List Accent 6" w:semiHidden="0" w:uiPriority="70" w:unhideWhenUsed="0"/>
+    <w:lsdException w:name="Colorful Shading Accent 6" w:semiHidden="0" w:uiPriority="71" w:unhideWhenUsed="0"/>
+    <w:lsdException w:name="Colorful List Accent 6" w:semiHidden="0" w:uiPriority="72" w:unhideWhenUsed="0"/>
+    <w:lsdException w:name="Colorful Grid Accent 6" w:semiHidden="0" w:uiPriority="73" w:unhideWhenUsed="0"/>
+    <w:lsdException w:name="Subtle Emphasis" w:semiHidden="0" w:uiPriority="19" w:unhideWhenUsed="0"/>
+    <w:lsdException w:name="Intense Emphasis" w:semiHidden="0" w:uiPriority="21" w:unhideWhenUsed="0"/>
+    <w:lsdException w:name="Subtle Reference" w:semiHidden="0" w:uiPriority="31" w:unhideWhenUsed="0"/>
+    <w:lsdException w:name="Intense Reference" w:semiHidden="0" w:uiPriority="32" w:unhideWhenUsed="0"/>
+    <w:lsdException w:name="Book Title" w:semiHidden="0" w:uiPriority="33" w:unhideWhenUsed="0"/>
+    <w:lsdException w:name="Bibliography" w:uiPriority="0" w:qFormat="1"/>
+    <w:lsdException w:name="TOC Heading" w:uiPriority="39" w:qFormat="1"/>
   </w:latentStyles>
   <w:style w:type="paragraph" w:default="1" w:styleId="Normal">
     <w:name w:val="Normal"/>
     <w:qFormat/>
-    <w:rPr>
-      <w:sz w:val="24"/>
-      <w:szCs w:val="24"/>
-      <w:lang w:val="en-US" w:eastAsia="en-US"/>
-    </w:rPr>
+    <w:rsid w:val="006E450C"/>
   </w:style>
   <w:style w:type="paragraph" w:styleId="Heading1">
     <w:name w:val="heading 1"/>
     <w:basedOn w:val="Normal"/>
-    <w:next w:val="Normal"/>
+    <w:next w:val="BodyText"/>
     <w:link w:val="Heading1Char"/>
+    <w:uiPriority w:val="9"/>
     <w:qFormat/>
-    <w:rsid w:val="00441FB4"/>
+    <w:rsid w:val="00CB599C"/>
     <w:pPr>
       <w:keepNext/>
-      <w:spacing w:before="240" w:after="60"/>
+      <w:keepLines/>
+      <w:spacing w:before="480" w:after="0"/>
       <w:outlineLvl w:val="0"/>
     </w:pPr>
     <w:rPr>
-      <w:rFonts w:ascii="Cambria" w:hAnsi="Cambria"/>
+      <w:rFonts w:asciiTheme="majorHAnsi" w:eastAsiaTheme="majorEastAsia" w:hAnsiTheme="majorHAnsi" w:cstheme="majorBidi"/>
       <w:b/>
       <w:bCs/>
-      <w:kern w:val="32"/>
+      <w:color w:val="000000" w:themeColor="text1"/>
       <w:sz w:val="32"/>
       <w:szCs w:val="32"/>
-      <w:lang w:val="x-none" w:eastAsia="x-none"/>
     </w:rPr>
   </w:style>
   <w:style w:type="paragraph" w:styleId="Heading2">
     <w:name w:val="heading 2"/>
     <w:basedOn w:val="Normal"/>
-    <w:next w:val="Normal"/>
+    <w:next w:val="BodyText"/>
     <w:link w:val="Heading2Char"/>
+    <w:uiPriority w:val="9"/>
     <w:unhideWhenUsed/>
     <w:qFormat/>
-    <w:rsid w:val="00835344"/>
+    <w:rsid w:val="00742A7C"/>
     <w:pPr>
       <w:keepNext/>
-      <w:spacing w:before="240" w:after="60"/>
+      <w:keepLines/>
+      <w:spacing w:before="200" w:after="0"/>
       <w:outlineLvl w:val="1"/>
     </w:pPr>
     <w:rPr>
-      <w:rFonts w:ascii="Cambria" w:hAnsi="Cambria"/>
+      <w:rFonts w:asciiTheme="majorHAnsi" w:eastAsiaTheme="majorEastAsia" w:hAnsiTheme="majorHAnsi" w:cstheme="majorBidi"/>
       <w:b/>
       <w:bCs/>
-      <w:i/>
-      <w:iCs/>
-      <w:sz w:val="28"/>
-      <w:szCs w:val="28"/>
-      <w:lang w:val="x-none" w:eastAsia="x-none"/>
+      <w:sz w:val="32"/>
+      <w:szCs w:val="32"/>
     </w:rPr>
   </w:style>
   <w:style w:type="paragraph" w:styleId="Heading3">
     <w:name w:val="heading 3"/>
     <w:basedOn w:val="Normal"/>
-    <w:next w:val="Normal"/>
+    <w:next w:val="BodyText"/>
     <w:link w:val="Heading3Char"/>
+    <w:uiPriority w:val="9"/>
+    <w:unhideWhenUsed/>
     <w:qFormat/>
-    <w:rsid w:val="00835344"/>
+    <w:rsid w:val="00742A7C"/>
     <w:pPr>
       <w:keepNext/>
-      <w:jc w:val="both"/>
+      <w:keepLines/>
+      <w:spacing w:before="200" w:after="0"/>
       <w:outlineLvl w:val="2"/>
     </w:pPr>
     <w:rPr>
+      <w:rFonts w:asciiTheme="majorHAnsi" w:eastAsiaTheme="majorEastAsia" w:hAnsiTheme="majorHAnsi" w:cstheme="majorBidi"/>
       <w:b/>
       <w:bCs/>
       <w:sz w:val="28"/>
-      <w:lang w:val="en-ZA" w:eastAsia="x-none"/>
+      <w:szCs w:val="28"/>
+    </w:rPr>
+  </w:style>
+  <w:style w:type="paragraph" w:styleId="Heading4">
+    <w:name w:val="heading 4"/>
+    <w:basedOn w:val="Normal"/>
+    <w:next w:val="BodyText"/>
+    <w:link w:val="Heading4Char"/>
+    <w:uiPriority w:val="9"/>
+    <w:unhideWhenUsed/>
+    <w:qFormat/>
+    <w:rsid w:val="00742A7C"/>
+    <w:pPr>
+      <w:keepNext/>
+      <w:keepLines/>
+      <w:spacing w:before="200" w:after="0"/>
+      <w:outlineLvl w:val="3"/>
+    </w:pPr>
+    <w:rPr>
+      <w:rFonts w:asciiTheme="majorHAnsi" w:eastAsiaTheme="majorEastAsia" w:hAnsiTheme="majorHAnsi" w:cstheme="majorBidi"/>
+      <w:b/>
+      <w:bCs/>
+    </w:rPr>
+  </w:style>
+  <w:style w:type="paragraph" w:styleId="Heading5">
+    <w:name w:val="heading 5"/>
+    <w:basedOn w:val="Normal"/>
+    <w:next w:val="BodyText"/>
+    <w:link w:val="Heading5Char"/>
+    <w:uiPriority w:val="9"/>
+    <w:unhideWhenUsed/>
+    <w:qFormat/>
+    <w:rsid w:val="006E450C"/>
+    <w:pPr>
+      <w:keepNext/>
+      <w:keepLines/>
+      <w:spacing w:before="200" w:after="0"/>
+      <w:outlineLvl w:val="4"/>
+    </w:pPr>
+    <w:rPr>
+      <w:rFonts w:asciiTheme="majorHAnsi" w:eastAsiaTheme="majorEastAsia" w:hAnsiTheme="majorHAnsi" w:cstheme="majorBidi"/>
+      <w:i/>
+      <w:iCs/>
+      <w:color w:val="AD0101" w:themeColor="accent1"/>
+    </w:rPr>
+  </w:style>
+  <w:style w:type="paragraph" w:styleId="Heading6">
+    <w:name w:val="heading 6"/>
+    <w:basedOn w:val="Normal"/>
+    <w:next w:val="BodyText"/>
+    <w:link w:val="Heading6Char"/>
+    <w:uiPriority w:val="9"/>
+    <w:unhideWhenUsed/>
+    <w:qFormat/>
+    <w:rsid w:val="006E450C"/>
+    <w:pPr>
+      <w:keepNext/>
+      <w:keepLines/>
+      <w:spacing w:before="200" w:after="0"/>
+      <w:outlineLvl w:val="5"/>
+    </w:pPr>
+    <w:rPr>
+      <w:rFonts w:asciiTheme="majorHAnsi" w:eastAsiaTheme="majorEastAsia" w:hAnsiTheme="majorHAnsi" w:cstheme="majorBidi"/>
+      <w:color w:val="AD0101" w:themeColor="accent1"/>
     </w:rPr>
   </w:style>
   <w:style w:type="character" w:default="1" w:styleId="DefaultParagraphFont">
@@ -8614,775 +8371,582 @@
     <w:semiHidden/>
     <w:unhideWhenUsed/>
   </w:style>
-  <w:style w:type="paragraph" w:styleId="DocumentMap">
-    <w:name w:val="Document Map"/>
+  <w:style w:type="paragraph" w:customStyle="1" w:styleId="FirstParagraph">
+    <w:name w:val="First Paragraph"/>
+    <w:basedOn w:val="BodyText"/>
+    <w:next w:val="BodyText"/>
+    <w:qFormat/>
+    <w:rsid w:val="006E450C"/>
+  </w:style>
+  <w:style w:type="paragraph" w:styleId="BodyText">
+    <w:name w:val="Body Text"/>
     <w:basedOn w:val="Normal"/>
-    <w:semiHidden/>
-    <w:rsid w:val="00641307"/>
+    <w:link w:val="BodyTextChar"/>
+    <w:qFormat/>
+    <w:rsid w:val="006E450C"/>
     <w:pPr>
-      <w:shd w:val="clear" w:color="auto" w:fill="000080"/>
+      <w:spacing w:before="180" w:after="180"/>
+    </w:pPr>
+  </w:style>
+  <w:style w:type="character" w:customStyle="1" w:styleId="BodyTextChar">
+    <w:name w:val="Body Text Char"/>
+    <w:basedOn w:val="DefaultParagraphFont"/>
+    <w:link w:val="BodyText"/>
+    <w:rsid w:val="006E450C"/>
+  </w:style>
+  <w:style w:type="paragraph" w:customStyle="1" w:styleId="Compact">
+    <w:name w:val="Compact"/>
+    <w:basedOn w:val="BodyText"/>
+    <w:qFormat/>
+    <w:rsid w:val="006E450C"/>
+    <w:pPr>
+      <w:spacing w:before="36" w:after="36"/>
+    </w:pPr>
+  </w:style>
+  <w:style w:type="paragraph" w:customStyle="1" w:styleId="Author">
+    <w:name w:val="Author"/>
+    <w:next w:val="BodyText"/>
+    <w:qFormat/>
+    <w:rsid w:val="006E450C"/>
+    <w:pPr>
+      <w:keepNext/>
+      <w:keepLines/>
+      <w:jc w:val="center"/>
+    </w:pPr>
+  </w:style>
+  <w:style w:type="paragraph" w:customStyle="1" w:styleId="Abstract">
+    <w:name w:val="Abstract"/>
+    <w:basedOn w:val="Normal"/>
+    <w:next w:val="BodyText"/>
+    <w:qFormat/>
+    <w:rsid w:val="006E450C"/>
+    <w:pPr>
+      <w:keepNext/>
+      <w:keepLines/>
+      <w:spacing w:before="300" w:after="300"/>
     </w:pPr>
     <w:rPr>
-      <w:rFonts w:ascii="Tahoma" w:hAnsi="Tahoma" w:cs="Tahoma"/>
       <w:sz w:val="20"/>
       <w:szCs w:val="20"/>
     </w:rPr>
   </w:style>
-  <w:style w:type="paragraph" w:styleId="BalloonText">
-    <w:name w:val="Balloon Text"/>
-    <w:basedOn w:val="Normal"/>
-    <w:link w:val="BalloonTextChar"/>
-    <w:uiPriority w:val="99"/>
-    <w:rsid w:val="00327E45"/>
+  <w:style w:type="character" w:customStyle="1" w:styleId="Heading1Char">
+    <w:name w:val="Heading 1 Char"/>
+    <w:basedOn w:val="DefaultParagraphFont"/>
+    <w:link w:val="Heading1"/>
+    <w:uiPriority w:val="9"/>
+    <w:rsid w:val="00CB599C"/>
     <w:rPr>
-      <w:rFonts w:ascii="Tahoma" w:hAnsi="Tahoma"/>
-      <w:sz w:val="16"/>
-      <w:szCs w:val="16"/>
-      <w:lang w:val="x-none" w:eastAsia="x-none"/>
+      <w:rFonts w:asciiTheme="majorHAnsi" w:eastAsiaTheme="majorEastAsia" w:hAnsiTheme="majorHAnsi" w:cstheme="majorBidi"/>
+      <w:b/>
+      <w:bCs/>
+      <w:color w:val="000000" w:themeColor="text1"/>
+      <w:sz w:val="32"/>
+      <w:szCs w:val="32"/>
     </w:rPr>
   </w:style>
-  <w:style w:type="paragraph" w:styleId="Header">
-    <w:name w:val="header"/>
+  <w:style w:type="character" w:customStyle="1" w:styleId="Heading2Char">
+    <w:name w:val="Heading 2 Char"/>
+    <w:basedOn w:val="DefaultParagraphFont"/>
+    <w:link w:val="Heading2"/>
+    <w:uiPriority w:val="9"/>
+    <w:rsid w:val="00742A7C"/>
+    <w:rPr>
+      <w:rFonts w:asciiTheme="majorHAnsi" w:eastAsiaTheme="majorEastAsia" w:hAnsiTheme="majorHAnsi" w:cstheme="majorBidi"/>
+      <w:b/>
+      <w:bCs/>
+      <w:sz w:val="32"/>
+      <w:szCs w:val="32"/>
+    </w:rPr>
+  </w:style>
+  <w:style w:type="character" w:customStyle="1" w:styleId="Heading3Char">
+    <w:name w:val="Heading 3 Char"/>
+    <w:basedOn w:val="DefaultParagraphFont"/>
+    <w:link w:val="Heading3"/>
+    <w:uiPriority w:val="9"/>
+    <w:rsid w:val="00742A7C"/>
+    <w:rPr>
+      <w:rFonts w:asciiTheme="majorHAnsi" w:eastAsiaTheme="majorEastAsia" w:hAnsiTheme="majorHAnsi" w:cstheme="majorBidi"/>
+      <w:b/>
+      <w:bCs/>
+      <w:sz w:val="28"/>
+      <w:szCs w:val="28"/>
+    </w:rPr>
+  </w:style>
+  <w:style w:type="character" w:customStyle="1" w:styleId="Heading4Char">
+    <w:name w:val="Heading 4 Char"/>
+    <w:basedOn w:val="DefaultParagraphFont"/>
+    <w:link w:val="Heading4"/>
+    <w:uiPriority w:val="9"/>
+    <w:rsid w:val="00742A7C"/>
+    <w:rPr>
+      <w:rFonts w:asciiTheme="majorHAnsi" w:eastAsiaTheme="majorEastAsia" w:hAnsiTheme="majorHAnsi" w:cstheme="majorBidi"/>
+      <w:b/>
+      <w:bCs/>
+    </w:rPr>
+  </w:style>
+  <w:style w:type="character" w:customStyle="1" w:styleId="Heading5Char">
+    <w:name w:val="Heading 5 Char"/>
+    <w:basedOn w:val="DefaultParagraphFont"/>
+    <w:link w:val="Heading5"/>
+    <w:uiPriority w:val="9"/>
+    <w:rsid w:val="006E450C"/>
+    <w:rPr>
+      <w:rFonts w:asciiTheme="majorHAnsi" w:eastAsiaTheme="majorEastAsia" w:hAnsiTheme="majorHAnsi" w:cstheme="majorBidi"/>
+      <w:i/>
+      <w:iCs/>
+      <w:color w:val="AD0101" w:themeColor="accent1"/>
+    </w:rPr>
+  </w:style>
+  <w:style w:type="character" w:customStyle="1" w:styleId="Heading6Char">
+    <w:name w:val="Heading 6 Char"/>
+    <w:basedOn w:val="DefaultParagraphFont"/>
+    <w:link w:val="Heading6"/>
+    <w:uiPriority w:val="9"/>
+    <w:rsid w:val="006E450C"/>
+    <w:rPr>
+      <w:rFonts w:asciiTheme="majorHAnsi" w:eastAsiaTheme="majorEastAsia" w:hAnsiTheme="majorHAnsi" w:cstheme="majorBidi"/>
+      <w:color w:val="AD0101" w:themeColor="accent1"/>
+    </w:rPr>
+  </w:style>
+  <w:style w:type="paragraph" w:styleId="FootnoteText">
+    <w:name w:val="footnote text"/>
     <w:basedOn w:val="Normal"/>
-    <w:link w:val="HeaderChar"/>
-    <w:uiPriority w:val="99"/>
-    <w:rsid w:val="00296A0F"/>
+    <w:link w:val="FootnoteTextChar"/>
+    <w:uiPriority w:val="9"/>
+    <w:unhideWhenUsed/>
+    <w:qFormat/>
+    <w:rsid w:val="006E450C"/>
+  </w:style>
+  <w:style w:type="character" w:customStyle="1" w:styleId="FootnoteTextChar">
+    <w:name w:val="Footnote Text Char"/>
+    <w:basedOn w:val="DefaultParagraphFont"/>
+    <w:link w:val="FootnoteText"/>
+    <w:uiPriority w:val="9"/>
+    <w:rsid w:val="006E450C"/>
+  </w:style>
+  <w:style w:type="paragraph" w:styleId="Title">
+    <w:name w:val="Title"/>
+    <w:basedOn w:val="Normal"/>
+    <w:next w:val="BodyText"/>
+    <w:link w:val="TitleChar"/>
+    <w:qFormat/>
+    <w:rsid w:val="00742A7C"/>
     <w:pPr>
-      <w:tabs>
-        <w:tab w:val="center" w:pos="4680"/>
-        <w:tab w:val="right" w:pos="9360"/>
-      </w:tabs>
+      <w:keepNext/>
+      <w:keepLines/>
+      <w:spacing w:before="480" w:after="240"/>
+      <w:jc w:val="center"/>
     </w:pPr>
     <w:rPr>
-      <w:lang w:val="x-none" w:eastAsia="x-none"/>
+      <w:rFonts w:ascii="Times New Roman" w:eastAsiaTheme="majorEastAsia" w:hAnsi="Times New Roman" w:cs="Times New Roman"/>
+      <w:b/>
+      <w:bCs/>
+      <w:sz w:val="36"/>
+      <w:szCs w:val="36"/>
     </w:rPr>
   </w:style>
-  <w:style w:type="character" w:customStyle="1" w:styleId="HeaderChar">
-    <w:name w:val="Header Char"/>
-    <w:link w:val="Header"/>
-    <w:uiPriority w:val="99"/>
-    <w:rsid w:val="00296A0F"/>
+  <w:style w:type="character" w:customStyle="1" w:styleId="TitleChar">
+    <w:name w:val="Title Char"/>
+    <w:basedOn w:val="DefaultParagraphFont"/>
+    <w:link w:val="Title"/>
+    <w:rsid w:val="00742A7C"/>
     <w:rPr>
-      <w:sz w:val="24"/>
-      <w:szCs w:val="24"/>
+      <w:rFonts w:ascii="Times New Roman" w:eastAsiaTheme="majorEastAsia" w:hAnsi="Times New Roman" w:cs="Times New Roman"/>
+      <w:b/>
+      <w:bCs/>
+      <w:sz w:val="36"/>
+      <w:szCs w:val="36"/>
     </w:rPr>
   </w:style>
-  <w:style w:type="paragraph" w:styleId="Footer">
-    <w:name w:val="footer"/>
-    <w:basedOn w:val="Normal"/>
-    <w:link w:val="FooterChar"/>
-    <w:uiPriority w:val="99"/>
-    <w:rsid w:val="00296A0F"/>
+  <w:style w:type="paragraph" w:styleId="Subtitle">
+    <w:name w:val="Subtitle"/>
+    <w:basedOn w:val="Title"/>
+    <w:next w:val="BodyText"/>
+    <w:link w:val="SubtitleChar"/>
+    <w:qFormat/>
+    <w:rsid w:val="00742A7C"/>
     <w:pPr>
-      <w:tabs>
-        <w:tab w:val="center" w:pos="4680"/>
-        <w:tab w:val="right" w:pos="9360"/>
-      </w:tabs>
+      <w:spacing w:before="240"/>
     </w:pPr>
     <w:rPr>
-      <w:lang w:val="x-none" w:eastAsia="x-none"/>
+      <w:sz w:val="30"/>
+      <w:szCs w:val="30"/>
     </w:rPr>
   </w:style>
-  <w:style w:type="character" w:customStyle="1" w:styleId="FooterChar">
-    <w:name w:val="Footer Char"/>
-    <w:link w:val="Footer"/>
-    <w:uiPriority w:val="99"/>
-    <w:rsid w:val="00296A0F"/>
+  <w:style w:type="character" w:customStyle="1" w:styleId="SubtitleChar">
+    <w:name w:val="Subtitle Char"/>
+    <w:basedOn w:val="DefaultParagraphFont"/>
+    <w:link w:val="Subtitle"/>
+    <w:rsid w:val="00742A7C"/>
     <w:rPr>
-      <w:sz w:val="24"/>
-      <w:szCs w:val="24"/>
+      <w:rFonts w:ascii="Times New Roman" w:eastAsiaTheme="majorEastAsia" w:hAnsi="Times New Roman" w:cs="Times New Roman"/>
+      <w:b/>
+      <w:bCs/>
+      <w:sz w:val="30"/>
+      <w:szCs w:val="30"/>
+    </w:rPr>
+  </w:style>
+  <w:style w:type="paragraph" w:styleId="Date">
+    <w:name w:val="Date"/>
+    <w:next w:val="BodyText"/>
+    <w:link w:val="DateChar"/>
+    <w:qFormat/>
+    <w:rsid w:val="006E450C"/>
+    <w:pPr>
+      <w:keepNext/>
+      <w:keepLines/>
+      <w:jc w:val="center"/>
+    </w:pPr>
+  </w:style>
+  <w:style w:type="character" w:customStyle="1" w:styleId="DateChar">
+    <w:name w:val="Date Char"/>
+    <w:basedOn w:val="DefaultParagraphFont"/>
+    <w:link w:val="Date"/>
+    <w:rsid w:val="006E450C"/>
+  </w:style>
+  <w:style w:type="paragraph" w:styleId="BlockText">
+    <w:name w:val="Block Text"/>
+    <w:basedOn w:val="BodyText"/>
+    <w:next w:val="BodyText"/>
+    <w:uiPriority w:val="9"/>
+    <w:unhideWhenUsed/>
+    <w:qFormat/>
+    <w:rsid w:val="006E450C"/>
+    <w:pPr>
+      <w:spacing w:before="100" w:after="100"/>
+    </w:pPr>
+    <w:rPr>
+      <w:rFonts w:asciiTheme="majorHAnsi" w:eastAsiaTheme="majorEastAsia" w:hAnsiTheme="majorHAnsi" w:cstheme="majorBidi"/>
+      <w:bCs/>
+      <w:sz w:val="20"/>
+      <w:szCs w:val="20"/>
+    </w:rPr>
+  </w:style>
+  <w:style w:type="paragraph" w:styleId="Bibliography">
+    <w:name w:val="Bibliography"/>
+    <w:basedOn w:val="Normal"/>
+    <w:qFormat/>
+    <w:rsid w:val="006E450C"/>
+  </w:style>
+  <w:style w:type="paragraph" w:styleId="TOCHeading">
+    <w:name w:val="TOC Heading"/>
+    <w:basedOn w:val="Heading1"/>
+    <w:next w:val="BodyText"/>
+    <w:uiPriority w:val="39"/>
+    <w:unhideWhenUsed/>
+    <w:qFormat/>
+    <w:rsid w:val="00CB599C"/>
+    <w:pPr>
+      <w:spacing w:before="240" w:line="259" w:lineRule="auto"/>
+      <w:outlineLvl w:val="9"/>
+    </w:pPr>
+    <w:rPr>
+      <w:b w:val="0"/>
+      <w:bCs w:val="0"/>
     </w:rPr>
   </w:style>
   <w:style w:type="paragraph" w:styleId="ListParagraph">
     <w:name w:val="List Paragraph"/>
     <w:basedOn w:val="Normal"/>
     <w:uiPriority w:val="34"/>
-    <w:qFormat/>
-    <w:rsid w:val="000E16CC"/>
+    <w:rsid w:val="0069190C"/>
     <w:pPr>
-      <w:spacing w:after="200" w:line="276" w:lineRule="auto"/>
       <w:ind w:left="720"/>
       <w:contextualSpacing/>
     </w:pPr>
+  </w:style>
+  <w:style w:type="paragraph" w:customStyle="1" w:styleId="mystylethesis">
+    <w:name w:val="mystyle_thesis"/>
+    <w:basedOn w:val="Heading1"/>
+    <w:link w:val="mystylethesisChar"/>
+    <w:qFormat/>
+    <w:rsid w:val="00742A7C"/>
     <w:rPr>
-      <w:rFonts w:ascii="Calibri" w:eastAsia="Calibri" w:hAnsi="Calibri"/>
-      <w:sz w:val="22"/>
-      <w:szCs w:val="22"/>
-      <w:lang w:val="en-ZA"/>
+      <w:color w:val="auto"/>
     </w:rPr>
   </w:style>
-  <w:style w:type="character" w:styleId="Hyperlink">
-    <w:name w:val="Hyperlink"/>
-    <w:uiPriority w:val="99"/>
-    <w:rsid w:val="001D0EDB"/>
-    <w:rPr>
-      <w:rFonts w:cs="Times New Roman"/>
-      <w:color w:val="0000FF"/>
-      <w:u w:val="single"/>
-    </w:rPr>
-  </w:style>
-  <w:style w:type="character" w:customStyle="1" w:styleId="Heading1Char">
-    <w:name w:val="Heading 1 Char"/>
-    <w:link w:val="Heading1"/>
-    <w:rsid w:val="00441FB4"/>
-    <w:rPr>
-      <w:rFonts w:ascii="Cambria" w:eastAsia="Times New Roman" w:hAnsi="Cambria" w:cs="Times New Roman"/>
-      <w:b/>
-      <w:bCs/>
-      <w:kern w:val="32"/>
-      <w:sz w:val="32"/>
-      <w:szCs w:val="32"/>
-    </w:rPr>
-  </w:style>
-  <w:style w:type="paragraph" w:styleId="BodyText">
-    <w:name w:val="Body Text"/>
-    <w:basedOn w:val="Normal"/>
-    <w:link w:val="BodyTextChar"/>
-    <w:rsid w:val="004E0843"/>
-    <w:pPr>
-      <w:spacing w:after="120"/>
-    </w:pPr>
-    <w:rPr>
-      <w:lang w:val="x-none" w:eastAsia="x-none"/>
-    </w:rPr>
-  </w:style>
-  <w:style w:type="character" w:customStyle="1" w:styleId="BodyTextChar">
-    <w:name w:val="Body Text Char"/>
-    <w:link w:val="BodyText"/>
-    <w:rsid w:val="004E0843"/>
-    <w:rPr>
-      <w:sz w:val="24"/>
-      <w:szCs w:val="24"/>
-    </w:rPr>
-  </w:style>
-  <w:style w:type="paragraph" w:styleId="BodyTextIndent">
-    <w:name w:val="Body Text Indent"/>
-    <w:basedOn w:val="Normal"/>
-    <w:link w:val="BodyTextIndentChar"/>
-    <w:rsid w:val="007F10E1"/>
-    <w:pPr>
-      <w:spacing w:after="120"/>
-      <w:ind w:left="360"/>
-    </w:pPr>
-    <w:rPr>
-      <w:lang w:val="x-none" w:eastAsia="x-none"/>
-    </w:rPr>
-  </w:style>
-  <w:style w:type="character" w:customStyle="1" w:styleId="BodyTextIndentChar">
-    <w:name w:val="Body Text Indent Char"/>
-    <w:link w:val="BodyTextIndent"/>
-    <w:rsid w:val="007F10E1"/>
-    <w:rPr>
-      <w:sz w:val="24"/>
-      <w:szCs w:val="24"/>
-    </w:rPr>
-  </w:style>
-  <w:style w:type="character" w:customStyle="1" w:styleId="Heading2Char">
-    <w:name w:val="Heading 2 Char"/>
-    <w:link w:val="Heading2"/>
-    <w:semiHidden/>
-    <w:rsid w:val="00835344"/>
-    <w:rPr>
-      <w:rFonts w:ascii="Cambria" w:eastAsia="Times New Roman" w:hAnsi="Cambria" w:cs="Times New Roman"/>
-      <w:b/>
-      <w:bCs/>
-      <w:i/>
-      <w:iCs/>
-      <w:sz w:val="28"/>
-      <w:szCs w:val="28"/>
-    </w:rPr>
-  </w:style>
-  <w:style w:type="character" w:customStyle="1" w:styleId="Heading3Char">
-    <w:name w:val="Heading 3 Char"/>
-    <w:link w:val="Heading3"/>
-    <w:rsid w:val="00835344"/>
-    <w:rPr>
-      <w:b/>
-      <w:bCs/>
-      <w:sz w:val="28"/>
-      <w:szCs w:val="24"/>
-      <w:lang w:val="en-ZA"/>
-    </w:rPr>
-  </w:style>
-  <w:style w:type="numbering" w:customStyle="1" w:styleId="NoList1">
-    <w:name w:val="No List1"/>
-    <w:next w:val="NoList"/>
-    <w:semiHidden/>
-    <w:rsid w:val="00835344"/>
-  </w:style>
-  <w:style w:type="paragraph" w:styleId="EnvelopeAddress">
-    <w:name w:val="envelope address"/>
-    <w:basedOn w:val="Normal"/>
-    <w:rsid w:val="00835344"/>
-    <w:pPr>
-      <w:framePr w:w="7920" w:h="1980" w:hRule="exact" w:hSpace="180" w:wrap="auto" w:hAnchor="page" w:xAlign="center" w:yAlign="bottom"/>
-      <w:ind w:left="2880"/>
-    </w:pPr>
-    <w:rPr>
-      <w:rFonts w:ascii="Calisto MT" w:hAnsi="Calisto MT" w:cs="Arial"/>
-      <w:lang w:val="en-ZA"/>
-    </w:rPr>
-  </w:style>
-  <w:style w:type="character" w:styleId="PageNumber">
-    <w:name w:val="page number"/>
-    <w:rsid w:val="00835344"/>
-  </w:style>
-  <w:style w:type="paragraph" w:styleId="FootnoteText">
-    <w:name w:val="footnote text"/>
-    <w:basedOn w:val="Normal"/>
-    <w:link w:val="FootnoteTextChar"/>
-    <w:rsid w:val="00835344"/>
-    <w:rPr>
-      <w:sz w:val="20"/>
-      <w:szCs w:val="20"/>
-      <w:lang w:val="en-GB" w:eastAsia="x-none"/>
-    </w:rPr>
-  </w:style>
-  <w:style w:type="character" w:customStyle="1" w:styleId="FootnoteTextChar">
-    <w:name w:val="Footnote Text Char"/>
-    <w:link w:val="FootnoteText"/>
-    <w:rsid w:val="00835344"/>
-    <w:rPr>
-      <w:lang w:val="en-GB"/>
-    </w:rPr>
-  </w:style>
-  <w:style w:type="character" w:styleId="CommentReference">
-    <w:name w:val="annotation reference"/>
-    <w:uiPriority w:val="99"/>
-    <w:rsid w:val="00835344"/>
-    <w:rPr>
-      <w:sz w:val="16"/>
-      <w:szCs w:val="16"/>
-    </w:rPr>
-  </w:style>
-  <w:style w:type="paragraph" w:styleId="CommentText">
-    <w:name w:val="annotation text"/>
-    <w:basedOn w:val="Normal"/>
-    <w:link w:val="CommentTextChar"/>
-    <w:uiPriority w:val="99"/>
-    <w:rsid w:val="00835344"/>
-    <w:rPr>
-      <w:sz w:val="20"/>
-      <w:szCs w:val="20"/>
-    </w:rPr>
-  </w:style>
-  <w:style w:type="character" w:customStyle="1" w:styleId="CommentTextChar">
-    <w:name w:val="Comment Text Char"/>
-    <w:basedOn w:val="DefaultParagraphFont"/>
-    <w:link w:val="CommentText"/>
-    <w:uiPriority w:val="99"/>
-    <w:rsid w:val="00835344"/>
-  </w:style>
-  <w:style w:type="character" w:styleId="FootnoteReference">
-    <w:name w:val="footnote reference"/>
-    <w:rsid w:val="00835344"/>
-    <w:rPr>
-      <w:vertAlign w:val="superscript"/>
-    </w:rPr>
-  </w:style>
-  <w:style w:type="character" w:styleId="FollowedHyperlink">
-    <w:name w:val="FollowedHyperlink"/>
-    <w:rsid w:val="00835344"/>
-    <w:rPr>
-      <w:color w:val="800080"/>
-      <w:u w:val="single"/>
-    </w:rPr>
-  </w:style>
-  <w:style w:type="numbering" w:customStyle="1" w:styleId="NoList2">
-    <w:name w:val="No List2"/>
-    <w:next w:val="NoList"/>
-    <w:semiHidden/>
-    <w:rsid w:val="007B55D3"/>
-  </w:style>
-  <w:style w:type="table" w:styleId="TableGrid">
-    <w:name w:val="Table Grid"/>
-    <w:basedOn w:val="TableNormal"/>
-    <w:rsid w:val="007B55D3"/>
-    <w:tblPr>
-      <w:tblBorders>
-        <w:top w:val="single" w:sz="4" w:space="0" w:color="auto"/>
-        <w:left w:val="single" w:sz="4" w:space="0" w:color="auto"/>
-        <w:bottom w:val="single" w:sz="4" w:space="0" w:color="auto"/>
-        <w:right w:val="single" w:sz="4" w:space="0" w:color="auto"/>
-        <w:insideH w:val="single" w:sz="4" w:space="0" w:color="auto"/>
-        <w:insideV w:val="single" w:sz="4" w:space="0" w:color="auto"/>
-      </w:tblBorders>
-    </w:tblPr>
-  </w:style>
-  <w:style w:type="numbering" w:customStyle="1" w:styleId="StyleNumberedLeft0cm">
-    <w:name w:val="Style Numbered Left:  0 cm"/>
-    <w:basedOn w:val="NoList"/>
-    <w:rsid w:val="007B55D3"/>
-    <w:pPr>
-      <w:numPr>
-        <w:numId w:val="1"/>
-      </w:numPr>
-    </w:pPr>
-  </w:style>
-  <w:style w:type="numbering" w:customStyle="1" w:styleId="StyleOutlinenumberedLeft0cmHanging127cm">
-    <w:name w:val="Style Outline numbered Left:  0 cm Hanging:  1.27 cm"/>
-    <w:basedOn w:val="NoList"/>
-    <w:rsid w:val="007B55D3"/>
-    <w:pPr>
-      <w:numPr>
-        <w:numId w:val="2"/>
-      </w:numPr>
-    </w:pPr>
-  </w:style>
-  <w:style w:type="character" w:customStyle="1" w:styleId="BalloonTextChar">
-    <w:name w:val="Balloon Text Char"/>
-    <w:link w:val="BalloonText"/>
-    <w:uiPriority w:val="99"/>
-    <w:rsid w:val="007B55D3"/>
-    <w:rPr>
-      <w:rFonts w:ascii="Tahoma" w:hAnsi="Tahoma" w:cs="Tahoma"/>
-      <w:sz w:val="16"/>
-      <w:szCs w:val="16"/>
-    </w:rPr>
-  </w:style>
-  <w:style w:type="paragraph" w:styleId="NormalWeb">
-    <w:name w:val="Normal (Web)"/>
-    <w:basedOn w:val="Normal"/>
-    <w:uiPriority w:val="99"/>
-    <w:unhideWhenUsed/>
-    <w:rsid w:val="006D547A"/>
-    <w:pPr>
-      <w:spacing w:before="100" w:beforeAutospacing="1" w:after="100" w:afterAutospacing="1"/>
-    </w:pPr>
-    <w:rPr>
-      <w:lang w:val="en-ZA" w:eastAsia="en-ZA"/>
-    </w:rPr>
-  </w:style>
-  <w:style w:type="paragraph" w:styleId="PlainText">
-    <w:name w:val="Plain Text"/>
-    <w:basedOn w:val="Normal"/>
-    <w:link w:val="PlainTextChar"/>
-    <w:rsid w:val="000C2979"/>
-    <w:rPr>
-      <w:rFonts w:ascii="Arial" w:hAnsi="Arial"/>
-      <w:sz w:val="22"/>
-      <w:szCs w:val="22"/>
-    </w:rPr>
-  </w:style>
-  <w:style w:type="character" w:customStyle="1" w:styleId="PlainTextChar">
-    <w:name w:val="Plain Text Char"/>
-    <w:link w:val="PlainText"/>
-    <w:rsid w:val="000C2979"/>
-    <w:rPr>
-      <w:rFonts w:ascii="Arial" w:hAnsi="Arial" w:cs="Arial"/>
-      <w:sz w:val="22"/>
-      <w:szCs w:val="22"/>
-      <w:lang w:val="en-US" w:eastAsia="en-US"/>
-    </w:rPr>
-  </w:style>
-  <w:style w:type="table" w:customStyle="1" w:styleId="TableGrid1">
-    <w:name w:val="Table Grid1"/>
-    <w:basedOn w:val="TableNormal"/>
-    <w:next w:val="TableGrid"/>
-    <w:uiPriority w:val="59"/>
-    <w:rsid w:val="00477793"/>
-    <w:rPr>
-      <w:rFonts w:ascii="Calibri" w:eastAsia="Calibri" w:hAnsi="Calibri"/>
-      <w:sz w:val="22"/>
-      <w:szCs w:val="22"/>
-      <w:lang w:eastAsia="en-US"/>
-    </w:rPr>
-    <w:tblPr>
-      <w:tblBorders>
-        <w:top w:val="single" w:sz="4" w:space="0" w:color="auto"/>
-        <w:left w:val="single" w:sz="4" w:space="0" w:color="auto"/>
-        <w:bottom w:val="single" w:sz="4" w:space="0" w:color="auto"/>
-        <w:right w:val="single" w:sz="4" w:space="0" w:color="auto"/>
-        <w:insideH w:val="single" w:sz="4" w:space="0" w:color="auto"/>
-        <w:insideV w:val="single" w:sz="4" w:space="0" w:color="auto"/>
-      </w:tblBorders>
-    </w:tblPr>
-  </w:style>
-  <w:style w:type="numbering" w:customStyle="1" w:styleId="NoList3">
-    <w:name w:val="No List3"/>
-    <w:next w:val="NoList"/>
-    <w:uiPriority w:val="99"/>
-    <w:semiHidden/>
-    <w:unhideWhenUsed/>
-    <w:rsid w:val="001D044F"/>
-  </w:style>
-  <w:style w:type="table" w:customStyle="1" w:styleId="TableGrid2">
-    <w:name w:val="Table Grid2"/>
-    <w:basedOn w:val="TableNormal"/>
-    <w:next w:val="TableGrid"/>
-    <w:uiPriority w:val="59"/>
-    <w:rsid w:val="001D044F"/>
-    <w:rPr>
-      <w:rFonts w:ascii="Calibri" w:eastAsia="Calibri" w:hAnsi="Calibri"/>
-      <w:sz w:val="22"/>
-      <w:szCs w:val="22"/>
-      <w:lang w:eastAsia="en-US"/>
-    </w:rPr>
-    <w:tblPr>
-      <w:tblBorders>
-        <w:top w:val="single" w:sz="4" w:space="0" w:color="auto"/>
-        <w:left w:val="single" w:sz="4" w:space="0" w:color="auto"/>
-        <w:bottom w:val="single" w:sz="4" w:space="0" w:color="auto"/>
-        <w:right w:val="single" w:sz="4" w:space="0" w:color="auto"/>
-        <w:insideH w:val="single" w:sz="4" w:space="0" w:color="auto"/>
-        <w:insideV w:val="single" w:sz="4" w:space="0" w:color="auto"/>
-      </w:tblBorders>
-    </w:tblPr>
-  </w:style>
-  <w:style w:type="numbering" w:customStyle="1" w:styleId="NoList4">
-    <w:name w:val="No List4"/>
-    <w:next w:val="NoList"/>
-    <w:uiPriority w:val="99"/>
-    <w:semiHidden/>
-    <w:unhideWhenUsed/>
-    <w:rsid w:val="00BD4999"/>
-  </w:style>
-  <w:style w:type="table" w:customStyle="1" w:styleId="TableGrid3">
-    <w:name w:val="Table Grid3"/>
-    <w:basedOn w:val="TableNormal"/>
-    <w:next w:val="TableGrid"/>
-    <w:uiPriority w:val="59"/>
-    <w:rsid w:val="00BD4999"/>
-    <w:rPr>
-      <w:rFonts w:ascii="Calibri" w:eastAsia="Calibri" w:hAnsi="Calibri"/>
-      <w:sz w:val="22"/>
-      <w:szCs w:val="22"/>
-      <w:lang w:eastAsia="en-US"/>
-    </w:rPr>
-    <w:tblPr>
-      <w:tblBorders>
-        <w:top w:val="single" w:sz="4" w:space="0" w:color="auto"/>
-        <w:left w:val="single" w:sz="4" w:space="0" w:color="auto"/>
-        <w:bottom w:val="single" w:sz="4" w:space="0" w:color="auto"/>
-        <w:right w:val="single" w:sz="4" w:space="0" w:color="auto"/>
-        <w:insideH w:val="single" w:sz="4" w:space="0" w:color="auto"/>
-        <w:insideV w:val="single" w:sz="4" w:space="0" w:color="auto"/>
-      </w:tblBorders>
-    </w:tblPr>
-  </w:style>
-  <w:style w:type="paragraph" w:customStyle="1" w:styleId="Default">
-    <w:name w:val="Default"/>
-    <w:rsid w:val="008F20E8"/>
-    <w:pPr>
-      <w:autoSpaceDE w:val="0"/>
-      <w:autoSpaceDN w:val="0"/>
-      <w:adjustRightInd w:val="0"/>
-    </w:pPr>
-    <w:rPr>
-      <w:rFonts w:ascii="Arial" w:eastAsia="Calibri" w:hAnsi="Arial" w:cs="Arial"/>
-      <w:color w:val="000000"/>
-      <w:sz w:val="24"/>
-      <w:szCs w:val="24"/>
-      <w:lang w:eastAsia="en-US"/>
-    </w:rPr>
-  </w:style>
-  <w:style w:type="paragraph" w:styleId="Title">
-    <w:name w:val="Title"/>
-    <w:basedOn w:val="Normal"/>
-    <w:next w:val="Normal"/>
-    <w:link w:val="TitleChar"/>
-    <w:qFormat/>
-    <w:rsid w:val="00E50108"/>
-    <w:pPr>
-      <w:spacing w:before="240" w:after="60"/>
-      <w:jc w:val="center"/>
-      <w:outlineLvl w:val="0"/>
-    </w:pPr>
+  <w:style w:type="character" w:customStyle="1" w:styleId="mystylethesisChar">
+    <w:name w:val="mystyle_thesis Char"/>
+    <w:basedOn w:val="Heading1Char"/>
+    <w:link w:val="mystylethesis"/>
+    <w:rsid w:val="00742A7C"/>
     <w:rPr>
       <w:rFonts w:asciiTheme="majorHAnsi" w:eastAsiaTheme="majorEastAsia" w:hAnsiTheme="majorHAnsi" w:cstheme="majorBidi"/>
       <w:b/>
       <w:bCs/>
-      <w:kern w:val="28"/>
+      <w:color w:val="000000" w:themeColor="text1"/>
       <w:sz w:val="32"/>
       <w:szCs w:val="32"/>
-      <w:lang w:val="en-ZA"/>
-    </w:rPr>
-  </w:style>
-  <w:style w:type="character" w:customStyle="1" w:styleId="TitleChar">
-    <w:name w:val="Title Char"/>
-    <w:basedOn w:val="DefaultParagraphFont"/>
-    <w:link w:val="Title"/>
-    <w:rsid w:val="00E50108"/>
-    <w:rPr>
-      <w:rFonts w:asciiTheme="majorHAnsi" w:eastAsiaTheme="majorEastAsia" w:hAnsiTheme="majorHAnsi" w:cstheme="majorBidi"/>
-      <w:b/>
-      <w:bCs/>
-      <w:kern w:val="28"/>
-      <w:sz w:val="32"/>
-      <w:szCs w:val="32"/>
-      <w:lang w:eastAsia="en-US"/>
     </w:rPr>
   </w:style>
   <w:style w:type="paragraph" w:customStyle="1" w:styleId="SourceCode">
     <w:name w:val="Source Code"/>
     <w:basedOn w:val="Normal"/>
+    <w:link w:val="VerbatimChar"/>
     <w:pPr>
-      <w:shd w:val="clear" w:color="auto" w:fill="F8F8F8"/>
-      <w:wordWrap w:val="0"/>
+      <w:wordWrap w:val="off"/>
+      <w:shd w:val="clear" w:fill="f8f8f8"/>
     </w:pPr>
   </w:style>
   <w:style w:type="character" w:customStyle="1" w:styleId="KeywordTok">
     <w:name w:val="KeywordTok"/>
+    <w:basedOn w:val="VerbatimChar"/>
     <w:rPr>
+      <w:color w:val="204a87"/>
+      <w:shd w:val="clear" w:fill="f8f8f8"/>
       <w:b/>
-      <w:color w:val="204A87"/>
-      <w:shd w:val="clear" w:color="auto" w:fill="F8F8F8"/>
     </w:rPr>
   </w:style>
   <w:style w:type="character" w:customStyle="1" w:styleId="DataTypeTok">
     <w:name w:val="DataTypeTok"/>
+    <w:basedOn w:val="VerbatimChar"/>
     <w:rPr>
-      <w:color w:val="204A87"/>
-      <w:shd w:val="clear" w:color="auto" w:fill="F8F8F8"/>
+      <w:color w:val="204a87"/>
+      <w:shd w:val="clear" w:fill="f8f8f8"/>
     </w:rPr>
   </w:style>
   <w:style w:type="character" w:customStyle="1" w:styleId="DecValTok">
     <w:name w:val="DecValTok"/>
+    <w:basedOn w:val="VerbatimChar"/>
     <w:rPr>
-      <w:color w:val="0000CF"/>
-      <w:shd w:val="clear" w:color="auto" w:fill="F8F8F8"/>
+      <w:color w:val="0000cf"/>
+      <w:shd w:val="clear" w:fill="f8f8f8"/>
     </w:rPr>
   </w:style>
   <w:style w:type="character" w:customStyle="1" w:styleId="BaseNTok">
     <w:name w:val="BaseNTok"/>
+    <w:basedOn w:val="VerbatimChar"/>
     <w:rPr>
-      <w:color w:val="0000CF"/>
-      <w:shd w:val="clear" w:color="auto" w:fill="F8F8F8"/>
+      <w:color w:val="0000cf"/>
+      <w:shd w:val="clear" w:fill="f8f8f8"/>
     </w:rPr>
   </w:style>
   <w:style w:type="character" w:customStyle="1" w:styleId="FloatTok">
     <w:name w:val="FloatTok"/>
+    <w:basedOn w:val="VerbatimChar"/>
     <w:rPr>
-      <w:color w:val="0000CF"/>
-      <w:shd w:val="clear" w:color="auto" w:fill="F8F8F8"/>
+      <w:color w:val="0000cf"/>
+      <w:shd w:val="clear" w:fill="f8f8f8"/>
     </w:rPr>
   </w:style>
   <w:style w:type="character" w:customStyle="1" w:styleId="ConstantTok">
     <w:name w:val="ConstantTok"/>
+    <w:basedOn w:val="VerbatimChar"/>
     <w:rPr>
       <w:color w:val="000000"/>
-      <w:shd w:val="clear" w:color="auto" w:fill="F8F8F8"/>
+      <w:shd w:val="clear" w:fill="f8f8f8"/>
     </w:rPr>
   </w:style>
   <w:style w:type="character" w:customStyle="1" w:styleId="CharTok">
     <w:name w:val="CharTok"/>
+    <w:basedOn w:val="VerbatimChar"/>
     <w:rPr>
-      <w:color w:val="4E9A06"/>
-      <w:shd w:val="clear" w:color="auto" w:fill="F8F8F8"/>
+      <w:color w:val="4e9a06"/>
+      <w:shd w:val="clear" w:fill="f8f8f8"/>
     </w:rPr>
   </w:style>
   <w:style w:type="character" w:customStyle="1" w:styleId="SpecialCharTok">
     <w:name w:val="SpecialCharTok"/>
+    <w:basedOn w:val="VerbatimChar"/>
     <w:rPr>
       <w:color w:val="000000"/>
-      <w:shd w:val="clear" w:color="auto" w:fill="F8F8F8"/>
+      <w:shd w:val="clear" w:fill="f8f8f8"/>
     </w:rPr>
   </w:style>
   <w:style w:type="character" w:customStyle="1" w:styleId="StringTok">
     <w:name w:val="StringTok"/>
+    <w:basedOn w:val="VerbatimChar"/>
     <w:rPr>
-      <w:color w:val="4E9A06"/>
-      <w:shd w:val="clear" w:color="auto" w:fill="F8F8F8"/>
+      <w:color w:val="4e9a06"/>
+      <w:shd w:val="clear" w:fill="f8f8f8"/>
     </w:rPr>
   </w:style>
   <w:style w:type="character" w:customStyle="1" w:styleId="VerbatimStringTok">
     <w:name w:val="VerbatimStringTok"/>
+    <w:basedOn w:val="VerbatimChar"/>
     <w:rPr>
-      <w:color w:val="4E9A06"/>
-      <w:shd w:val="clear" w:color="auto" w:fill="F8F8F8"/>
+      <w:color w:val="4e9a06"/>
+      <w:shd w:val="clear" w:fill="f8f8f8"/>
     </w:rPr>
   </w:style>
   <w:style w:type="character" w:customStyle="1" w:styleId="SpecialStringTok">
     <w:name w:val="SpecialStringTok"/>
+    <w:basedOn w:val="VerbatimChar"/>
     <w:rPr>
-      <w:color w:val="4E9A06"/>
-      <w:shd w:val="clear" w:color="auto" w:fill="F8F8F8"/>
+      <w:color w:val="4e9a06"/>
+      <w:shd w:val="clear" w:fill="f8f8f8"/>
     </w:rPr>
   </w:style>
   <w:style w:type="character" w:customStyle="1" w:styleId="ImportTok">
     <w:name w:val="ImportTok"/>
+    <w:basedOn w:val="VerbatimChar"/>
     <w:rPr>
-      <w:shd w:val="clear" w:color="auto" w:fill="F8F8F8"/>
+      <w:shd w:val="clear" w:fill="f8f8f8"/>
     </w:rPr>
   </w:style>
   <w:style w:type="character" w:customStyle="1" w:styleId="CommentTok">
     <w:name w:val="CommentTok"/>
+    <w:basedOn w:val="VerbatimChar"/>
     <w:rPr>
+      <w:color w:val="8f5902"/>
+      <w:shd w:val="clear" w:fill="f8f8f8"/>
       <w:i/>
-      <w:color w:val="8F5902"/>
-      <w:shd w:val="clear" w:color="auto" w:fill="F8F8F8"/>
     </w:rPr>
   </w:style>
   <w:style w:type="character" w:customStyle="1" w:styleId="DocumentationTok">
     <w:name w:val="DocumentationTok"/>
+    <w:basedOn w:val="VerbatimChar"/>
     <w:rPr>
+      <w:color w:val="8f5902"/>
+      <w:shd w:val="clear" w:fill="f8f8f8"/>
       <w:b/>
       <w:i/>
-      <w:color w:val="8F5902"/>
-      <w:shd w:val="clear" w:color="auto" w:fill="F8F8F8"/>
     </w:rPr>
   </w:style>
   <w:style w:type="character" w:customStyle="1" w:styleId="AnnotationTok">
     <w:name w:val="AnnotationTok"/>
+    <w:basedOn w:val="VerbatimChar"/>
     <w:rPr>
+      <w:color w:val="8f5902"/>
+      <w:shd w:val="clear" w:fill="f8f8f8"/>
       <w:b/>
       <w:i/>
-      <w:color w:val="8F5902"/>
-      <w:shd w:val="clear" w:color="auto" w:fill="F8F8F8"/>
     </w:rPr>
   </w:style>
   <w:style w:type="character" w:customStyle="1" w:styleId="CommentVarTok">
     <w:name w:val="CommentVarTok"/>
+    <w:basedOn w:val="VerbatimChar"/>
     <w:rPr>
+      <w:color w:val="8f5902"/>
+      <w:shd w:val="clear" w:fill="f8f8f8"/>
       <w:b/>
       <w:i/>
-      <w:color w:val="8F5902"/>
-      <w:shd w:val="clear" w:color="auto" w:fill="F8F8F8"/>
     </w:rPr>
   </w:style>
   <w:style w:type="character" w:customStyle="1" w:styleId="OtherTok">
     <w:name w:val="OtherTok"/>
+    <w:basedOn w:val="VerbatimChar"/>
     <w:rPr>
-      <w:color w:val="8F5902"/>
-      <w:shd w:val="clear" w:color="auto" w:fill="F8F8F8"/>
+      <w:color w:val="8f5902"/>
+      <w:shd w:val="clear" w:fill="f8f8f8"/>
     </w:rPr>
   </w:style>
   <w:style w:type="character" w:customStyle="1" w:styleId="FunctionTok">
     <w:name w:val="FunctionTok"/>
+    <w:basedOn w:val="VerbatimChar"/>
     <w:rPr>
       <w:color w:val="000000"/>
-      <w:shd w:val="clear" w:color="auto" w:fill="F8F8F8"/>
+      <w:shd w:val="clear" w:fill="f8f8f8"/>
     </w:rPr>
   </w:style>
   <w:style w:type="character" w:customStyle="1" w:styleId="VariableTok">
     <w:name w:val="VariableTok"/>
+    <w:basedOn w:val="VerbatimChar"/>
     <w:rPr>
       <w:color w:val="000000"/>
-      <w:shd w:val="clear" w:color="auto" w:fill="F8F8F8"/>
+      <w:shd w:val="clear" w:fill="f8f8f8"/>
     </w:rPr>
   </w:style>
   <w:style w:type="character" w:customStyle="1" w:styleId="ControlFlowTok">
     <w:name w:val="ControlFlowTok"/>
+    <w:basedOn w:val="VerbatimChar"/>
     <w:rPr>
+      <w:color w:val="204a87"/>
+      <w:shd w:val="clear" w:fill="f8f8f8"/>
       <w:b/>
-      <w:color w:val="204A87"/>
-      <w:shd w:val="clear" w:color="auto" w:fill="F8F8F8"/>
     </w:rPr>
   </w:style>
   <w:style w:type="character" w:customStyle="1" w:styleId="OperatorTok">
     <w:name w:val="OperatorTok"/>
+    <w:basedOn w:val="VerbatimChar"/>
     <w:rPr>
+      <w:color w:val="ce5c00"/>
+      <w:shd w:val="clear" w:fill="f8f8f8"/>
       <w:b/>
-      <w:color w:val="CE5C00"/>
-      <w:shd w:val="clear" w:color="auto" w:fill="F8F8F8"/>
     </w:rPr>
   </w:style>
   <w:style w:type="character" w:customStyle="1" w:styleId="BuiltInTok">
     <w:name w:val="BuiltInTok"/>
+    <w:basedOn w:val="VerbatimChar"/>
     <w:rPr>
-      <w:shd w:val="clear" w:color="auto" w:fill="F8F8F8"/>
+      <w:shd w:val="clear" w:fill="f8f8f8"/>
     </w:rPr>
   </w:style>
   <w:style w:type="character" w:customStyle="1" w:styleId="ExtensionTok">
     <w:name w:val="ExtensionTok"/>
+    <w:basedOn w:val="VerbatimChar"/>
     <w:rPr>
-      <w:shd w:val="clear" w:color="auto" w:fill="F8F8F8"/>
+      <w:shd w:val="clear" w:fill="f8f8f8"/>
     </w:rPr>
   </w:style>
   <w:style w:type="character" w:customStyle="1" w:styleId="PreprocessorTok">
     <w:name w:val="PreprocessorTok"/>
+    <w:basedOn w:val="VerbatimChar"/>
     <w:rPr>
+      <w:color w:val="8f5902"/>
+      <w:shd w:val="clear" w:fill="f8f8f8"/>
       <w:i/>
-      <w:color w:val="8F5902"/>
-      <w:shd w:val="clear" w:color="auto" w:fill="F8F8F8"/>
     </w:rPr>
   </w:style>
   <w:style w:type="character" w:customStyle="1" w:styleId="AttributeTok">
     <w:name w:val="AttributeTok"/>
+    <w:basedOn w:val="VerbatimChar"/>
     <w:rPr>
-      <w:color w:val="C4A000"/>
-      <w:shd w:val="clear" w:color="auto" w:fill="F8F8F8"/>
+      <w:color w:val="c4a000"/>
+      <w:shd w:val="clear" w:fill="f8f8f8"/>
     </w:rPr>
   </w:style>
   <w:style w:type="character" w:customStyle="1" w:styleId="RegionMarkerTok">
     <w:name w:val="RegionMarkerTok"/>
+    <w:basedOn w:val="VerbatimChar"/>
     <w:rPr>
-      <w:shd w:val="clear" w:color="auto" w:fill="F8F8F8"/>
+      <w:shd w:val="clear" w:fill="f8f8f8"/>
     </w:rPr>
   </w:style>
   <w:style w:type="character" w:customStyle="1" w:styleId="InformationTok">
     <w:name w:val="InformationTok"/>
+    <w:basedOn w:val="VerbatimChar"/>
     <w:rPr>
+      <w:color w:val="8f5902"/>
+      <w:shd w:val="clear" w:fill="f8f8f8"/>
       <w:b/>
       <w:i/>
-      <w:color w:val="8F5902"/>
-      <w:shd w:val="clear" w:color="auto" w:fill="F8F8F8"/>
     </w:rPr>
   </w:style>
   <w:style w:type="character" w:customStyle="1" w:styleId="WarningTok">
     <w:name w:val="WarningTok"/>
+    <w:basedOn w:val="VerbatimChar"/>
     <w:rPr>
+      <w:color w:val="8f5902"/>
+      <w:shd w:val="clear" w:fill="f8f8f8"/>
       <w:b/>
       <w:i/>
-      <w:color w:val="8F5902"/>
-      <w:shd w:val="clear" w:color="auto" w:fill="F8F8F8"/>
     </w:rPr>
   </w:style>
   <w:style w:type="character" w:customStyle="1" w:styleId="AlertTok">
     <w:name w:val="AlertTok"/>
+    <w:basedOn w:val="VerbatimChar"/>
     <w:rPr>
-      <w:color w:val="EF2929"/>
-      <w:shd w:val="clear" w:color="auto" w:fill="F8F8F8"/>
+      <w:color w:val="ef2929"/>
+      <w:shd w:val="clear" w:fill="f8f8f8"/>
     </w:rPr>
   </w:style>
   <w:style w:type="character" w:customStyle="1" w:styleId="ErrorTok">
     <w:name w:val="ErrorTok"/>
+    <w:basedOn w:val="VerbatimChar"/>
     <w:rPr>
+      <w:color w:val="a40000"/>
+      <w:shd w:val="clear" w:fill="f8f8f8"/>
       <w:b/>
-      <w:color w:val="A40000"/>
-      <w:shd w:val="clear" w:color="auto" w:fill="F8F8F8"/>
     </w:rPr>
   </w:style>
   <w:style w:type="character" w:customStyle="1" w:styleId="NormalTok">
     <w:name w:val="NormalTok"/>
+    <w:basedOn w:val="VerbatimChar"/>
     <w:rPr>
-      <w:shd w:val="clear" w:color="auto" w:fill="F8F8F8"/>
+      <w:shd w:val="clear" w:fill="f8f8f8"/>
     </w:rPr>
-  </w:style>
-  <w:style w:type="paragraph" w:styleId="TOC1">
-    <w:name w:val="toc 1"/>
-    <w:basedOn w:val="Normal"/>
-    <w:next w:val="Normal"/>
-    <w:autoRedefine/>
-    <w:uiPriority w:val="39"/>
-    <w:rsid w:val="000E16CC"/>
-    <w:pPr>
-      <w:spacing w:after="100"/>
-    </w:pPr>
-  </w:style>
-  <w:style w:type="paragraph" w:styleId="TOC2">
-    <w:name w:val="toc 2"/>
-    <w:basedOn w:val="Normal"/>
-    <w:next w:val="Normal"/>
-    <w:autoRedefine/>
-    <w:uiPriority w:val="39"/>
-    <w:rsid w:val="000E16CC"/>
-    <w:pPr>
-      <w:spacing w:after="100"/>
-      <w:ind w:left="240"/>
-    </w:pPr>
-  </w:style>
-  <w:style w:type="paragraph" w:styleId="TOC3">
-    <w:name w:val="toc 3"/>
-    <w:basedOn w:val="Normal"/>
-    <w:next w:val="Normal"/>
-    <w:autoRedefine/>
-    <w:uiPriority w:val="39"/>
-    <w:rsid w:val="000E16CC"/>
-    <w:pPr>
-      <w:spacing w:after="100"/>
-      <w:ind w:left="480"/>
-    </w:pPr>
   </w:style>
 </w:styles>
 </file>
@@ -9390,7 +8954,7 @@
 <file path=word/theme/theme1.xml><?xml version="1.0" encoding="utf-8"?>
 <a:theme xmlns:a="http://schemas.openxmlformats.org/drawingml/2006/main" name="Office Theme">
   <a:themeElements>
-    <a:clrScheme name="Office">
+    <a:clrScheme name="NewsPrint">
       <a:dk1>
         <a:sysClr val="windowText" lastClr="000000"/>
       </a:dk1>
@@ -9398,39 +8962,39 @@
         <a:sysClr val="window" lastClr="FFFFFF"/>
       </a:lt1>
       <a:dk2>
-        <a:srgbClr val="1F497D"/>
+        <a:srgbClr val="303030"/>
       </a:dk2>
       <a:lt2>
-        <a:srgbClr val="EEECE1"/>
+        <a:srgbClr val="DEDEE0"/>
       </a:lt2>
       <a:accent1>
-        <a:srgbClr val="4F81BD"/>
+        <a:srgbClr val="AD0101"/>
       </a:accent1>
       <a:accent2>
-        <a:srgbClr val="C0504D"/>
+        <a:srgbClr val="726056"/>
       </a:accent2>
       <a:accent3>
-        <a:srgbClr val="9BBB59"/>
+        <a:srgbClr val="AC956E"/>
       </a:accent3>
       <a:accent4>
-        <a:srgbClr val="8064A2"/>
+        <a:srgbClr val="808DA9"/>
       </a:accent4>
       <a:accent5>
-        <a:srgbClr val="4BACC6"/>
+        <a:srgbClr val="424E5B"/>
       </a:accent5>
       <a:accent6>
-        <a:srgbClr val="F79646"/>
+        <a:srgbClr val="730E00"/>
       </a:accent6>
       <a:hlink>
-        <a:srgbClr val="0000FF"/>
+        <a:srgbClr val="D26900"/>
       </a:hlink>
       <a:folHlink>
-        <a:srgbClr val="800080"/>
+        <a:srgbClr val="D89243"/>
       </a:folHlink>
     </a:clrScheme>
     <a:fontScheme name="Office">
       <a:majorFont>
-        <a:latin typeface="Cambria"/>
+        <a:latin typeface="Calibri"/>
         <a:ea typeface=""/>
         <a:cs typeface=""/>
         <a:font script="Jpan" typeface="ＭＳ ゴシック"/>
@@ -9462,10 +9026,9 @@
         <a:font script="Mong" typeface="Mongolian Baiti"/>
         <a:font script="Viet" typeface="Times New Roman"/>
         <a:font script="Uigh" typeface="Microsoft Uighur"/>
-        <a:font script="Geor" typeface="Sylfaen"/>
       </a:majorFont>
       <a:minorFont>
-        <a:latin typeface="Calibri"/>
+        <a:latin typeface="Cambria"/>
         <a:ea typeface=""/>
         <a:cs typeface=""/>
         <a:font script="Jpan" typeface="ＭＳ 明朝"/>
@@ -9497,7 +9060,6 @@
         <a:font script="Mong" typeface="Mongolian Baiti"/>
         <a:font script="Viet" typeface="Arial"/>
         <a:font script="Uigh" typeface="Microsoft Uighur"/>
-        <a:font script="Geor" typeface="Sylfaen"/>
       </a:minorFont>
     </a:fontScheme>
     <a:fmtScheme name="Office">
@@ -9532,20 +9094,16 @@
           <a:gsLst>
             <a:gs pos="0">
               <a:schemeClr val="phClr">
-                <a:shade val="51000"/>
-                <a:satMod val="130000"/>
-              </a:schemeClr>
-            </a:gs>
-            <a:gs pos="80000">
-              <a:schemeClr val="phClr">
-                <a:shade val="93000"/>
+                <a:tint val="100000"/>
+                <a:shade val="100000"/>
                 <a:satMod val="130000"/>
               </a:schemeClr>
             </a:gs>
             <a:gs pos="100000">
               <a:schemeClr val="phClr">
-                <a:shade val="94000"/>
-                <a:satMod val="135000"/>
+                <a:tint val="50000"/>
+                <a:shade val="100000"/>
+                <a:satMod val="350000"/>
               </a:schemeClr>
             </a:gs>
           </a:gsLst>
@@ -9667,7 +9225,46 @@
       </a:bgFillStyleLst>
     </a:fmtScheme>
   </a:themeElements>
-  <a:objectDefaults/>
+  <a:objectDefaults>
+    <a:spDef>
+      <a:spPr/>
+      <a:bodyPr/>
+      <a:lstStyle/>
+      <a:style>
+        <a:lnRef idx="1">
+          <a:schemeClr val="accent1"/>
+        </a:lnRef>
+        <a:fillRef idx="3">
+          <a:schemeClr val="accent1"/>
+        </a:fillRef>
+        <a:effectRef idx="2">
+          <a:schemeClr val="accent1"/>
+        </a:effectRef>
+        <a:fontRef idx="minor">
+          <a:schemeClr val="lt1"/>
+        </a:fontRef>
+      </a:style>
+    </a:spDef>
+    <a:lnDef>
+      <a:spPr/>
+      <a:bodyPr/>
+      <a:lstStyle/>
+      <a:style>
+        <a:lnRef idx="2">
+          <a:schemeClr val="accent1"/>
+        </a:lnRef>
+        <a:fillRef idx="0">
+          <a:schemeClr val="accent1"/>
+        </a:fillRef>
+        <a:effectRef idx="1">
+          <a:schemeClr val="accent1"/>
+        </a:effectRef>
+        <a:fontRef idx="minor">
+          <a:schemeClr val="tx1"/>
+        </a:fontRef>
+      </a:style>
+    </a:lnDef>
+  </a:objectDefaults>
   <a:extraClrSchemeLst/>
 </a:theme>
 </file>
</xml_diff>

<commit_message>
added to calculating drift section and updated all outputs
</commit_message>
<xml_diff>
--- a/thesis_chapter_1.docx
+++ b/thesis_chapter_1.docx
@@ -2155,21 +2155,298 @@
       <w:pPr>
         <w:pStyle w:val="Heading1"/>
       </w:pPr>
-      <w:bookmarkStart w:id="51" w:name="particle-dispersion-modelling"/>
+      <w:bookmarkStart w:id="51" w:name="drifting-aspects-of-floating-objects"/>
+      <w:r>
+        <w:t xml:space="preserve">Drifting aspects of floating objects</w:t>
+      </w:r>
+      <w:bookmarkEnd w:id="51"/>
+    </w:p>
+    <w:p>
+      <w:pPr>
+        <w:pStyle w:val="FirstParagraph"/>
+      </w:pPr>
+      <w:r>
+        <w:t xml:space="preserve">The need to understand the effects of oceanographic conditions affecting trajectory of floating objects has largely been borne from the maritime industry. The applications in the maritime industry include locating lost cargo, locating naval and plane deris, search and rescue, and the hydrodynamic effects on naval architecture.</w:t>
+      </w:r>
+    </w:p>
+    <w:p>
+      <w:pPr>
+        <w:pStyle w:val="BodyText"/>
+      </w:pPr>
+      <w:r>
+        <w:t xml:space="preserve">The trajectory of passivley drifting objects on the sea surface is influenced by multiple factors, such as water currents, atmospheric wind, wave motion, wave induced currents, gravitaional force and buoyancy force. To complicate matters, the previously mentioned factors do not act independently of one another but instead influence one another. Futhermore, the gravitational and buoyancy forces on the object are determined by the objects shape. Therefore, all these factors need to be taken into account when modelling trajectory of drifting objects. Given the local wind, surface current, and the shape and buoyancy of the object is known, it is possible to estimate trajectory by the equation</w:t>
+      </w:r>
+    </w:p>
+    <w:p>
+      <w:pPr>
+        <w:pStyle w:val="BodyText"/>
+      </w:pPr>
+      <m:oMathPara>
+        <m:oMathParaPr>
+          <m:jc m:val="center"/>
+        </m:oMathParaPr>
+        <m:oMath>
+          <m:sSub>
+            <m:e>
+              <m:r>
+                <m:t>V</m:t>
+              </m:r>
+            </m:e>
+            <m:sub>
+              <m:r>
+                <m:t>d</m:t>
+              </m:r>
+              <m:r>
+                <m:t>r</m:t>
+              </m:r>
+              <m:r>
+                <m:t>i</m:t>
+              </m:r>
+              <m:r>
+                <m:t>f</m:t>
+              </m:r>
+              <m:r>
+                <m:t>t</m:t>
+              </m:r>
+            </m:sub>
+          </m:sSub>
+          <m:r>
+            <m:t>=</m:t>
+          </m:r>
+          <m:sSub>
+            <m:e>
+              <m:r>
+                <m:t>V</m:t>
+              </m:r>
+            </m:e>
+            <m:sub>
+              <m:r>
+                <m:t>c</m:t>
+              </m:r>
+              <m:r>
+                <m:t>u</m:t>
+              </m:r>
+              <m:r>
+                <m:t>r</m:t>
+              </m:r>
+              <m:r>
+                <m:t>r</m:t>
+              </m:r>
+            </m:sub>
+          </m:sSub>
+          <m:r>
+            <m:t>+</m:t>
+          </m:r>
+          <m:sSub>
+            <m:e>
+              <m:r>
+                <m:t>V</m:t>
+              </m:r>
+            </m:e>
+            <m:sub>
+              <m:r>
+                <m:t>r</m:t>
+              </m:r>
+              <m:r>
+                <m:t>e</m:t>
+              </m:r>
+              <m:r>
+                <m:t>l</m:t>
+              </m:r>
+            </m:sub>
+          </m:sSub>
+        </m:oMath>
+      </m:oMathPara>
+    </w:p>
+    <w:p>
+      <w:pPr>
+        <w:pStyle w:val="FirstParagraph"/>
+      </w:pPr>
+      <w:r>
+        <w:t xml:space="preserve">,</w:t>
+      </w:r>
+    </w:p>
+    <w:p>
+      <w:pPr>
+        <w:pStyle w:val="BodyText"/>
+      </w:pPr>
+      <w:r>
+        <w:t xml:space="preserve">where</w:t>
+      </w:r>
+      <w:r>
+        <w:t xml:space="preserve"> </w:t>
+      </w:r>
+      <m:oMath>
+        <m:sSub>
+          <m:e>
+            <m:r>
+              <m:t>V</m:t>
+            </m:r>
+          </m:e>
+          <m:sub>
+            <m:r>
+              <m:t>c</m:t>
+            </m:r>
+            <m:r>
+              <m:t>u</m:t>
+            </m:r>
+            <m:r>
+              <m:t>r</m:t>
+            </m:r>
+            <m:r>
+              <m:t>r</m:t>
+            </m:r>
+          </m:sub>
+        </m:sSub>
+      </m:oMath>
+      <w:r>
+        <w:t xml:space="preserve"> </w:t>
+      </w:r>
+      <w:r>
+        <w:t xml:space="preserve">represents the current velocity relative to the earth, and</w:t>
+      </w:r>
+      <w:r>
+        <w:t xml:space="preserve"> </w:t>
+      </w:r>
+      <m:oMath>
+        <m:sSub>
+          <m:e>
+            <m:r>
+              <m:t>V</m:t>
+            </m:r>
+          </m:e>
+          <m:sub>
+            <m:r>
+              <m:t>r</m:t>
+            </m:r>
+            <m:r>
+              <m:t>e</m:t>
+            </m:r>
+            <m:r>
+              <m:t>l</m:t>
+            </m:r>
+          </m:sub>
+        </m:sSub>
+      </m:oMath>
+      <w:r>
+        <w:t xml:space="preserve"> </w:t>
+      </w:r>
+      <w:r>
+        <w:t xml:space="preserve">represents the object drift velocity relative to the ambient water. Ocean currents are determined by two components: the surface current (including the effects of Ekman drift, baroclinic motion, tidal and inertial currents) and Stokes drift induced by waves. The assumption made is</w:t>
+      </w:r>
+      <w:r>
+        <w:t xml:space="preserve"> </w:t>
+      </w:r>
+      <m:oMath>
+        <m:sSub>
+          <m:e>
+            <m:r>
+              <m:t>V</m:t>
+            </m:r>
+          </m:e>
+          <m:sub>
+            <m:r>
+              <m:t>c</m:t>
+            </m:r>
+            <m:r>
+              <m:t>u</m:t>
+            </m:r>
+            <m:r>
+              <m:t>r</m:t>
+            </m:r>
+            <m:r>
+              <m:t>r</m:t>
+            </m:r>
+          </m:sub>
+        </m:sSub>
+      </m:oMath>
+      <w:r>
+        <w:t xml:space="preserve"> </w:t>
+      </w:r>
+      <w:r>
+        <w:t xml:space="preserve">influences all floating objects in the same manner, regardless of shape or size. Therefore,</w:t>
+      </w:r>
+      <w:r>
+        <w:t xml:space="preserve"> </w:t>
+      </w:r>
+      <m:oMath>
+        <m:sSub>
+          <m:e>
+            <m:r>
+              <m:t>V</m:t>
+            </m:r>
+          </m:e>
+          <m:sub>
+            <m:r>
+              <m:t>c</m:t>
+            </m:r>
+            <m:r>
+              <m:t>u</m:t>
+            </m:r>
+            <m:r>
+              <m:t>r</m:t>
+            </m:r>
+            <m:r>
+              <m:t>r</m:t>
+            </m:r>
+          </m:sub>
+        </m:sSub>
+      </m:oMath>
+      <w:r>
+        <w:t xml:space="preserve"> </w:t>
+      </w:r>
+      <w:r>
+        <w:t xml:space="preserve">is equated with the surface current obtained from a numerical ocean model which has been paraterised by wind velocity. The effects of</w:t>
+      </w:r>
+      <w:r>
+        <w:t xml:space="preserve"> </w:t>
+      </w:r>
+      <m:oMath>
+        <m:sSub>
+          <m:e>
+            <m:r>
+              <m:t>V</m:t>
+            </m:r>
+          </m:e>
+          <m:sub>
+            <m:r>
+              <m:t>r</m:t>
+            </m:r>
+            <m:r>
+              <m:t>e</m:t>
+            </m:r>
+            <m:r>
+              <m:t>l</m:t>
+            </m:r>
+          </m:sub>
+        </m:sSub>
+      </m:oMath>
+      <w:r>
+        <w:t xml:space="preserve"> </w:t>
+      </w:r>
+      <w:r>
+        <w:t xml:space="preserve">on a floating object is driven by wind and wave forces which is dependent on the shape and size of the floating object.</w:t>
+      </w:r>
+    </w:p>
+    <w:p>
+      <w:pPr>
+        <w:pStyle w:val="Heading1"/>
+      </w:pPr>
+      <w:bookmarkStart w:id="52" w:name="particle-dispersion-modelling"/>
       <w:r>
         <w:t xml:space="preserve">Particle dispersion modelling</w:t>
       </w:r>
-      <w:bookmarkEnd w:id="51"/>
+      <w:bookmarkEnd w:id="52"/>
     </w:p>
     <w:p>
       <w:pPr>
         <w:pStyle w:val="Heading2"/>
       </w:pPr>
-      <w:bookmarkStart w:id="52" w:name="particle-dispersion-models"/>
+      <w:bookmarkStart w:id="53" w:name="particle-dispersion-models"/>
       <w:r>
         <w:t xml:space="preserve">Particle dispersion models</w:t>
       </w:r>
-      <w:bookmarkEnd w:id="52"/>
+      <w:bookmarkEnd w:id="53"/>
     </w:p>
     <w:p>
       <w:pPr>
@@ -3221,11 +3498,11 @@
       <w:pPr>
         <w:pStyle w:val="Heading1"/>
       </w:pPr>
-      <w:bookmarkStart w:id="53" w:name="X04d96874e4da5acc543b2662343cbd23bf623f3"/>
+      <w:bookmarkStart w:id="54" w:name="X04d96874e4da5acc543b2662343cbd23bf623f3"/>
       <w:r>
         <w:t xml:space="preserve">Application of particle dispersion models</w:t>
       </w:r>
-      <w:bookmarkEnd w:id="53"/>
+      <w:bookmarkEnd w:id="54"/>
     </w:p>
     <w:p>
       <w:pPr>
@@ -3280,11 +3557,11 @@
       <w:pPr>
         <w:pStyle w:val="Heading1"/>
       </w:pPr>
-      <w:bookmarkStart w:id="54" w:name="kelp-rafting"/>
+      <w:bookmarkStart w:id="55" w:name="kelp-rafting"/>
       <w:r>
         <w:t xml:space="preserve">Kelp-rafting</w:t>
       </w:r>
-      <w:bookmarkEnd w:id="54"/>
+      <w:bookmarkEnd w:id="55"/>
     </w:p>
     <w:p>
       <w:pPr>
@@ -3515,21 +3792,21 @@
       <w:pPr>
         <w:pStyle w:val="Heading1"/>
       </w:pPr>
-      <w:bookmarkStart w:id="55" w:name="X02258dc08d8f14a98557edd772ee9b04be0a546"/>
+      <w:bookmarkStart w:id="56" w:name="X02258dc08d8f14a98557edd772ee9b04be0a546"/>
       <w:r>
         <w:t xml:space="preserve">Calculating characteristics of kelp drift</w:t>
       </w:r>
-      <w:bookmarkEnd w:id="55"/>
+      <w:bookmarkEnd w:id="56"/>
     </w:p>
     <w:p>
       <w:pPr>
         <w:pStyle w:val="Heading2"/>
       </w:pPr>
-      <w:bookmarkStart w:id="56" w:name="X159d28bb74c2d9a83087565a7a04fe26bf301d9"/>
+      <w:bookmarkStart w:id="57" w:name="X159d28bb74c2d9a83087565a7a04fe26bf301d9"/>
       <w:r>
         <w:t xml:space="preserve">Buoyancy of drifting objects in the oceans</w:t>
       </w:r>
-      <w:bookmarkEnd w:id="56"/>
+      <w:bookmarkEnd w:id="57"/>
     </w:p>
     <w:p>
       <w:pPr>
@@ -3600,7 +3877,7 @@
                     </pic:cNvPicPr>
                   </pic:nvPicPr>
                   <pic:blipFill>
-                    <a:blip r:embed="rId57"/>
+                    <a:blip r:embed="rId58"/>
                     <a:stretch>
                       <a:fillRect/>
                     </a:stretch>
@@ -5627,11 +5904,11 @@
       <w:pPr>
         <w:pStyle w:val="Heading2"/>
       </w:pPr>
-      <w:bookmarkStart w:id="58" w:name="X2a0b4fcf9650ba1509eedf6b024827587ab9b4a"/>
+      <w:bookmarkStart w:id="59" w:name="X2a0b4fcf9650ba1509eedf6b024827587ab9b4a"/>
       <w:r>
         <w:t xml:space="preserve">Wind effects on drifting objects in the oceans</w:t>
       </w:r>
-      <w:bookmarkEnd w:id="58"/>
+      <w:bookmarkEnd w:id="59"/>
     </w:p>
     <w:p>
       <w:pPr>
@@ -6377,11 +6654,11 @@
       <w:pPr>
         <w:pStyle w:val="Heading1"/>
       </w:pPr>
-      <w:bookmarkStart w:id="59" w:name="kelps-in-south-africa"/>
+      <w:bookmarkStart w:id="60" w:name="kelps-in-south-africa"/>
       <w:r>
         <w:t xml:space="preserve">Kelps in South Africa</w:t>
       </w:r>
-      <w:bookmarkEnd w:id="59"/>
+      <w:bookmarkEnd w:id="60"/>
     </w:p>
     <w:p>
       <w:pPr>
@@ -6544,11 +6821,11 @@
       <w:pPr>
         <w:pStyle w:val="Heading1"/>
       </w:pPr>
-      <w:bookmarkStart w:id="60" w:name="aims-of-research"/>
+      <w:bookmarkStart w:id="61" w:name="aims-of-research"/>
       <w:r>
         <w:t xml:space="preserve">Aims of research</w:t>
       </w:r>
-      <w:bookmarkEnd w:id="60"/>
+      <w:bookmarkEnd w:id="61"/>
     </w:p>
     <w:p>
       <w:pPr>
@@ -6621,14 +6898,14 @@
       <w:pPr>
         <w:pStyle w:val="Heading1"/>
       </w:pPr>
-      <w:bookmarkStart w:id="61" w:name="references"/>
+      <w:bookmarkStart w:id="62" w:name="references"/>
       <w:r>
         <w:t xml:space="preserve">References</w:t>
       </w:r>
-      <w:bookmarkEnd w:id="61"/>
-    </w:p>
-    <w:bookmarkStart w:id="97" w:name="refs"/>
-    <w:bookmarkStart w:id="62" w:name="ref-bernardes2018"/>
+      <w:bookmarkEnd w:id="62"/>
+    </w:p>
+    <w:bookmarkStart w:id="98" w:name="refs"/>
+    <w:bookmarkStart w:id="63" w:name="ref-bernardes2018"/>
     <w:p>
       <w:pPr>
         <w:pStyle w:val="Bibliography"/>
@@ -6652,8 +6929,8 @@
         <w:t xml:space="preserve">10 (1): 11.</w:t>
       </w:r>
     </w:p>
-    <w:bookmarkEnd w:id="62"/>
-    <w:bookmarkStart w:id="63" w:name="ref-black1990"/>
+    <w:bookmarkEnd w:id="63"/>
+    <w:bookmarkStart w:id="64" w:name="ref-black1990"/>
     <w:p>
       <w:pPr>
         <w:pStyle w:val="Bibliography"/>
@@ -6662,8 +6939,8 @@
         <w:t xml:space="preserve">Black, Kerry P, and Stephen L Gay. 1990. “A Numerical Scheme for Determining Trajectories in Particle Models,” 151–56.</w:t>
       </w:r>
     </w:p>
-    <w:bookmarkEnd w:id="63"/>
-    <w:bookmarkStart w:id="64" w:name="ref-Blamey2012"/>
+    <w:bookmarkEnd w:id="64"/>
+    <w:bookmarkStart w:id="65" w:name="ref-Blamey2012"/>
     <w:p>
       <w:pPr>
         <w:pStyle w:val="Bibliography"/>
@@ -6687,8 +6964,8 @@
         <w:t xml:space="preserve">420: 33–47.</w:t>
       </w:r>
     </w:p>
-    <w:bookmarkEnd w:id="64"/>
-    <w:bookmarkStart w:id="66" w:name="ref-Blamey2015"/>
+    <w:bookmarkEnd w:id="65"/>
+    <w:bookmarkStart w:id="67" w:name="ref-Blamey2015"/>
     <w:p>
       <w:pPr>
         <w:pStyle w:val="Bibliography"/>
@@ -6714,7 +6991,7 @@
       <w:r>
         <w:t xml:space="preserve"> </w:t>
       </w:r>
-      <w:hyperlink r:id="rId65">
+      <w:hyperlink r:id="rId66">
         <w:r>
           <w:rPr>
             <w:rStyle w:val="Hyperlink"/>
@@ -6726,8 +7003,8 @@
         <w:t xml:space="preserve">.</w:t>
       </w:r>
     </w:p>
-    <w:bookmarkEnd w:id="66"/>
-    <w:bookmarkStart w:id="67" w:name="ref-Burrows2011"/>
+    <w:bookmarkEnd w:id="67"/>
+    <w:bookmarkStart w:id="68" w:name="ref-Burrows2011"/>
     <w:p>
       <w:pPr>
         <w:pStyle w:val="Bibliography"/>
@@ -6751,8 +7028,8 @@
         <w:t xml:space="preserve">334 (6056): 652–55.</w:t>
       </w:r>
     </w:p>
-    <w:bookmarkEnd w:id="67"/>
-    <w:bookmarkStart w:id="69" w:name="ref-Dayton1999"/>
+    <w:bookmarkEnd w:id="68"/>
+    <w:bookmarkStart w:id="70" w:name="ref-Dayton1999"/>
     <w:p>
       <w:pPr>
         <w:pStyle w:val="Bibliography"/>
@@ -6778,7 +7055,7 @@
       <w:r>
         <w:t xml:space="preserve"> </w:t>
       </w:r>
-      <w:hyperlink r:id="rId68">
+      <w:hyperlink r:id="rId69">
         <w:r>
           <w:rPr>
             <w:rStyle w:val="Hyperlink"/>
@@ -6790,8 +7067,8 @@
         <w:t xml:space="preserve">.</w:t>
       </w:r>
     </w:p>
-    <w:bookmarkEnd w:id="69"/>
-    <w:bookmarkStart w:id="70" w:name="ref-deysher1981"/>
+    <w:bookmarkEnd w:id="70"/>
+    <w:bookmarkStart w:id="71" w:name="ref-deysher1981"/>
     <w:p>
       <w:pPr>
         <w:pStyle w:val="Bibliography"/>
@@ -6815,8 +7092,8 @@
         <w:t xml:space="preserve">56 (2-3): 179–95.</w:t>
       </w:r>
     </w:p>
-    <w:bookmarkEnd w:id="70"/>
-    <w:bookmarkStart w:id="71" w:name="ref-doney2011"/>
+    <w:bookmarkEnd w:id="71"/>
+    <w:bookmarkStart w:id="72" w:name="ref-doney2011"/>
     <w:p>
       <w:pPr>
         <w:pStyle w:val="Bibliography"/>
@@ -6825,8 +7102,8 @@
         <w:t xml:space="preserve">Doney, Scott C, Mary Ruckelshaus, J Emmett Duffy, James P Barry, Francis Chan, Chad A English, Heather M Galindo, et al. 2011. “Climate Change Impacts on Marine Ecosystems.”</w:t>
       </w:r>
     </w:p>
-    <w:bookmarkEnd w:id="71"/>
-    <w:bookmarkStart w:id="72" w:name="ref-griffin2017"/>
+    <w:bookmarkEnd w:id="72"/>
+    <w:bookmarkStart w:id="73" w:name="ref-griffin2017"/>
     <w:p>
       <w:pPr>
         <w:pStyle w:val="Bibliography"/>
@@ -6847,8 +7124,8 @@
         <w:t xml:space="preserve">. Commonwealth Scientific; Industrial Research Organisation.</w:t>
       </w:r>
     </w:p>
-    <w:bookmarkEnd w:id="72"/>
-    <w:bookmarkStart w:id="73" w:name="ref-halpern2008"/>
+    <w:bookmarkEnd w:id="73"/>
+    <w:bookmarkStart w:id="74" w:name="ref-halpern2008"/>
     <w:p>
       <w:pPr>
         <w:pStyle w:val="Bibliography"/>
@@ -6872,8 +7149,8 @@
         <w:t xml:space="preserve">319 (5865): 948–52.</w:t>
       </w:r>
     </w:p>
-    <w:bookmarkEnd w:id="73"/>
-    <w:bookmarkStart w:id="75" w:name="ref-Harley2012"/>
+    <w:bookmarkEnd w:id="74"/>
+    <w:bookmarkStart w:id="76" w:name="ref-Harley2012"/>
     <w:p>
       <w:pPr>
         <w:pStyle w:val="Bibliography"/>
@@ -6899,7 +7176,7 @@
       <w:r>
         <w:t xml:space="preserve"> </w:t>
       </w:r>
-      <w:hyperlink r:id="rId74">
+      <w:hyperlink r:id="rId75">
         <w:r>
           <w:rPr>
             <w:rStyle w:val="Hyperlink"/>
@@ -6911,8 +7188,8 @@
         <w:t xml:space="preserve">.</w:t>
       </w:r>
     </w:p>
-    <w:bookmarkEnd w:id="75"/>
-    <w:bookmarkStart w:id="76" w:name="ref-Harley2006"/>
+    <w:bookmarkEnd w:id="76"/>
+    <w:bookmarkStart w:id="77" w:name="ref-Harley2006"/>
     <w:p>
       <w:pPr>
         <w:pStyle w:val="Bibliography"/>
@@ -6936,8 +7213,8 @@
         <w:t xml:space="preserve">9 (2): 228–41.</w:t>
       </w:r>
     </w:p>
-    <w:bookmarkEnd w:id="76"/>
-    <w:bookmarkStart w:id="77" w:name="ref-harrold1989"/>
+    <w:bookmarkEnd w:id="77"/>
+    <w:bookmarkStart w:id="78" w:name="ref-harrold1989"/>
     <w:p>
       <w:pPr>
         <w:pStyle w:val="Bibliography"/>
@@ -6961,8 +7238,8 @@
         <w:t xml:space="preserve">130 (3): 237–51.</w:t>
       </w:r>
     </w:p>
-    <w:bookmarkEnd w:id="77"/>
-    <w:bookmarkStart w:id="78" w:name="ref-highsmith1985"/>
+    <w:bookmarkEnd w:id="78"/>
+    <w:bookmarkStart w:id="79" w:name="ref-highsmith1985"/>
     <w:p>
       <w:pPr>
         <w:pStyle w:val="Bibliography"/>
@@ -6986,8 +7263,8 @@
         <w:t xml:space="preserve">25 (2): 169–79.</w:t>
       </w:r>
     </w:p>
-    <w:bookmarkEnd w:id="78"/>
-    <w:bookmarkStart w:id="79" w:name="ref-jackson2010"/>
+    <w:bookmarkEnd w:id="79"/>
+    <w:bookmarkStart w:id="80" w:name="ref-jackson2010"/>
     <w:p>
       <w:pPr>
         <w:pStyle w:val="Bibliography"/>
@@ -7011,8 +7288,8 @@
         <w:t xml:space="preserve">25 (3): 153–60.</w:t>
       </w:r>
     </w:p>
-    <w:bookmarkEnd w:id="79"/>
-    <w:bookmarkStart w:id="80" w:name="ref-Jennings2010"/>
+    <w:bookmarkEnd w:id="80"/>
+    <w:bookmarkStart w:id="81" w:name="ref-Jennings2010"/>
     <w:p>
       <w:pPr>
         <w:pStyle w:val="Bibliography"/>
@@ -7036,8 +7313,8 @@
         <w:t xml:space="preserve">79 (3-4): 418–26.</w:t>
       </w:r>
     </w:p>
-    <w:bookmarkEnd w:id="80"/>
-    <w:bookmarkStart w:id="81" w:name="ref-Johnson2011"/>
+    <w:bookmarkEnd w:id="81"/>
+    <w:bookmarkStart w:id="82" w:name="ref-Johnson2011"/>
     <w:p>
       <w:pPr>
         <w:pStyle w:val="Bibliography"/>
@@ -7061,8 +7338,8 @@
         <w:t xml:space="preserve">400 (1-2): 17–32.</w:t>
       </w:r>
     </w:p>
-    <w:bookmarkEnd w:id="81"/>
-    <w:bookmarkStart w:id="82" w:name="ref-Jones2002"/>
+    <w:bookmarkEnd w:id="82"/>
+    <w:bookmarkStart w:id="83" w:name="ref-Jones2002"/>
     <w:p>
       <w:pPr>
         <w:pStyle w:val="Bibliography"/>
@@ -7071,8 +7348,8 @@
         <w:t xml:space="preserve">Jones, JE. 2002. “Coastal and Shelf-Sea Modelling in the European Context,” 45–48.</w:t>
       </w:r>
     </w:p>
-    <w:bookmarkEnd w:id="82"/>
-    <w:bookmarkStart w:id="83" w:name="ref-kingsford1992"/>
+    <w:bookmarkEnd w:id="83"/>
+    <w:bookmarkStart w:id="84" w:name="ref-kingsford1992"/>
     <w:p>
       <w:pPr>
         <w:pStyle w:val="Bibliography"/>
@@ -7093,8 +7370,8 @@
         <w:t xml:space="preserve">, 41–55.</w:t>
       </w:r>
     </w:p>
-    <w:bookmarkEnd w:id="83"/>
-    <w:bookmarkStart w:id="84" w:name="ref-kingsford1995"/>
+    <w:bookmarkEnd w:id="84"/>
+    <w:bookmarkStart w:id="85" w:name="ref-kingsford1995"/>
     <w:p>
       <w:pPr>
         <w:pStyle w:val="Bibliography"/>
@@ -7118,8 +7395,8 @@
         <w:t xml:space="preserve">116 (1): 297–301.</w:t>
       </w:r>
     </w:p>
-    <w:bookmarkEnd w:id="84"/>
-    <w:bookmarkStart w:id="85" w:name="ref-Krumhansl2016"/>
+    <w:bookmarkEnd w:id="85"/>
+    <w:bookmarkStart w:id="86" w:name="ref-Krumhansl2016"/>
     <w:p>
       <w:pPr>
         <w:pStyle w:val="Bibliography"/>
@@ -7143,8 +7420,8 @@
         <w:t xml:space="preserve">113 (48): 13785–90.</w:t>
       </w:r>
     </w:p>
-    <w:bookmarkEnd w:id="85"/>
-    <w:bookmarkStart w:id="86" w:name="ref-lebreton2012"/>
+    <w:bookmarkEnd w:id="86"/>
+    <w:bookmarkStart w:id="87" w:name="ref-lebreton2012"/>
     <w:p>
       <w:pPr>
         <w:pStyle w:val="Bibliography"/>
@@ -7168,8 +7445,8 @@
         <w:t xml:space="preserve">64 (3): 653–61.</w:t>
       </w:r>
     </w:p>
-    <w:bookmarkEnd w:id="86"/>
-    <w:bookmarkStart w:id="87" w:name="ref-lewis2005"/>
+    <w:bookmarkEnd w:id="87"/>
+    <w:bookmarkStart w:id="88" w:name="ref-lewis2005"/>
     <w:p>
       <w:pPr>
         <w:pStyle w:val="Bibliography"/>
@@ -7193,8 +7470,8 @@
         <w:t xml:space="preserve">17 (2): 183–91.</w:t>
       </w:r>
     </w:p>
-    <w:bookmarkEnd w:id="87"/>
-    <w:bookmarkStart w:id="88" w:name="ref-macarthur2001"/>
+    <w:bookmarkEnd w:id="88"/>
+    <w:bookmarkStart w:id="89" w:name="ref-macarthur2001"/>
     <w:p>
       <w:pPr>
         <w:pStyle w:val="Bibliography"/>
@@ -7215,8 +7492,8 @@
         <w:t xml:space="preserve">. Vol. 1. Princeton university press.</w:t>
       </w:r>
     </w:p>
-    <w:bookmarkEnd w:id="88"/>
-    <w:bookmarkStart w:id="89" w:name="ref-macaya2005"/>
+    <w:bookmarkEnd w:id="89"/>
+    <w:bookmarkStart w:id="90" w:name="ref-macaya2005"/>
     <w:p>
       <w:pPr>
         <w:pStyle w:val="Bibliography"/>
@@ -7240,8 +7517,8 @@
         <w:t xml:space="preserve">41 (5): 913–22.</w:t>
       </w:r>
     </w:p>
-    <w:bookmarkEnd w:id="89"/>
-    <w:bookmarkStart w:id="90" w:name="ref-mackas1985"/>
+    <w:bookmarkEnd w:id="90"/>
+    <w:bookmarkStart w:id="91" w:name="ref-mackas1985"/>
     <w:p>
       <w:pPr>
         <w:pStyle w:val="Bibliography"/>
@@ -7265,8 +7542,8 @@
         <w:t xml:space="preserve">37 (2): 652–74.</w:t>
       </w:r>
     </w:p>
-    <w:bookmarkEnd w:id="90"/>
-    <w:bookmarkStart w:id="92" w:name="ref-McGowan1998"/>
+    <w:bookmarkEnd w:id="91"/>
+    <w:bookmarkStart w:id="93" w:name="ref-McGowan1998"/>
     <w:p>
       <w:pPr>
         <w:pStyle w:val="Bibliography"/>
@@ -7292,7 +7569,7 @@
       <w:r>
         <w:t xml:space="preserve"> </w:t>
       </w:r>
-      <w:hyperlink r:id="rId91">
+      <w:hyperlink r:id="rId92">
         <w:r>
           <w:rPr>
             <w:rStyle w:val="Hyperlink"/>
@@ -7304,8 +7581,8 @@
         <w:t xml:space="preserve">.</w:t>
       </w:r>
     </w:p>
-    <w:bookmarkEnd w:id="92"/>
-    <w:bookmarkStart w:id="93" w:name="ref-nikula2010"/>
+    <w:bookmarkEnd w:id="93"/>
+    <w:bookmarkStart w:id="94" w:name="ref-nikula2010"/>
     <w:p>
       <w:pPr>
         <w:pStyle w:val="Bibliography"/>
@@ -7329,8 +7606,8 @@
         <w:t xml:space="preserve">405: 221–30.</w:t>
       </w:r>
     </w:p>
-    <w:bookmarkEnd w:id="93"/>
-    <w:bookmarkStart w:id="94" w:name="ref-Poloczanska2013"/>
+    <w:bookmarkEnd w:id="94"/>
+    <w:bookmarkStart w:id="95" w:name="ref-Poloczanska2013"/>
     <w:p>
       <w:pPr>
         <w:pStyle w:val="Bibliography"/>
@@ -7354,8 +7631,8 @@
         <w:t xml:space="preserve">3 (10): 919.</w:t>
       </w:r>
     </w:p>
-    <w:bookmarkEnd w:id="94"/>
-    <w:bookmarkStart w:id="95" w:name="ref-Polovina2005"/>
+    <w:bookmarkEnd w:id="95"/>
+    <w:bookmarkStart w:id="96" w:name="ref-Polovina2005"/>
     <w:p>
       <w:pPr>
         <w:pStyle w:val="Bibliography"/>
@@ -7379,8 +7656,8 @@
         <w:t xml:space="preserve">76 (2): 233–44.</w:t>
       </w:r>
     </w:p>
-    <w:bookmarkEnd w:id="95"/>
-    <w:bookmarkStart w:id="96" w:name="ref-zakas2009"/>
+    <w:bookmarkEnd w:id="96"/>
+    <w:bookmarkStart w:id="97" w:name="ref-zakas2009"/>
     <w:p>
       <w:pPr>
         <w:pStyle w:val="Bibliography"/>
@@ -7404,8 +7681,8 @@
         <w:t xml:space="preserve">394: 165–77.</w:t>
       </w:r>
     </w:p>
-    <w:bookmarkEnd w:id="96"/>
     <w:bookmarkEnd w:id="97"/>
+    <w:bookmarkEnd w:id="98"/>
     <w:sectPr>
       <w:pgSz w:w="11906" w:h="16838"/>
       <w:pgMar w:top="1440" w:right="1440" w:bottom="1440" w:left="1440" w:header="708" w:footer="708" w:gutter="0"/>

</xml_diff>

<commit_message>
chapter 1 output updated and general tidyup of associated rmd file
</commit_message>
<xml_diff>
--- a/thesis_chapter_1.docx
+++ b/thesis_chapter_1.docx
@@ -2146,7 +2146,7 @@
         <w:pStyle w:val="BodyText"/>
       </w:pPr>
       <w:r>
-        <w:t xml:space="preserve">The trajectory of passively drifting objects on the sea surface is influenced by multiple factors, such as water currents, atmospheric wind, wave motion, wave induced currents, gravitational force and buoyancy force. To complicate matters, the previously mentioned factors do not act independently of one another but instead influence one another. Furthermore, the gravitational and buoyancy forces on the object are determined by the objects shape. Therefore, all these factors need to be taken into account when modelling trajectory of drifting objects. Given the local wind, surface current, and the shape and buoyancy of the object is known, it is possible to estimate trajectory by the equation</w:t>
+        <w:t xml:space="preserve">The trajectory of passively drifting objects on the sea surface is influenced by multiple factors, such as water currents, atmospheric wind, wave motion, wave induced currents, gravitational force and buoyancy force. To complicate matters, the previously mentioned factors do not act independently but instead influence one another. Furthermore, the gravitational and buoyancy forces on the object are determined by the objects shape. Therefore, all these factors need to be taken into account when modelling trajectory of drifting objects. Given the local wind, surface current, and the shape and buoyancy of the object are known, it is possible to estimate trajectory by the equation</w:t>
       </w:r>
     </w:p>
     <w:p>
@@ -2296,7 +2296,16 @@
         <w:t xml:space="preserve"> </w:t>
       </w:r>
       <w:r>
-        <w:t xml:space="preserve">represents the object drift velocity relative to the ambient water. Ocean currents are determined by two components: the surface current (including the effects of Ekman drift, baroclinic motion, tidal and inertial currents) and Stokes drift induced by waves. The assumption made is</w:t>
+        <w:t xml:space="preserve">represents the object drift velocity relative to the ambient water</w:t>
+      </w:r>
+      <w:r>
+        <w:t xml:space="preserve"> </w:t>
+      </w:r>
+      <w:r>
+        <w:t xml:space="preserve">(Hackett, Breivik, and Wettre 2006)</w:t>
+      </w:r>
+      <w:r>
+        <w:t xml:space="preserve">. Ocean currents are determined by two components: the surface current (including the effects of Ekman drift, baroclinic motion, tidal and inertial currents) and Stokes drift induced by waves. The assumption made is</w:t>
       </w:r>
       <w:r>
         <w:t xml:space="preserve"> </w:t>
@@ -2360,7 +2369,16 @@
         <w:t xml:space="preserve"> </w:t>
       </w:r>
       <w:r>
-        <w:t xml:space="preserve">is equated with the surface current obtained from a numerical ocean model which has been parameterised by wind velocity. The effects of</w:t>
+        <w:t xml:space="preserve">is equated with the surface current obtained from a numerical ocean model which has been parameterised on the wind velocity</w:t>
+      </w:r>
+      <w:r>
+        <w:t xml:space="preserve"> </w:t>
+      </w:r>
+      <w:r>
+        <w:t xml:space="preserve">(Hackett, Breivik, and Wettre 2006)</w:t>
+      </w:r>
+      <w:r>
+        <w:t xml:space="preserve">. The effects of</w:t>
       </w:r>
       <w:r>
         <w:t xml:space="preserve"> </w:t>
@@ -2389,16 +2407,7 @@
         <w:t xml:space="preserve"> </w:t>
       </w:r>
       <w:r>
-        <w:t xml:space="preserve">on a floating object is driven by wind and wave forces which is dependent on the shape and size of the floating object. Previous research has shown that the effects of waves on drifting objects are negligible when the length of the object is less than the wave length; and increase significantly when the lengths are approximately the same</w:t>
-      </w:r>
-      <w:r>
-        <w:t xml:space="preserve"> </w:t>
-      </w:r>
-      <w:r>
-        <w:t xml:space="preserve">(Grue and Biberg 1993; Hodgins and Hodgins 1998)</w:t>
-      </w:r>
-      <w:r>
-        <w:t xml:space="preserve">. Furthermore, current velocity</w:t>
+        <w:t xml:space="preserve">on a floating object is driven by wind and wave forces which is dependent on the shape and size of the floating object. In some cases the effects of wind or wave forces may be neglibible and only one aspect needs to be included or investigated seperately. Therefore,</w:t>
       </w:r>
       <w:r>
         <w:t xml:space="preserve"> </w:t>
@@ -2412,16 +2421,13 @@
           </m:e>
           <m:sub>
             <m:r>
-              <m:t>c</m:t>
-            </m:r>
-            <m:r>
-              <m:t>u</m:t>
-            </m:r>
-            <m:r>
               <m:t>r</m:t>
             </m:r>
             <m:r>
-              <m:t>r</m:t>
+              <m:t>e</m:t>
+            </m:r>
+            <m:r>
+              <m:t>l</m:t>
             </m:r>
           </m:sub>
         </m:sSub>
@@ -2430,25 +2436,66 @@
         <w:t xml:space="preserve"> </w:t>
       </w:r>
       <w:r>
-        <w:t xml:space="preserve">affects on drifting objects is considered to be negligible in this approach and ideally should be taken into account. Studies investigating kelp rafts have identified surface current velocity (as a function of wind velocity) as an important influence in determine trajectory</w:t>
-      </w:r>
-      <w:r>
-        <w:t xml:space="preserve"> </w:t>
-      </w:r>
-      <w:r>
-        <w:t xml:space="preserve">(Harrold and Lisin 1989; Macaya et al. 2005; Hobday 2000a, 2000b)</w:t>
-      </w:r>
-      <w:r>
-        <w:t xml:space="preserve">. Therefore, the objects motion/trajectory relative to the wind must be taken into account.</w:t>
+        <w:t xml:space="preserve">can be seperated into wind and waves into two sub-components which allows the equation to be adpated to suite the particluar situation</w:t>
+      </w:r>
+      <w:r>
+        <w:t xml:space="preserve"> </w:t>
+      </w:r>
+      <w:r>
+        <w:t xml:space="preserve">(Hackett, Breivik, and Wettre 2006)</w:t>
+      </w:r>
+      <w:r>
+        <w:t xml:space="preserve">. For example, previous research has shown that the effects of waves on drifting objects are negligible when the length of the object is less than the wave length; and increase significantly when the lengths are approximately the same</w:t>
+      </w:r>
+      <w:r>
+        <w:t xml:space="preserve"> </w:t>
+      </w:r>
+      <w:r>
+        <w:t xml:space="preserve">(Grue and Biberg 1993; Hodgins and Hodgins 1998)</w:t>
+      </w:r>
+      <w:r>
+        <w:t xml:space="preserve">. Furthermore, current velocity</w:t>
+      </w:r>
+      <w:r>
+        <w:t xml:space="preserve"> </w:t>
+      </w:r>
+      <m:oMath>
+        <m:sSub>
+          <m:e>
+            <m:r>
+              <m:t>V</m:t>
+            </m:r>
+          </m:e>
+          <m:sub>
+            <m:r>
+              <m:t>c</m:t>
+            </m:r>
+            <m:r>
+              <m:t>u</m:t>
+            </m:r>
+            <m:r>
+              <m:t>r</m:t>
+            </m:r>
+            <m:r>
+              <m:t>r</m:t>
+            </m:r>
+          </m:sub>
+        </m:sSub>
+      </m:oMath>
+      <w:r>
+        <w:t xml:space="preserve"> </w:t>
+      </w:r>
+      <w:r>
+        <w:t xml:space="preserve">affects on drifting objects is considered to be negligible in this approach and ideally should be taken into account. The literature identifies waves as the primary influencer of trajectory for larger objects while wind is regarded as the primary influencer for smaller objects. The effects of wind on object drift trajectory is complex and is ofcourse dependent on the exposed portion of the object to the wind. The effect of wind on trajectory is often referred to as leeway.</w:t>
       </w:r>
     </w:p>
     <w:p>
       <w:pPr>
         <w:pStyle w:val="Heading2"/>
       </w:pPr>
-      <w:bookmarkStart w:id="48" w:name="windage-factors"/>
-      <w:r>
-        <w:t xml:space="preserve">Windage factors</w:t>
+      <w:bookmarkStart w:id="48" w:name="leeway"/>
+      <w:r>
+        <w:t xml:space="preserve">Leeway</w:t>
       </w:r>
       <w:bookmarkEnd w:id="48"/>
     </w:p>
@@ -2475,7 +2522,43 @@
         <w:t xml:space="preserve"> </w:t>
       </w:r>
       <w:r>
-        <w:t xml:space="preserve">or "leeway drift, and is difficult to accurately and empirically describe. The difficulty is due to accurate measurements needed for the current velocity, wind velocity, wave height and wave direction. Furthermore, these factors do not act independently and instead influence one another, which compounds the complexity of calculating wind effects on drifting objects. To overcome this challenge, measurements of current and wind velocity, and wave height and direction are measured along the objects trajectory for a wide range of conditions.</w:t>
+        <w:t xml:space="preserve">or</w:t>
+      </w:r>
+      <w:r>
+        <w:t xml:space="preserve"> </w:t>
+      </w:r>
+      <w:r>
+        <w:t xml:space="preserve">“</w:t>
+      </w:r>
+      <w:r>
+        <w:t xml:space="preserve">leeway drift</w:t>
+      </w:r>
+      <w:r>
+        <w:t xml:space="preserve">”</w:t>
+      </w:r>
+      <w:r>
+        <w:t xml:space="preserve">, and is difficult to accurately and empirically describe. The difficulty is due to accurate measurements needed for the current velocity, wind velocity, wave height and wave direction. The appropriate approaches to measuring the afprmentioned parameters have been detailed by</w:t>
+      </w:r>
+      <w:r>
+        <w:t xml:space="preserve"> </w:t>
+      </w:r>
+      <w:r>
+        <w:t xml:space="preserve">(</w:t>
+      </w:r>
+      <w:r>
+        <w:rPr>
+          <w:b/>
+        </w:rPr>
+        <w:t xml:space="preserve">???</w:t>
+      </w:r>
+      <w:r>
+        <w:t xml:space="preserve">)</w:t>
+      </w:r>
+      <w:r>
+        <w:t xml:space="preserve"> </w:t>
+      </w:r>
+      <w:r>
+        <w:t xml:space="preserve">and is dependent on the objects size and shape as well as the quality and quantity of data available to the modeler. Additionally, these factors do not act independently and instead influence one another, which compounds the complexity of calculating wind effects on drifting objects. To overcome this challenge, measurements of current and wind velocity, and wave height and direction are measured along the objects trajectory for a wide range of conditions.</w:t>
       </w:r>
     </w:p>
     <w:p>
@@ -3278,7 +3361,7 @@
         <w:t xml:space="preserve"> </w:t>
       </w:r>
       <w:r>
-        <w:t xml:space="preserve">recommend incorporating an effective windage factor which would represent the combined effects of Stokes Drift, leeway drift and wave forces. Although a common approach, this may not be necessary in all circumstances particularly if individual effects of factors. As mentioned previously, the magnitude of effects of waves and wind on a drifting object is dependent on its shape, size and buoyancy.</w:t>
+        <w:t xml:space="preserve">recommend incorporating an effective windage factor which would represent the combined effects of Stokes Drift, leeway drift and wave forces. Although a common approach, this may not be necessary in all circumstances particularly if individual effects of factors are being investigated. As mentioned previously, the magnitude of effects of wind and waves on an objects trajectory is depedent on the surface area/volume exposed to either influencer, which in turn is dependent on the bouyancy of the object. The object’s buoyancy may also change over time due to other influencers such as erosion and epibiont biomass.</w:t>
       </w:r>
     </w:p>
     <w:p>
@@ -3296,16 +3379,171 @@
         <w:pStyle w:val="FirstParagraph"/>
       </w:pPr>
       <w:r>
-        <w:t xml:space="preserve">The buoyancy of objects at sea has been shown to be influeced by epibiont load</w:t>
-      </w:r>
-      <w:r>
-        <w:t xml:space="preserve"> </w:t>
-      </w:r>
-      <w:r>
-        <w:t xml:space="preserve">(Hobday 2000b; Rothä usler et al. 2011; Graiff et al. 2016; Macaya et al. 2016)</w:t>
+        <w:t xml:space="preserve">The buoyancy is often a fixed value within a model and does not alter over time, such as @?? and @?? as examples. This may be because the effects of epibiont biomass on ships and wreckage is not regarded as a significant influencer. However, for smaller objects this may not be the case. This may be particulary true for living drifters such as macroalgae which are able to grow themselves, as well as provide a habitat for epiphytes and bryozoans which increase in biomass overtime. The buoyancy of objects at sea has been shown to be influeced by epibiont load</w:t>
+      </w:r>
+      <w:r>
+        <w:t xml:space="preserve"> </w:t>
+      </w:r>
+      <w:r>
+        <w:t xml:space="preserve">(Hobday 2000b;</w:t>
+      </w:r>
+      <w:r>
+        <w:t xml:space="preserve"> </w:t>
+      </w:r>
+      <w:r>
+        <w:rPr>
+          <w:b/>
+        </w:rPr>
+        <w:t xml:space="preserve">???</w:t>
+      </w:r>
+      <w:r>
+        <w:t xml:space="preserve">; Graiff et al. 2016; Macaya et al. 2016)</w:t>
       </w:r>
       <w:r>
         <w:t xml:space="preserve">, which reduces drift times by reducing buoyancy with increasing biomass, which ultimatley leads to the object sinking. The bouyancy of the drifting object is determined by the growth rate of epiphytic species while drifting, which in turn will be depndent on environmental factors such as temperature and light which will vary along the objects trajectory Therefore, buoyancy should be parameterised by temporal epibiont biomass load.</w:t>
+      </w:r>
+    </w:p>
+    <w:p>
+      <w:pPr>
+        <w:pStyle w:val="BodyText"/>
+      </w:pPr>
+      <w:r>
+        <w:t xml:space="preserve">Archimedes principles dictates that the buoyant force exerted on a small object is equal to the weight of the displaced fluid and acts in the opposite direction to the acceleraton vector. The net wieght is the weight of the object less the weight of a equal volume of fluid. A similar result can be achieved by using density of a object such that the</w:t>
+      </w:r>
+      <w:r>
+        <w:t xml:space="preserve"> </w:t>
+      </w:r>
+      <w:r>
+        <w:t xml:space="preserve">“</w:t>
+      </w:r>
+      <w:r>
+        <w:t xml:space="preserve">net density</w:t>
+      </w:r>
+      <w:r>
+        <w:t xml:space="preserve">”</w:t>
+      </w:r>
+      <w:r>
+        <w:t xml:space="preserve"> </w:t>
+      </w:r>
+      <w:r>
+        <w:t xml:space="preserve">is the density of the object less the density of the of the fluid. This can be expressed as:</w:t>
+      </w:r>
+    </w:p>
+    <w:p>
+      <w:pPr>
+        <w:pStyle w:val="BodyText"/>
+      </w:pPr>
+      <m:oMathPara>
+        <m:oMathParaPr>
+          <m:jc m:val="center"/>
+        </m:oMathParaPr>
+        <m:oMath>
+          <m:r>
+            <m:t>w</m:t>
+          </m:r>
+          <m:r>
+            <m:t>e</m:t>
+          </m:r>
+          <m:r>
+            <m:t>i</m:t>
+          </m:r>
+          <m:r>
+            <m:t>g</m:t>
+          </m:r>
+          <m:r>
+            <m:t>h</m:t>
+          </m:r>
+          <m:r>
+            <m:t>t</m:t>
+          </m:r>
+          <m:r>
+            <m:t>=</m:t>
+          </m:r>
+          <m:r>
+            <m:t>p</m:t>
+          </m:r>
+          <m:r>
+            <m:t>g</m:t>
+          </m:r>
+          <m:sSub>
+            <m:e>
+              <m:r>
+                <m:t>V</m:t>
+              </m:r>
+            </m:e>
+            <m:sub>
+              <m:r>
+                <m:t>s</m:t>
+              </m:r>
+            </m:sub>
+          </m:sSub>
+        </m:oMath>
+      </m:oMathPara>
+    </w:p>
+    <w:p>
+      <w:pPr>
+        <w:pStyle w:val="FirstParagraph"/>
+      </w:pPr>
+      <m:oMath>
+        <m:r>
+          <m:t>D</m:t>
+        </m:r>
+        <m:r>
+          <m:t>e</m:t>
+        </m:r>
+        <m:r>
+          <m:t>n</m:t>
+        </m:r>
+        <m:r>
+          <m:t>s</m:t>
+        </m:r>
+        <m:r>
+          <m:t>i</m:t>
+        </m:r>
+        <m:r>
+          <m:t>t</m:t>
+        </m:r>
+        <m:r>
+          <m:t>y</m:t>
+        </m:r>
+        <m:r>
+          <m:t>=</m:t>
+        </m:r>
+        <m:sSub>
+          <m:e>
+            <m:r>
+              <m:t>p</m:t>
+            </m:r>
+          </m:e>
+          <m:sub>
+            <m:r>
+              <m:t>s</m:t>
+            </m:r>
+          </m:sub>
+        </m:sSub>
+        <m:r>
+          <m:t>−</m:t>
+        </m:r>
+        <m:sSub>
+          <m:e>
+            <m:r>
+              <m:t>p</m:t>
+            </m:r>
+          </m:e>
+          <m:sub>
+            <m:r>
+              <m:t>f</m:t>
+            </m:r>
+          </m:sub>
+        </m:sSub>
+      </m:oMath>
+    </w:p>
+    <w:p>
+      <w:pPr>
+        <w:pStyle w:val="BodyText"/>
+      </w:pPr>
+      <w:r>
+        <w:t xml:space="preserve">This approach can also be applied to acclerating objects submerged in a fluid, in which case, the angular velocity must be considered. Acceleration is usually considered in short-term forecasts for large objects such as shipping containers or airplane debris. This does not fall within the scope of this thesis and therefore will not be considered.</w:t>
       </w:r>
     </w:p>
     <w:p>
@@ -5393,13 +5631,63 @@
     </w:p>
     <w:p>
       <w:pPr>
+        <w:pStyle w:val="Heading2"/>
+      </w:pPr>
+      <w:bookmarkStart w:id="51" w:name="drag-parameters"/>
+      <w:r>
+        <w:t xml:space="preserve">Drag parameters</w:t>
+      </w:r>
+      <w:bookmarkEnd w:id="51"/>
+    </w:p>
+    <w:p>
+      <w:pPr>
+        <w:pStyle w:val="FirstParagraph"/>
+      </w:pPr>
+      <w:r>
+        <w:t xml:space="preserve">Drag is the force an object experiences when moving in a fluid due to the rate in change of momentum</w:t>
+      </w:r>
+      <w:r>
+        <w:t xml:space="preserve"> </w:t>
+      </w:r>
+      <w:r>
+        <w:t xml:space="preserve">(Vogel 2020)</w:t>
+      </w:r>
+      <w:r>
+        <w:t xml:space="preserve">. The drag around the surface of an object due to the viscosity of the fluid is known as</w:t>
+      </w:r>
+      <w:r>
+        <w:t xml:space="preserve"> </w:t>
+      </w:r>
+      <w:r>
+        <w:t xml:space="preserve">‘</w:t>
+      </w:r>
+      <w:r>
+        <w:t xml:space="preserve">surface drag</w:t>
+      </w:r>
+      <w:r>
+        <w:t xml:space="preserve">’</w:t>
+      </w:r>
+      <w:r>
+        <w:t xml:space="preserve">. The drag induced by a quantity of fluid moving around the object is known as pressure drag/form drag/inertial drag. In general, large objects moving quickly tend to induce larger drag forces, however, this is not always the case. In some instances, the flow around the object changes from laminar to turbulent which ultimately reduces overall drag. (Maybe insert small section on why turbulent flow reduces overall drag on an object).</w:t>
+      </w:r>
+    </w:p>
+    <w:p>
+      <w:pPr>
+        <w:pStyle w:val="BodyText"/>
+      </w:pPr>
+      <w:r>
+        <w:t xml:space="preserve">The type of flow, laminar or turbulent, is determined by fluid density (p), flow speed (U), object size (l) and fluid viscosity (v). These factors can be used to calculate the Reynolds number which is used to determine the type of flow. The expression used can be dependent on factors used such as whether the fluid is Newtonian or non-Newtonian and object shape.</w:t>
+      </w:r>
+    </w:p>
+    <w:p>
+      <w:pPr>
         <w:pStyle w:val="Heading1"/>
       </w:pPr>
-      <w:bookmarkStart w:id="51" w:name="kelp-rafting"/>
+      <w:bookmarkStart w:id="52" w:name="kelp-rafting"/>
       <w:r>
         <w:t xml:space="preserve">Kelp-rafting</w:t>
       </w:r>
-      <w:bookmarkEnd w:id="51"/>
+      <w:bookmarkEnd w:id="52"/>
     </w:p>
     <w:p>
       <w:pPr>
@@ -5412,19 +5700,7 @@
         <w:t xml:space="preserve"> </w:t>
       </w:r>
       <w:r>
-        <w:t xml:space="preserve">(Bernardes Batista et al. 2018;</w:t>
-      </w:r>
-      <w:r>
-        <w:t xml:space="preserve"> </w:t>
-      </w:r>
-      <w:r>
-        <w:rPr>
-          <w:b/>
-        </w:rPr>
-        <w:t xml:space="preserve">???</w:t>
-      </w:r>
-      <w:r>
-        <w:t xml:space="preserve">; Highsmith 1985; MacArthur and Wilson 2001; Jackson and Sax 2010)</w:t>
+        <w:t xml:space="preserve">(Bernardes Batista et al. 2018; Helmuth, Veit, and Holberton 1994; Highsmith 1985; MacArthur and Wilson 2001; Jackson and Sax 2010)</w:t>
       </w:r>
       <w:r>
         <w:t xml:space="preserve">. These processes are largely dependent on currents for dispersal of migrant populations which ultimately promote connectivity of marine ecosystems</w:t>
@@ -5439,16 +5715,7 @@
         <w:t xml:space="preserve">. This is particularly true for organisms which lack pelagic larvae, and are reliant on other modes of transport to reach new habitats through passive modes of dispersal from anthropogenic and natural sources. Anthropogenic sources include marine litter and structural debris while examples of organic sources include pumice and macroalgae in the form of kelp-rafts. Kelp-rafts have been identified as an important mode of passive dispersal of marine organisms, such as invertebrates [</w:t>
       </w:r>
       <w:r>
-        <w:t xml:space="preserve">(</w:t>
-      </w:r>
-      <w:r>
-        <w:rPr>
-          <w:b/>
-        </w:rPr>
-        <w:t xml:space="preserve">???</w:t>
-      </w:r>
-      <w:r>
-        <w:t xml:space="preserve">)</w:t>
+        <w:t xml:space="preserve">Helmuth, Veit, and Holberton (1994)</w:t>
       </w:r>
       <w:r>
         <w:t xml:space="preserve">; whichmann2012], epiphytes</w:t>
@@ -5660,11 +5927,11 @@
       <w:pPr>
         <w:pStyle w:val="Heading1"/>
       </w:pPr>
-      <w:bookmarkStart w:id="52" w:name="kelps-in-south-africa"/>
+      <w:bookmarkStart w:id="53" w:name="kelps-in-south-africa"/>
       <w:r>
         <w:t xml:space="preserve">Kelps in South Africa</w:t>
       </w:r>
-      <w:bookmarkEnd w:id="52"/>
+      <w:bookmarkEnd w:id="53"/>
     </w:p>
     <w:p>
       <w:pPr>
@@ -5827,11 +6094,11 @@
       <w:pPr>
         <w:pStyle w:val="Heading1"/>
       </w:pPr>
-      <w:bookmarkStart w:id="53" w:name="aims-of-research"/>
+      <w:bookmarkStart w:id="54" w:name="aims-of-research"/>
       <w:r>
         <w:t xml:space="preserve">Aims of research</w:t>
       </w:r>
-      <w:bookmarkEnd w:id="53"/>
+      <w:bookmarkEnd w:id="54"/>
     </w:p>
     <w:p>
       <w:pPr>
@@ -5904,14 +6171,14 @@
       <w:pPr>
         <w:pStyle w:val="Heading1"/>
       </w:pPr>
-      <w:bookmarkStart w:id="54" w:name="references"/>
+      <w:bookmarkStart w:id="55" w:name="references"/>
       <w:r>
         <w:t xml:space="preserve">References</w:t>
       </w:r>
-      <w:bookmarkEnd w:id="54"/>
-    </w:p>
-    <w:bookmarkStart w:id="98" w:name="refs"/>
-    <w:bookmarkStart w:id="55" w:name="ref-allen1999review"/>
+      <w:bookmarkEnd w:id="55"/>
+    </w:p>
+    <w:bookmarkStart w:id="100" w:name="refs"/>
+    <w:bookmarkStart w:id="56" w:name="ref-allen1999review"/>
     <w:p>
       <w:pPr>
         <w:pStyle w:val="Bibliography"/>
@@ -5920,8 +6187,8 @@
         <w:t xml:space="preserve">Allen, A, and JV Plourde. 1999. “Review of Leeway: Field Experiments and Implementation. US Coast Guard Rep.” CG-D-08-99, 351.</w:t>
       </w:r>
     </w:p>
-    <w:bookmarkEnd w:id="55"/>
-    <w:bookmarkStart w:id="56" w:name="ref-bernardes2018"/>
+    <w:bookmarkEnd w:id="56"/>
+    <w:bookmarkStart w:id="57" w:name="ref-bernardes2018"/>
     <w:p>
       <w:pPr>
         <w:pStyle w:val="Bibliography"/>
@@ -5945,8 +6212,8 @@
         <w:t xml:space="preserve">10 (1): 11.</w:t>
       </w:r>
     </w:p>
-    <w:bookmarkEnd w:id="56"/>
-    <w:bookmarkStart w:id="57" w:name="ref-Blamey2012"/>
+    <w:bookmarkEnd w:id="57"/>
+    <w:bookmarkStart w:id="58" w:name="ref-Blamey2012"/>
     <w:p>
       <w:pPr>
         <w:pStyle w:val="Bibliography"/>
@@ -5970,8 +6237,8 @@
         <w:t xml:space="preserve">420: 33–47.</w:t>
       </w:r>
     </w:p>
-    <w:bookmarkEnd w:id="57"/>
-    <w:bookmarkStart w:id="59" w:name="ref-Blamey2015"/>
+    <w:bookmarkEnd w:id="58"/>
+    <w:bookmarkStart w:id="60" w:name="ref-Blamey2015"/>
     <w:p>
       <w:pPr>
         <w:pStyle w:val="Bibliography"/>
@@ -5997,7 +6264,7 @@
       <w:r>
         <w:t xml:space="preserve"> </w:t>
       </w:r>
-      <w:hyperlink r:id="rId58">
+      <w:hyperlink r:id="rId59">
         <w:r>
           <w:rPr>
             <w:rStyle w:val="Hyperlink"/>
@@ -6009,8 +6276,8 @@
         <w:t xml:space="preserve">.</w:t>
       </w:r>
     </w:p>
-    <w:bookmarkEnd w:id="59"/>
-    <w:bookmarkStart w:id="60" w:name="ref-Burrows2011"/>
+    <w:bookmarkEnd w:id="60"/>
+    <w:bookmarkStart w:id="61" w:name="ref-Burrows2011"/>
     <w:p>
       <w:pPr>
         <w:pStyle w:val="Bibliography"/>
@@ -6034,8 +6301,8 @@
         <w:t xml:space="preserve">334 (6056): 652–55.</w:t>
       </w:r>
     </w:p>
-    <w:bookmarkEnd w:id="60"/>
-    <w:bookmarkStart w:id="62" w:name="ref-Dayton1999"/>
+    <w:bookmarkEnd w:id="61"/>
+    <w:bookmarkStart w:id="63" w:name="ref-Dayton1999"/>
     <w:p>
       <w:pPr>
         <w:pStyle w:val="Bibliography"/>
@@ -6061,7 +6328,7 @@
       <w:r>
         <w:t xml:space="preserve"> </w:t>
       </w:r>
-      <w:hyperlink r:id="rId61">
+      <w:hyperlink r:id="rId62">
         <w:r>
           <w:rPr>
             <w:rStyle w:val="Hyperlink"/>
@@ -6073,8 +6340,8 @@
         <w:t xml:space="preserve">.</w:t>
       </w:r>
     </w:p>
-    <w:bookmarkEnd w:id="62"/>
-    <w:bookmarkStart w:id="63" w:name="ref-deysher1981"/>
+    <w:bookmarkEnd w:id="63"/>
+    <w:bookmarkStart w:id="64" w:name="ref-deysher1981"/>
     <w:p>
       <w:pPr>
         <w:pStyle w:val="Bibliography"/>
@@ -6098,8 +6365,8 @@
         <w:t xml:space="preserve">56 (2-3): 179–95.</w:t>
       </w:r>
     </w:p>
-    <w:bookmarkEnd w:id="63"/>
-    <w:bookmarkStart w:id="64" w:name="ref-doney2011"/>
+    <w:bookmarkEnd w:id="64"/>
+    <w:bookmarkStart w:id="65" w:name="ref-doney2011"/>
     <w:p>
       <w:pPr>
         <w:pStyle w:val="Bibliography"/>
@@ -6108,7 +6375,7 @@
         <w:t xml:space="preserve">Doney, Scott C, Mary Ruckelshaus, J Emmett Duffy, James P Barry, Francis Chan, Chad A English, Heather M Galindo, et al. 2011. “Climate Change Impacts on Marine Ecosystems.”</w:t>
       </w:r>
     </w:p>
-    <w:bookmarkEnd w:id="64"/>
+    <w:bookmarkEnd w:id="65"/>
     <w:bookmarkStart w:id="66" w:name="ref-Fraser2011"/>
     <w:p>
       <w:pPr>
@@ -6124,27 +6391,13 @@
         <w:rPr>
           <w:i/>
         </w:rPr>
-        <w:t xml:space="preserve">Proc. Biol. Sci.</w:t>
+        <w:t xml:space="preserve">Proceedings of the Royal Society B: Biological Sciences</w:t>
       </w:r>
       <w:r>
         <w:t xml:space="preserve"> </w:t>
       </w:r>
       <w:r>
         <w:t xml:space="preserve">278 (1706): 649–55.</w:t>
-      </w:r>
-      <w:r>
-        <w:t xml:space="preserve"> </w:t>
-      </w:r>
-      <w:hyperlink r:id="rId65">
-        <w:r>
-          <w:rPr>
-            <w:rStyle w:val="Hyperlink"/>
-          </w:rPr>
-          <w:t xml:space="preserve">https://doi.org/10.1098/rspb.2010.1117</w:t>
-        </w:r>
-      </w:hyperlink>
-      <w:r>
-        <w:t xml:space="preserve">.</w:t>
       </w:r>
     </w:p>
     <w:bookmarkEnd w:id="66"/>
@@ -6319,7 +6572,46 @@
       </w:r>
     </w:p>
     <w:bookmarkEnd w:id="74"/>
-    <w:bookmarkStart w:id="75" w:name="ref-highsmith1985"/>
+    <w:bookmarkStart w:id="76" w:name="ref-helmuth1994"/>
+    <w:p>
+      <w:pPr>
+        <w:pStyle w:val="Bibliography"/>
+      </w:pPr>
+      <w:r>
+        <w:t xml:space="preserve">Helmuth, B, R R Veit, and R Holberton. 1994. “Long-distance dispersal of a subantarctic brooding bivalve (Gaimardia trapesina) by kelp-rafting.”</w:t>
+      </w:r>
+      <w:r>
+        <w:t xml:space="preserve"> </w:t>
+      </w:r>
+      <w:r>
+        <w:rPr>
+          <w:i/>
+        </w:rPr>
+        <w:t xml:space="preserve">Marine Biology</w:t>
+      </w:r>
+      <w:r>
+        <w:t xml:space="preserve"> </w:t>
+      </w:r>
+      <w:r>
+        <w:t xml:space="preserve">120 (3): 421–26.</w:t>
+      </w:r>
+      <w:r>
+        <w:t xml:space="preserve"> </w:t>
+      </w:r>
+      <w:hyperlink r:id="rId75">
+        <w:r>
+          <w:rPr>
+            <w:rStyle w:val="Hyperlink"/>
+          </w:rPr>
+          <w:t xml:space="preserve">https://doi.org/10.1007/BF00680216</w:t>
+        </w:r>
+      </w:hyperlink>
+      <w:r>
+        <w:t xml:space="preserve">.</w:t>
+      </w:r>
+    </w:p>
+    <w:bookmarkEnd w:id="76"/>
+    <w:bookmarkStart w:id="77" w:name="ref-highsmith1985"/>
     <w:p>
       <w:pPr>
         <w:pStyle w:val="Bibliography"/>
@@ -6343,8 +6635,8 @@
         <w:t xml:space="preserve">25 (2): 169–79.</w:t>
       </w:r>
     </w:p>
-    <w:bookmarkEnd w:id="75"/>
-    <w:bookmarkStart w:id="76" w:name="ref-hobday2000a"/>
+    <w:bookmarkEnd w:id="77"/>
+    <w:bookmarkStart w:id="78" w:name="ref-hobday2000a"/>
     <w:p>
       <w:pPr>
         <w:pStyle w:val="Bibliography"/>
@@ -6368,8 +6660,8 @@
         <w:t xml:space="preserve">195: 101–16.</w:t>
       </w:r>
     </w:p>
-    <w:bookmarkEnd w:id="76"/>
-    <w:bookmarkStart w:id="77" w:name="ref-hobday2000b"/>
+    <w:bookmarkEnd w:id="78"/>
+    <w:bookmarkStart w:id="79" w:name="ref-hobday2000b"/>
     <w:p>
       <w:pPr>
         <w:pStyle w:val="Bibliography"/>
@@ -6393,8 +6685,8 @@
         <w:t xml:space="preserve">253 (1): 97–114.</w:t>
       </w:r>
     </w:p>
-    <w:bookmarkEnd w:id="77"/>
-    <w:bookmarkStart w:id="78" w:name="ref-hodgins1998"/>
+    <w:bookmarkEnd w:id="79"/>
+    <w:bookmarkStart w:id="80" w:name="ref-hodgins1998"/>
     <w:p>
       <w:pPr>
         <w:pStyle w:val="Bibliography"/>
@@ -6415,8 +6707,8 @@
         <w:t xml:space="preserve">. Seaconsult Marine Research Limited.</w:t>
       </w:r>
     </w:p>
-    <w:bookmarkEnd w:id="78"/>
-    <w:bookmarkStart w:id="79" w:name="ref-jackson2010"/>
+    <w:bookmarkEnd w:id="80"/>
+    <w:bookmarkStart w:id="81" w:name="ref-jackson2010"/>
     <w:p>
       <w:pPr>
         <w:pStyle w:val="Bibliography"/>
@@ -6440,8 +6732,8 @@
         <w:t xml:space="preserve">25 (3): 153–60.</w:t>
       </w:r>
     </w:p>
-    <w:bookmarkEnd w:id="79"/>
-    <w:bookmarkStart w:id="80" w:name="ref-Jennings2010"/>
+    <w:bookmarkEnd w:id="81"/>
+    <w:bookmarkStart w:id="82" w:name="ref-Jennings2010"/>
     <w:p>
       <w:pPr>
         <w:pStyle w:val="Bibliography"/>
@@ -6465,8 +6757,8 @@
         <w:t xml:space="preserve">79 (3-4): 418–26.</w:t>
       </w:r>
     </w:p>
-    <w:bookmarkEnd w:id="80"/>
-    <w:bookmarkStart w:id="81" w:name="ref-Johnson2011"/>
+    <w:bookmarkEnd w:id="82"/>
+    <w:bookmarkStart w:id="83" w:name="ref-Johnson2011"/>
     <w:p>
       <w:pPr>
         <w:pStyle w:val="Bibliography"/>
@@ -6490,8 +6782,8 @@
         <w:t xml:space="preserve">400 (1-2): 17–32.</w:t>
       </w:r>
     </w:p>
-    <w:bookmarkEnd w:id="81"/>
-    <w:bookmarkStart w:id="82" w:name="ref-Jones2002"/>
+    <w:bookmarkEnd w:id="83"/>
+    <w:bookmarkStart w:id="84" w:name="ref-Jones2002"/>
     <w:p>
       <w:pPr>
         <w:pStyle w:val="Bibliography"/>
@@ -6500,8 +6792,8 @@
         <w:t xml:space="preserve">Jones, JE. 2002. “Coastal and Shelf-Sea Modelling in the European Context,” 45–48.</w:t>
       </w:r>
     </w:p>
-    <w:bookmarkEnd w:id="82"/>
-    <w:bookmarkStart w:id="83" w:name="ref-kingsford1992"/>
+    <w:bookmarkEnd w:id="84"/>
+    <w:bookmarkStart w:id="85" w:name="ref-kingsford1992"/>
     <w:p>
       <w:pPr>
         <w:pStyle w:val="Bibliography"/>
@@ -6522,8 +6814,8 @@
         <w:t xml:space="preserve">, 41–55.</w:t>
       </w:r>
     </w:p>
-    <w:bookmarkEnd w:id="83"/>
-    <w:bookmarkStart w:id="84" w:name="ref-kingsford1995"/>
+    <w:bookmarkEnd w:id="85"/>
+    <w:bookmarkStart w:id="86" w:name="ref-kingsford1995"/>
     <w:p>
       <w:pPr>
         <w:pStyle w:val="Bibliography"/>
@@ -6547,8 +6839,8 @@
         <w:t xml:space="preserve">116 (1): 297–301.</w:t>
       </w:r>
     </w:p>
-    <w:bookmarkEnd w:id="84"/>
-    <w:bookmarkStart w:id="85" w:name="ref-Krumhansl2016"/>
+    <w:bookmarkEnd w:id="86"/>
+    <w:bookmarkStart w:id="87" w:name="ref-Krumhansl2016"/>
     <w:p>
       <w:pPr>
         <w:pStyle w:val="Bibliography"/>
@@ -6572,8 +6864,8 @@
         <w:t xml:space="preserve">113 (48): 13785–90.</w:t>
       </w:r>
     </w:p>
-    <w:bookmarkEnd w:id="85"/>
-    <w:bookmarkStart w:id="86" w:name="ref-lewis2005"/>
+    <w:bookmarkEnd w:id="87"/>
+    <w:bookmarkStart w:id="88" w:name="ref-lewis2005"/>
     <w:p>
       <w:pPr>
         <w:pStyle w:val="Bibliography"/>
@@ -6597,8 +6889,8 @@
         <w:t xml:space="preserve">17 (2): 183–91.</w:t>
       </w:r>
     </w:p>
-    <w:bookmarkEnd w:id="86"/>
-    <w:bookmarkStart w:id="87" w:name="ref-macarthur2001"/>
+    <w:bookmarkEnd w:id="88"/>
+    <w:bookmarkStart w:id="89" w:name="ref-macarthur2001"/>
     <w:p>
       <w:pPr>
         <w:pStyle w:val="Bibliography"/>
@@ -6619,8 +6911,8 @@
         <w:t xml:space="preserve">. Vol. 1. Princeton university press.</w:t>
       </w:r>
     </w:p>
-    <w:bookmarkEnd w:id="87"/>
-    <w:bookmarkStart w:id="88" w:name="ref-macaya2005"/>
+    <w:bookmarkEnd w:id="89"/>
+    <w:bookmarkStart w:id="90" w:name="ref-macaya2005"/>
     <w:p>
       <w:pPr>
         <w:pStyle w:val="Bibliography"/>
@@ -6644,8 +6936,8 @@
         <w:t xml:space="preserve">41 (5): 913–22.</w:t>
       </w:r>
     </w:p>
-    <w:bookmarkEnd w:id="88"/>
-    <w:bookmarkStart w:id="89" w:name="ref-macaya2016"/>
+    <w:bookmarkEnd w:id="90"/>
+    <w:bookmarkStart w:id="91" w:name="ref-macaya2016"/>
     <w:p>
       <w:pPr>
         <w:pStyle w:val="Bibliography"/>
@@ -6654,8 +6946,8 @@
         <w:t xml:space="preserve">Macaya, Erasmo C, Boris López, Fadia Tala, Florence Tellier, and Martin Thiel. 2016. “Float and Raft: Role of Buoyant Seaweeds in the Phylogeography and Genetic Structure of Non-Buoyant Associated Flora,” 97–130.</w:t>
       </w:r>
     </w:p>
-    <w:bookmarkEnd w:id="89"/>
-    <w:bookmarkStart w:id="90" w:name="ref-mackas1985"/>
+    <w:bookmarkEnd w:id="91"/>
+    <w:bookmarkStart w:id="92" w:name="ref-mackas1985"/>
     <w:p>
       <w:pPr>
         <w:pStyle w:val="Bibliography"/>
@@ -6679,8 +6971,8 @@
         <w:t xml:space="preserve">37 (2): 652–74.</w:t>
       </w:r>
     </w:p>
-    <w:bookmarkEnd w:id="90"/>
-    <w:bookmarkStart w:id="92" w:name="ref-McGowan1998"/>
+    <w:bookmarkEnd w:id="92"/>
+    <w:bookmarkStart w:id="94" w:name="ref-McGowan1998"/>
     <w:p>
       <w:pPr>
         <w:pStyle w:val="Bibliography"/>
@@ -6706,7 +6998,7 @@
       <w:r>
         <w:t xml:space="preserve"> </w:t>
       </w:r>
-      <w:hyperlink r:id="rId91">
+      <w:hyperlink r:id="rId93">
         <w:r>
           <w:rPr>
             <w:rStyle w:val="Hyperlink"/>
@@ -6718,8 +7010,8 @@
         <w:t xml:space="preserve">.</w:t>
       </w:r>
     </w:p>
-    <w:bookmarkEnd w:id="92"/>
-    <w:bookmarkStart w:id="93" w:name="ref-nikula2010"/>
+    <w:bookmarkEnd w:id="94"/>
+    <w:bookmarkStart w:id="95" w:name="ref-nikula2010"/>
     <w:p>
       <w:pPr>
         <w:pStyle w:val="Bibliography"/>
@@ -6743,8 +7035,8 @@
         <w:t xml:space="preserve">405: 221–30.</w:t>
       </w:r>
     </w:p>
-    <w:bookmarkEnd w:id="93"/>
-    <w:bookmarkStart w:id="94" w:name="ref-Poloczanska2013"/>
+    <w:bookmarkEnd w:id="95"/>
+    <w:bookmarkStart w:id="96" w:name="ref-Poloczanska2013"/>
     <w:p>
       <w:pPr>
         <w:pStyle w:val="Bibliography"/>
@@ -6768,8 +7060,8 @@
         <w:t xml:space="preserve">3 (10): 919.</w:t>
       </w:r>
     </w:p>
-    <w:bookmarkEnd w:id="94"/>
-    <w:bookmarkStart w:id="95" w:name="ref-Polovina2005"/>
+    <w:bookmarkEnd w:id="96"/>
+    <w:bookmarkStart w:id="97" w:name="ref-Polovina2005"/>
     <w:p>
       <w:pPr>
         <w:pStyle w:val="Bibliography"/>
@@ -6793,33 +7085,18 @@
         <w:t xml:space="preserve">76 (2): 233–44.</w:t>
       </w:r>
     </w:p>
-    <w:bookmarkEnd w:id="95"/>
-    <w:bookmarkStart w:id="96" w:name="ref-rotha2011"/>
+    <w:bookmarkEnd w:id="97"/>
+    <w:bookmarkStart w:id="98" w:name="ref-Vogel2020"/>
     <w:p>
       <w:pPr>
         <w:pStyle w:val="Bibliography"/>
       </w:pPr>
       <w:r>
-        <w:t xml:space="preserve">Rothä usler, Eva, Iván Gómez, Iván A Hinojosa, Ulf Karsten, Leonardo Miranda, Fadia Tala, and Martin Thiel. 2011. “Kelp Rafts in the Humboldt Current: Interplay of Abiotic and Biotic Factors Limit Their Floating Persistence and Dispersal Potential.”</w:t>
-      </w:r>
-      <w:r>
-        <w:t xml:space="preserve"> </w:t>
-      </w:r>
-      <w:r>
-        <w:rPr>
-          <w:i/>
-        </w:rPr>
-        <w:t xml:space="preserve">Limnology and Oceanography</w:t>
-      </w:r>
-      <w:r>
-        <w:t xml:space="preserve"> </w:t>
-      </w:r>
-      <w:r>
-        <w:t xml:space="preserve">56 (5): 1751–63.</w:t>
-      </w:r>
-    </w:p>
-    <w:bookmarkEnd w:id="96"/>
-    <w:bookmarkStart w:id="97" w:name="ref-zakas2009"/>
+        <w:t xml:space="preserve">Vogel, Steven. 2020. “Life in Moving Fluids: The Physical Biology of Flow-Revised and Expanded Second Edition.”</w:t>
+      </w:r>
+    </w:p>
+    <w:bookmarkEnd w:id="98"/>
+    <w:bookmarkStart w:id="99" w:name="ref-zakas2009"/>
     <w:p>
       <w:pPr>
         <w:pStyle w:val="Bibliography"/>
@@ -6843,12 +7120,19 @@
         <w:t xml:space="preserve">394: 165–77.</w:t>
       </w:r>
     </w:p>
-    <w:bookmarkEnd w:id="97"/>
-    <w:bookmarkEnd w:id="98"/>
+    <w:bookmarkEnd w:id="99"/>
+    <w:bookmarkEnd w:id="100"/>
     <w:sectPr>
-      <w:pgSz w:w="11906" w:h="16838"/>
-      <w:pgMar w:top="1440" w:right="1440" w:bottom="1440" w:left="1440" w:header="708" w:footer="708" w:gutter="0"/>
-      <w:cols w:space="708"/>
+      <w:headerReference w:type="even" r:id="rId10"/>
+      <w:headerReference w:type="default" r:id="rId9"/>
+      <w:footerReference w:type="even" r:id="rId13"/>
+      <w:footerReference w:type="default" r:id="rId12"/>
+      <w:headerReference w:type="first" r:id="rId11"/>
+      <w:pgSz w:w="12240" w:h="15840"/>
+      <w:pgMar w:top="1138" w:right="1181" w:bottom="1138" w:left="1282" w:header="283" w:footer="510" w:gutter="0"/>
+      <w:lnNumType w:countBy="1" w:restart="continuous"/>
+      <w:cols w:space="720"/>
+      <w:titlePg/>
       <w:docGrid w:linePitch="360"/>
     </w:sectPr>
   </w:body>
@@ -6859,6 +7143,497 @@
 <w:comments xmlns:w="http://schemas.openxmlformats.org/wordprocessingml/2006/main" xmlns:m="http://schemas.openxmlformats.org/officeDocument/2006/math" xmlns:r="http://schemas.openxmlformats.org/officeDocument/2006/relationships" xmlns:o="urn:schemas-microsoft-com:office:office" xmlns:v="urn:schemas-microsoft-com:vml" xmlns:w10="urn:schemas-microsoft-com:office:word" xmlns:a="http://schemas.openxmlformats.org/drawingml/2006/main" xmlns:pic="http://schemas.openxmlformats.org/drawingml/2006/picture" xmlns:wp="http://schemas.openxmlformats.org/drawingml/2006/wordprocessingDrawing"/>
 </file>
 
+<file path=word/footer1.xml><?xml version="1.0" encoding="utf-8"?>
+<w:ftr xmlns:wpc="http://schemas.microsoft.com/office/word/2010/wordprocessingCanvas" xmlns:mc="http://schemas.openxmlformats.org/markup-compatibility/2006" xmlns:o="urn:schemas-microsoft-com:office:office" xmlns:r="http://schemas.openxmlformats.org/officeDocument/2006/relationships" xmlns:m="http://schemas.openxmlformats.org/officeDocument/2006/math" xmlns:v="urn:schemas-microsoft-com:vml" xmlns:wp14="http://schemas.microsoft.com/office/word/2010/wordprocessingDrawing" xmlns:wp="http://schemas.openxmlformats.org/drawingml/2006/wordprocessingDrawing" xmlns:w10="urn:schemas-microsoft-com:office:word" xmlns:w="http://schemas.openxmlformats.org/wordprocessingml/2006/main" xmlns:w14="http://schemas.microsoft.com/office/word/2010/wordml" xmlns:wpg="http://schemas.microsoft.com/office/word/2010/wordprocessingGroup" xmlns:wpi="http://schemas.microsoft.com/office/word/2010/wordprocessingInk" xmlns:wne="http://schemas.microsoft.com/office/word/2006/wordml" xmlns:wps="http://schemas.microsoft.com/office/word/2010/wordprocessingShape" mc:Ignorable="w14 wp14">
+  <w:p>
+    <w:pPr>
+      <w:pStyle w:val="Footer"/>
+      <w:rPr>
+        <w:color w:val="C00000"/>
+        <w:szCs w:val="24"/>
+      </w:rPr>
+    </w:pPr>
+    <w:r>
+      <w:rPr>
+        <w:noProof/>
+        <w:color w:val="C00000"/>
+        <w:szCs w:val="24"/>
+        <w:lang w:val="en-ZA" w:eastAsia="en-ZA"/>
+      </w:rPr>
+      <mc:AlternateContent>
+        <mc:Choice Requires="wps">
+          <w:drawing>
+            <wp:anchor distT="0" distB="0" distL="114300" distR="114300" simplePos="0" relativeHeight="251683840" behindDoc="0" locked="0" layoutInCell="1" allowOverlap="1" wp14:anchorId="31D8D0F9" wp14:editId="65D5B02E">
+              <wp:simplePos x="0" y="0"/>
+              <wp:positionH relativeFrom="column">
+                <wp:posOffset>-108280</wp:posOffset>
+              </wp:positionH>
+              <wp:positionV relativeFrom="paragraph">
+                <wp:posOffset>-58420</wp:posOffset>
+              </wp:positionV>
+              <wp:extent cx="3672231" cy="1403985"/>
+              <wp:effectExtent l="0" t="0" r="4445" b="0"/>
+              <wp:wrapNone/>
+              <wp:docPr id="307" name="Text Box 2"/>
+              <wp:cNvGraphicFramePr>
+                <a:graphicFrameLocks xmlns:a="http://schemas.openxmlformats.org/drawingml/2006/main"/>
+              </wp:cNvGraphicFramePr>
+              <a:graphic xmlns:a="http://schemas.openxmlformats.org/drawingml/2006/main">
+                <a:graphicData uri="http://schemas.microsoft.com/office/word/2010/wordprocessingShape">
+                  <wps:wsp>
+                    <wps:cNvSpPr txBox="1">
+                      <a:spLocks noChangeArrowheads="1"/>
+                    </wps:cNvSpPr>
+                    <wps:spPr bwMode="auto">
+                      <a:xfrm>
+                        <a:off x="0" y="0"/>
+                        <a:ext cx="3672231" cy="1403985"/>
+                      </a:xfrm>
+                      <a:prstGeom prst="rect">
+                        <a:avLst/>
+                      </a:prstGeom>
+                      <a:solidFill>
+                        <a:srgbClr val="FFFFFF"/>
+                      </a:solidFill>
+                      <a:ln w="9525">
+                        <a:noFill/>
+                        <a:miter lim="800000"/>
+                        <a:headEnd/>
+                        <a:tailEnd/>
+                      </a:ln>
+                    </wps:spPr>
+                    <wps:txbx>
+                      <w:txbxContent>
+                        <w:p>
+                          <w:pPr>
+                            <w:rPr>
+                              <w:color w:val="C00000"/>
+                            </w:rPr>
+                          </w:pPr>
+                          <w:r>
+                            <w:rPr>
+                              <w:color w:val="C00000"/>
+                            </w:rPr>
+                            <w:t>This is a provisional fil</w:t>
+                          </w:r>
+                          <w:r>
+                            <w:rPr>
+                              <w:color w:val="C00000"/>
+                            </w:rPr>
+                            <w:t>e, not the final typeset thesis</w:t>
+                          </w:r>
+                        </w:p>
+                      </w:txbxContent>
+                    </wps:txbx>
+                    <wps:bodyPr rot="0" vert="horz" wrap="square" lIns="91440" tIns="45720" rIns="91440" bIns="45720" anchor="t" anchorCtr="0">
+                      <a:spAutoFit/>
+                    </wps:bodyPr>
+                  </wps:wsp>
+                </a:graphicData>
+              </a:graphic>
+              <wp14:sizeRelH relativeFrom="margin">
+                <wp14:pctWidth>0</wp14:pctWidth>
+              </wp14:sizeRelH>
+              <wp14:sizeRelV relativeFrom="margin">
+                <wp14:pctHeight>20000</wp14:pctHeight>
+              </wp14:sizeRelV>
+            </wp:anchor>
+          </w:drawing>
+        </mc:Choice>
+        <mc:Fallback>
+          <w:pict>
+            <v:shapetype id="_x0000_t202" coordsize="21600,21600" o:spt="202" path="m,l,21600r21600,l21600,xe">
+              <v:stroke joinstyle="miter"/>
+              <v:path gradientshapeok="t" o:connecttype="rect"/>
+            </v:shapetype>
+            <v:shape id="Text Box 2" o:spid="_x0000_s1026" type="#_x0000_t202" style="position:absolute;margin-left:-8.55pt;margin-top:-4.6pt;width:289.15pt;height:110.55pt;z-index:251683840;visibility:visible;mso-wrap-style:square;mso-width-percent:0;mso-height-percent:200;mso-wrap-distance-left:9pt;mso-wrap-distance-top:0;mso-wrap-distance-right:9pt;mso-wrap-distance-bottom:0;mso-position-horizontal:absolute;mso-position-horizontal-relative:text;mso-position-vertical:absolute;mso-position-vertical-relative:text;mso-width-percent:0;mso-height-percent:200;mso-width-relative:margin;mso-height-relative:margin;v-text-anchor:top" o:gfxdata="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" stroked="f">
+              <v:textbox style="mso-fit-shape-to-text:t">
+                <w:txbxContent>
+                  <w:p>
+                    <w:pPr>
+                      <w:rPr>
+                        <w:color w:val="C00000"/>
+                      </w:rPr>
+                    </w:pPr>
+                    <w:r>
+                      <w:rPr>
+                        <w:color w:val="C00000"/>
+                      </w:rPr>
+                      <w:t>This is a provisional fil</w:t>
+                    </w:r>
+                    <w:r>
+                      <w:rPr>
+                        <w:color w:val="C00000"/>
+                      </w:rPr>
+                      <w:t>e, not the final typeset thesis</w:t>
+                    </w:r>
+                  </w:p>
+                </w:txbxContent>
+              </v:textbox>
+            </v:shape>
+          </w:pict>
+        </mc:Fallback>
+      </mc:AlternateContent>
+    </w:r>
+    <w:r>
+      <w:rPr>
+        <w:noProof/>
+        <w:lang w:val="en-ZA" w:eastAsia="en-ZA"/>
+      </w:rPr>
+      <mc:AlternateContent>
+        <mc:Choice Requires="wps">
+          <w:drawing>
+            <wp:anchor distT="0" distB="0" distL="114300" distR="114300" simplePos="0" relativeHeight="251665408" behindDoc="0" locked="0" layoutInCell="1" allowOverlap="1" wp14:anchorId="51D4B8BD" wp14:editId="68C0174E">
+              <wp:simplePos x="0" y="0"/>
+              <wp:positionH relativeFrom="margin">
+                <wp:align>right</wp:align>
+              </wp:positionH>
+              <wp:positionV relativeFrom="bottomMargin">
+                <wp:align>top</wp:align>
+              </wp:positionV>
+              <wp:extent cx="1508760" cy="395605"/>
+              <wp:effectExtent l="0" t="0" r="0" b="0"/>
+              <wp:wrapNone/>
+              <wp:docPr id="1" name="Text Box 1"/>
+              <wp:cNvGraphicFramePr/>
+              <a:graphic xmlns:a="http://schemas.openxmlformats.org/drawingml/2006/main">
+                <a:graphicData uri="http://schemas.microsoft.com/office/word/2010/wordprocessingShape">
+                  <wps:wsp>
+                    <wps:cNvSpPr txBox="1"/>
+                    <wps:spPr>
+                      <a:xfrm>
+                        <a:off x="0" y="0"/>
+                        <a:ext cx="1508760" cy="395605"/>
+                      </a:xfrm>
+                      <a:prstGeom prst="rect">
+                        <a:avLst/>
+                      </a:prstGeom>
+                      <a:noFill/>
+                      <a:ln w="6350">
+                        <a:noFill/>
+                      </a:ln>
+                      <a:effectLst/>
+                    </wps:spPr>
+                    <wps:txbx>
+                      <w:txbxContent>
+                        <w:p>
+                          <w:pPr>
+                            <w:pStyle w:val="Footer"/>
+                            <w:jc w:val="right"/>
+                            <w:rPr>
+                              <w:color w:val="000000" w:themeColor="text1"/>
+                              <w:szCs w:val="40"/>
+                            </w:rPr>
+                          </w:pPr>
+                          <w:r>
+                            <w:rPr>
+                              <w:color w:val="000000" w:themeColor="text1"/>
+                              <w:szCs w:val="40"/>
+                            </w:rPr>
+                            <w:fldChar w:fldCharType="begin"/>
+                          </w:r>
+                          <w:r>
+                            <w:rPr>
+                              <w:color w:val="000000" w:themeColor="text1"/>
+                              <w:szCs w:val="40"/>
+                            </w:rPr>
+                            <w:instrText xml:space="preserve"> PAGE  \* Arabic  \* MERGEFORMAT </w:instrText>
+                          </w:r>
+                          <w:r>
+                            <w:rPr>
+                              <w:color w:val="000000" w:themeColor="text1"/>
+                              <w:szCs w:val="40"/>
+                            </w:rPr>
+                            <w:fldChar w:fldCharType="separate"/>
+                          </w:r>
+                          <w:r>
+                            <w:rPr>
+                              <w:noProof/>
+                              <w:color w:val="000000" w:themeColor="text1"/>
+                              <w:sz w:val="22"/>
+                              <w:szCs w:val="40"/>
+                            </w:rPr>
+                            <w:t>4</w:t>
+                          </w:r>
+                          <w:r>
+                            <w:rPr>
+                              <w:color w:val="000000" w:themeColor="text1"/>
+                              <w:szCs w:val="40"/>
+                            </w:rPr>
+                            <w:fldChar w:fldCharType="end"/>
+                          </w:r>
+                        </w:p>
+                      </w:txbxContent>
+                    </wps:txbx>
+                    <wps:bodyPr rot="0" spcFirstLastPara="0" vertOverflow="overflow" horzOverflow="overflow" vert="horz" wrap="square" lIns="91440" tIns="45720" rIns="91440" bIns="45720" numCol="1" spcCol="0" rtlCol="0" fromWordArt="0" anchor="t" anchorCtr="0" forceAA="0" compatLnSpc="1">
+                      <a:prstTxWarp prst="textNoShape">
+                        <a:avLst/>
+                      </a:prstTxWarp>
+                      <a:spAutoFit/>
+                    </wps:bodyPr>
+                  </wps:wsp>
+                </a:graphicData>
+              </a:graphic>
+              <wp14:sizeRelH relativeFrom="margin">
+                <wp14:pctWidth>0</wp14:pctWidth>
+              </wp14:sizeRelH>
+              <wp14:sizeRelV relativeFrom="margin">
+                <wp14:pctHeight>0</wp14:pctHeight>
+              </wp14:sizeRelV>
+            </wp:anchor>
+          </w:drawing>
+        </mc:Choice>
+        <mc:Fallback>
+          <w:pict>
+            <v:shape id="Text Box 1" o:spid="_x0000_s1027" type="#_x0000_t202" style="position:absolute;margin-left:67.6pt;margin-top:0;width:118.8pt;height:31.15pt;z-index:251665408;visibility:visible;mso-wrap-style:square;mso-width-percent:0;mso-height-percent:0;mso-wrap-distance-left:9pt;mso-wrap-distance-top:0;mso-wrap-distance-right:9pt;mso-wrap-distance-bottom:0;mso-position-horizontal:right;mso-position-horizontal-relative:margin;mso-position-vertical:top;mso-position-vertical-relative:bottom-margin-area;mso-width-percent:0;mso-height-percent:0;mso-width-relative:margin;mso-height-relative:margin;v-text-anchor:top" o:gfxdata="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" filled="f" stroked="f" strokeweight=".5pt">
+              <v:textbox style="mso-fit-shape-to-text:t">
+                <w:txbxContent>
+                  <w:p>
+                    <w:pPr>
+                      <w:pStyle w:val="Footer"/>
+                      <w:jc w:val="right"/>
+                      <w:rPr>
+                        <w:color w:val="000000" w:themeColor="text1"/>
+                        <w:szCs w:val="40"/>
+                      </w:rPr>
+                    </w:pPr>
+                    <w:r>
+                      <w:rPr>
+                        <w:color w:val="000000" w:themeColor="text1"/>
+                        <w:szCs w:val="40"/>
+                      </w:rPr>
+                      <w:fldChar w:fldCharType="begin"/>
+                    </w:r>
+                    <w:r>
+                      <w:rPr>
+                        <w:color w:val="000000" w:themeColor="text1"/>
+                        <w:szCs w:val="40"/>
+                      </w:rPr>
+                      <w:instrText xml:space="preserve"> PAGE  \* Arabic  \* MERGEFORMAT </w:instrText>
+                    </w:r>
+                    <w:r>
+                      <w:rPr>
+                        <w:color w:val="000000" w:themeColor="text1"/>
+                        <w:szCs w:val="40"/>
+                      </w:rPr>
+                      <w:fldChar w:fldCharType="separate"/>
+                    </w:r>
+                    <w:r>
+                      <w:rPr>
+                        <w:noProof/>
+                        <w:color w:val="000000" w:themeColor="text1"/>
+                        <w:sz w:val="22"/>
+                        <w:szCs w:val="40"/>
+                      </w:rPr>
+                      <w:t>4</w:t>
+                    </w:r>
+                    <w:r>
+                      <w:rPr>
+                        <w:color w:val="000000" w:themeColor="text1"/>
+                        <w:szCs w:val="40"/>
+                      </w:rPr>
+                      <w:fldChar w:fldCharType="end"/>
+                    </w:r>
+                  </w:p>
+                </w:txbxContent>
+              </v:textbox>
+              <w10:wrap anchorx="margin" anchory="margin"/>
+            </v:shape>
+          </w:pict>
+        </mc:Fallback>
+      </mc:AlternateContent>
+    </w:r>
+  </w:p>
+</w:ftr>
+</file>
+
+<file path=word/footer2.xml><?xml version="1.0" encoding="utf-8"?>
+<w:ftr xmlns:wpc="http://schemas.microsoft.com/office/word/2010/wordprocessingCanvas" xmlns:mc="http://schemas.openxmlformats.org/markup-compatibility/2006" xmlns:o="urn:schemas-microsoft-com:office:office" xmlns:r="http://schemas.openxmlformats.org/officeDocument/2006/relationships" xmlns:m="http://schemas.openxmlformats.org/officeDocument/2006/math" xmlns:v="urn:schemas-microsoft-com:vml" xmlns:wp14="http://schemas.microsoft.com/office/word/2010/wordprocessingDrawing" xmlns:wp="http://schemas.openxmlformats.org/drawingml/2006/wordprocessingDrawing" xmlns:w10="urn:schemas-microsoft-com:office:word" xmlns:w="http://schemas.openxmlformats.org/wordprocessingml/2006/main" xmlns:w14="http://schemas.microsoft.com/office/word/2010/wordml" xmlns:wpg="http://schemas.microsoft.com/office/word/2010/wordprocessingGroup" xmlns:wpi="http://schemas.microsoft.com/office/word/2010/wordprocessingInk" xmlns:wne="http://schemas.microsoft.com/office/word/2006/wordml" xmlns:wps="http://schemas.microsoft.com/office/word/2010/wordprocessingShape" mc:Ignorable="w14 wp14">
+  <w:p>
+    <w:pPr>
+      <w:pStyle w:val="Footer"/>
+      <w:rPr>
+        <w:b/>
+        <w:sz w:val="20"/>
+        <w:szCs w:val="24"/>
+      </w:rPr>
+    </w:pPr>
+    <w:r>
+      <w:rPr>
+        <w:noProof/>
+        <w:lang w:val="en-ZA" w:eastAsia="en-ZA"/>
+      </w:rPr>
+      <mc:AlternateContent>
+        <mc:Choice Requires="wps">
+          <w:drawing>
+            <wp:anchor distT="0" distB="0" distL="114300" distR="114300" simplePos="0" relativeHeight="251646976" behindDoc="0" locked="0" layoutInCell="1" allowOverlap="1" wp14:anchorId="2C4AF3B6" wp14:editId="527467EE">
+              <wp:simplePos x="0" y="0"/>
+              <wp:positionH relativeFrom="margin">
+                <wp:align>right</wp:align>
+              </wp:positionH>
+              <wp:positionV relativeFrom="bottomMargin">
+                <wp:align>top</wp:align>
+              </wp:positionV>
+              <wp:extent cx="1508760" cy="395605"/>
+              <wp:effectExtent l="0" t="0" r="0" b="0"/>
+              <wp:wrapNone/>
+              <wp:docPr id="56" name="Text Box 56"/>
+              <wp:cNvGraphicFramePr/>
+              <a:graphic xmlns:a="http://schemas.openxmlformats.org/drawingml/2006/main">
+                <a:graphicData uri="http://schemas.microsoft.com/office/word/2010/wordprocessingShape">
+                  <wps:wsp>
+                    <wps:cNvSpPr txBox="1"/>
+                    <wps:spPr>
+                      <a:xfrm>
+                        <a:off x="0" y="0"/>
+                        <a:ext cx="1508760" cy="395605"/>
+                      </a:xfrm>
+                      <a:prstGeom prst="rect">
+                        <a:avLst/>
+                      </a:prstGeom>
+                      <a:noFill/>
+                      <a:ln w="6350">
+                        <a:noFill/>
+                      </a:ln>
+                      <a:effectLst/>
+                    </wps:spPr>
+                    <wps:txbx>
+                      <w:txbxContent>
+                        <w:p>
+                          <w:pPr>
+                            <w:pStyle w:val="Footer"/>
+                            <w:jc w:val="right"/>
+                            <w:rPr>
+                              <w:color w:val="000000" w:themeColor="text1"/>
+                              <w:szCs w:val="40"/>
+                            </w:rPr>
+                          </w:pPr>
+                          <w:r>
+                            <w:rPr>
+                              <w:color w:val="000000" w:themeColor="text1"/>
+                              <w:szCs w:val="40"/>
+                            </w:rPr>
+                            <w:fldChar w:fldCharType="begin"/>
+                          </w:r>
+                          <w:r>
+                            <w:rPr>
+                              <w:color w:val="000000" w:themeColor="text1"/>
+                              <w:szCs w:val="40"/>
+                            </w:rPr>
+                            <w:instrText xml:space="preserve"> PAGE  \* Arabic  \* MERGEFORMAT </w:instrText>
+                          </w:r>
+                          <w:r>
+                            <w:rPr>
+                              <w:color w:val="000000" w:themeColor="text1"/>
+                              <w:szCs w:val="40"/>
+                            </w:rPr>
+                            <w:fldChar w:fldCharType="separate"/>
+                          </w:r>
+                          <w:r>
+                            <w:rPr>
+                              <w:noProof/>
+                              <w:color w:val="000000" w:themeColor="text1"/>
+                              <w:sz w:val="22"/>
+                              <w:szCs w:val="40"/>
+                            </w:rPr>
+                            <w:t>3</w:t>
+                          </w:r>
+                          <w:r>
+                            <w:rPr>
+                              <w:color w:val="000000" w:themeColor="text1"/>
+                              <w:szCs w:val="40"/>
+                            </w:rPr>
+                            <w:fldChar w:fldCharType="end"/>
+                          </w:r>
+                        </w:p>
+                      </w:txbxContent>
+                    </wps:txbx>
+                    <wps:bodyPr rot="0" spcFirstLastPara="0" vertOverflow="overflow" horzOverflow="overflow" vert="horz" wrap="square" lIns="91440" tIns="45720" rIns="91440" bIns="45720" numCol="1" spcCol="0" rtlCol="0" fromWordArt="0" anchor="t" anchorCtr="0" forceAA="0" compatLnSpc="1">
+                      <a:prstTxWarp prst="textNoShape">
+                        <a:avLst/>
+                      </a:prstTxWarp>
+                      <a:spAutoFit/>
+                    </wps:bodyPr>
+                  </wps:wsp>
+                </a:graphicData>
+              </a:graphic>
+              <wp14:sizeRelH relativeFrom="margin">
+                <wp14:pctWidth>0</wp14:pctWidth>
+              </wp14:sizeRelH>
+              <wp14:sizeRelV relativeFrom="margin">
+                <wp14:pctHeight>0</wp14:pctHeight>
+              </wp14:sizeRelV>
+            </wp:anchor>
+          </w:drawing>
+        </mc:Choice>
+        <mc:Fallback>
+          <w:pict>
+            <v:shapetype id="_x0000_t202" coordsize="21600,21600" o:spt="202" path="m,l,21600r21600,l21600,xe">
+              <v:stroke joinstyle="miter"/>
+              <v:path gradientshapeok="t" o:connecttype="rect"/>
+            </v:shapetype>
+            <v:shape id="Text Box 56" o:spid="_x0000_s1028" type="#_x0000_t202" style="position:absolute;margin-left:67.6pt;margin-top:0;width:118.8pt;height:31.15pt;z-index:251646976;visibility:visible;mso-wrap-style:square;mso-width-percent:0;mso-height-percent:0;mso-wrap-distance-left:9pt;mso-wrap-distance-top:0;mso-wrap-distance-right:9pt;mso-wrap-distance-bottom:0;mso-position-horizontal:right;mso-position-horizontal-relative:margin;mso-position-vertical:top;mso-position-vertical-relative:bottom-margin-area;mso-width-percent:0;mso-height-percent:0;mso-width-relative:margin;mso-height-relative:margin;v-text-anchor:top" o:gfxdata="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" filled="f" stroked="f" strokeweight=".5pt">
+              <v:textbox style="mso-fit-shape-to-text:t">
+                <w:txbxContent>
+                  <w:p>
+                    <w:pPr>
+                      <w:pStyle w:val="Footer"/>
+                      <w:jc w:val="right"/>
+                      <w:rPr>
+                        <w:color w:val="000000" w:themeColor="text1"/>
+                        <w:szCs w:val="40"/>
+                      </w:rPr>
+                    </w:pPr>
+                    <w:r>
+                      <w:rPr>
+                        <w:color w:val="000000" w:themeColor="text1"/>
+                        <w:szCs w:val="40"/>
+                      </w:rPr>
+                      <w:fldChar w:fldCharType="begin"/>
+                    </w:r>
+                    <w:r>
+                      <w:rPr>
+                        <w:color w:val="000000" w:themeColor="text1"/>
+                        <w:szCs w:val="40"/>
+                      </w:rPr>
+                      <w:instrText xml:space="preserve"> PAGE  \* Arabic  \* MERGEFORMAT </w:instrText>
+                    </w:r>
+                    <w:r>
+                      <w:rPr>
+                        <w:color w:val="000000" w:themeColor="text1"/>
+                        <w:szCs w:val="40"/>
+                      </w:rPr>
+                      <w:fldChar w:fldCharType="separate"/>
+                    </w:r>
+                    <w:r>
+                      <w:rPr>
+                        <w:noProof/>
+                        <w:color w:val="000000" w:themeColor="text1"/>
+                        <w:sz w:val="22"/>
+                        <w:szCs w:val="40"/>
+                      </w:rPr>
+                      <w:t>3</w:t>
+                    </w:r>
+                    <w:r>
+                      <w:rPr>
+                        <w:color w:val="000000" w:themeColor="text1"/>
+                        <w:szCs w:val="40"/>
+                      </w:rPr>
+                      <w:fldChar w:fldCharType="end"/>
+                    </w:r>
+                  </w:p>
+                </w:txbxContent>
+              </v:textbox>
+              <w10:wrap anchorx="margin" anchory="margin"/>
+            </v:shape>
+          </w:pict>
+        </mc:Fallback>
+      </mc:AlternateContent>
+    </w:r>
+  </w:p>
+</w:ftr>
+</file>
+
 <file path=word/footnotes.xml><?xml version="1.0" encoding="utf-8"?>
 <w:footnotes xmlns:w="http://schemas.openxmlformats.org/wordprocessingml/2006/main" xmlns:m="http://schemas.openxmlformats.org/officeDocument/2006/math" xmlns:r="http://schemas.openxmlformats.org/officeDocument/2006/relationships" xmlns:o="urn:schemas-microsoft-com:office:office" xmlns:v="urn:schemas-microsoft-com:vml" xmlns:w10="urn:schemas-microsoft-com:office:word" xmlns:a="http://schemas.openxmlformats.org/drawingml/2006/main" xmlns:pic="http://schemas.openxmlformats.org/drawingml/2006/picture" xmlns:wp="http://schemas.openxmlformats.org/drawingml/2006/wordprocessingDrawing">
   <w:footnote w:type="continuationSeparator" w:id="0">
@@ -6999,15 +7774,236 @@
     </w:p>
   </w:footnote>
 </w:footnotes>
+</file>
+
+<file path=word/header1.xml><?xml version="1.0" encoding="utf-8"?>
+<w:hdr xmlns:wpc="http://schemas.microsoft.com/office/word/2010/wordprocessingCanvas" xmlns:mc="http://schemas.openxmlformats.org/markup-compatibility/2006" xmlns:o="urn:schemas-microsoft-com:office:office" xmlns:r="http://schemas.openxmlformats.org/officeDocument/2006/relationships" xmlns:m="http://schemas.openxmlformats.org/officeDocument/2006/math" xmlns:v="urn:schemas-microsoft-com:vml" xmlns:wp14="http://schemas.microsoft.com/office/word/2010/wordprocessingDrawing" xmlns:wp="http://schemas.openxmlformats.org/drawingml/2006/wordprocessingDrawing" xmlns:w10="urn:schemas-microsoft-com:office:word" xmlns:w="http://schemas.openxmlformats.org/wordprocessingml/2006/main" xmlns:w14="http://schemas.microsoft.com/office/word/2010/wordml" xmlns:wpg="http://schemas.microsoft.com/office/word/2010/wordprocessingGroup" xmlns:wpi="http://schemas.microsoft.com/office/word/2010/wordprocessingInk" xmlns:wne="http://schemas.microsoft.com/office/word/2006/wordml" xmlns:wps="http://schemas.microsoft.com/office/word/2010/wordprocessingShape" mc:Ignorable="w14 wp14">
+  <w:p>
+    <w:pPr>
+      <w:pStyle w:val="Header"/>
+    </w:pPr>
+    <w:r>
+      <w:ptab w:relativeTo="margin" w:alignment="center" w:leader="none"/>
+    </w:r>
+    <w:r>
+      <w:ptab w:relativeTo="margin" w:alignment="right" w:leader="none"/>
+    </w:r>
+    <w:r>
+      <w:t>Running Title</w:t>
+    </w:r>
+  </w:p>
+</w:hdr>
+</file>
+
+<file path=word/header2.xml><?xml version="1.0" encoding="utf-8"?>
+<w:hdr xmlns:wpc="http://schemas.microsoft.com/office/word/2010/wordprocessingCanvas" xmlns:mc="http://schemas.openxmlformats.org/markup-compatibility/2006" xmlns:o="urn:schemas-microsoft-com:office:office" xmlns:r="http://schemas.openxmlformats.org/officeDocument/2006/relationships" xmlns:m="http://schemas.openxmlformats.org/officeDocument/2006/math" xmlns:v="urn:schemas-microsoft-com:vml" xmlns:wp14="http://schemas.microsoft.com/office/word/2010/wordprocessingDrawing" xmlns:wp="http://schemas.openxmlformats.org/drawingml/2006/wordprocessingDrawing" xmlns:w10="urn:schemas-microsoft-com:office:word" xmlns:w="http://schemas.openxmlformats.org/wordprocessingml/2006/main" xmlns:w14="http://schemas.microsoft.com/office/word/2010/wordml" xmlns:wpg="http://schemas.microsoft.com/office/word/2010/wordprocessingGroup" xmlns:wpi="http://schemas.microsoft.com/office/word/2010/wordprocessingInk" xmlns:wne="http://schemas.microsoft.com/office/word/2006/wordml" xmlns:wps="http://schemas.microsoft.com/office/word/2010/wordprocessingShape" mc:Ignorable="w14 wp14">
+  <w:p>
+    <w:pPr>
+      <w:pStyle w:val="Header"/>
+    </w:pPr>
+    <w:r>
+      <w:ptab w:relativeTo="margin" w:alignment="center" w:leader="none"/>
+    </w:r>
+    <w:r>
+      <w:ptab w:relativeTo="margin" w:alignment="right" w:leader="none"/>
+    </w:r>
+    <w:r>
+      <w:t>Running Title</w:t>
+    </w:r>
+  </w:p>
+</w:hdr>
+</file>
+
+<file path=word/header3.xml><?xml version="1.0" encoding="utf-8"?>
+<w:hdr xmlns:wpc="http://schemas.microsoft.com/office/word/2010/wordprocessingCanvas" xmlns:mc="http://schemas.openxmlformats.org/markup-compatibility/2006" xmlns:o="urn:schemas-microsoft-com:office:office" xmlns:r="http://schemas.openxmlformats.org/officeDocument/2006/relationships" xmlns:m="http://schemas.openxmlformats.org/officeDocument/2006/math" xmlns:v="urn:schemas-microsoft-com:vml" xmlns:wp14="http://schemas.microsoft.com/office/word/2010/wordprocessingDrawing" xmlns:wp="http://schemas.openxmlformats.org/drawingml/2006/wordprocessingDrawing" xmlns:w10="urn:schemas-microsoft-com:office:word" xmlns:w="http://schemas.openxmlformats.org/wordprocessingml/2006/main" xmlns:w14="http://schemas.microsoft.com/office/word/2010/wordml" xmlns:wpg="http://schemas.microsoft.com/office/word/2010/wordprocessingGroup" xmlns:wpi="http://schemas.microsoft.com/office/word/2010/wordprocessingInk" xmlns:wne="http://schemas.microsoft.com/office/word/2006/wordml" xmlns:wps="http://schemas.microsoft.com/office/word/2010/wordprocessingShape" mc:Ignorable="w14 wp14">
+  <w:p>
+    <w:pPr>
+      <w:pStyle w:val="Header"/>
+    </w:pPr>
+    <w:r>
+      <w:rPr>
+        <w:noProof/>
+        <w:color w:val="A6A6A6" w:themeColor="background1" w:themeShade="A6"/>
+        <w:lang w:val="en-ZA" w:eastAsia="en-ZA"/>
+      </w:rPr>
+      <w:drawing>
+        <wp:inline distT="0" distB="0" distL="0" distR="0" wp14:anchorId="56C3F4FE" wp14:editId="25552F44">
+          <wp:extent cx="1496153" cy="551877"/>
+          <wp:effectExtent l="0" t="0" r="8890" b="635"/>
+          <wp:docPr id="6" name="Picture 6"/>
+          <wp:cNvGraphicFramePr>
+            <a:graphicFrameLocks xmlns:a="http://schemas.openxmlformats.org/drawingml/2006/main" noChangeAspect="1"/>
+          </wp:cNvGraphicFramePr>
+          <a:graphic xmlns:a="http://schemas.openxmlformats.org/drawingml/2006/main">
+            <a:graphicData uri="http://schemas.openxmlformats.org/drawingml/2006/picture">
+              <pic:pic xmlns:pic="http://schemas.openxmlformats.org/drawingml/2006/picture">
+                <pic:nvPicPr>
+                  <pic:cNvPr id="0" name="Picture 1" descr="C:\Users\Elaine.Scott\Documents\LaTex\____TEST____Frontiers_LaTeX_Templates_V2.5\Frontiers LaTeX (Science, Health and Engineering) V2.5 - with Supplementary material (V1.2)\logo1.jpg"/>
+                  <pic:cNvPicPr>
+                    <a:picLocks noChangeAspect="1" noChangeArrowheads="1"/>
+                  </pic:cNvPicPr>
+                </pic:nvPicPr>
+                <pic:blipFill>
+                  <a:blip r:embed="rId1" cstate="print">
+                    <a:extLst>
+                      <a:ext uri="{28A0092B-C50C-407E-A947-70E740481C1C}">
+                        <a14:useLocalDpi xmlns:a14="http://schemas.microsoft.com/office/drawing/2010/main" val="0"/>
+                      </a:ext>
+                    </a:extLst>
+                  </a:blip>
+                  <a:stretch>
+                    <a:fillRect/>
+                  </a:stretch>
+                </pic:blipFill>
+                <pic:spPr bwMode="auto">
+                  <a:xfrm>
+                    <a:off x="0" y="0"/>
+                    <a:ext cx="1496153" cy="551877"/>
+                  </a:xfrm>
+                  <a:prstGeom prst="rect">
+                    <a:avLst/>
+                  </a:prstGeom>
+                  <a:noFill/>
+                  <a:ln>
+                    <a:noFill/>
+                  </a:ln>
+                </pic:spPr>
+              </pic:pic>
+            </a:graphicData>
+          </a:graphic>
+        </wp:inline>
+      </w:drawing>
+    </w:r>
+    <w:r>
+      <w:tab/>
+    </w:r>
+  </w:p>
+</w:hdr>
 </file>
 
 <file path=word/numbering.xml><?xml version="1.0" encoding="utf-8"?>
 <w:numbering xmlns:wpc="http://schemas.microsoft.com/office/word/2010/wordprocessingCanvas" xmlns:mc="http://schemas.openxmlformats.org/markup-compatibility/2006" xmlns:o="urn:schemas-microsoft-com:office:office" xmlns:r="http://schemas.openxmlformats.org/officeDocument/2006/relationships" xmlns:m="http://schemas.openxmlformats.org/officeDocument/2006/math" xmlns:v="urn:schemas-microsoft-com:vml" xmlns:wp14="http://schemas.microsoft.com/office/word/2010/wordprocessingDrawing" xmlns:wp="http://schemas.openxmlformats.org/drawingml/2006/wordprocessingDrawing" xmlns:w10="urn:schemas-microsoft-com:office:word" xmlns:w="http://schemas.openxmlformats.org/wordprocessingml/2006/main" xmlns:w14="http://schemas.microsoft.com/office/word/2010/wordml" xmlns:wpg="http://schemas.microsoft.com/office/word/2010/wordprocessingGroup" xmlns:wpi="http://schemas.microsoft.com/office/word/2010/wordprocessingInk" xmlns:wne="http://schemas.microsoft.com/office/word/2006/wordml" xmlns:wps="http://schemas.microsoft.com/office/word/2010/wordprocessingShape" mc:Ignorable="w14 wp14">
   <w:abstractNum w:abstractNumId="0">
-    <w:nsid w:val="371B570F"/>
+    <w:nsid w:val="021B7666"/>
+    <w:multiLevelType w:val="multilevel"/>
+    <w:tmpl w:val="44328928"/>
+    <w:lvl w:ilvl="0">
+      <w:start w:val="1"/>
+      <w:numFmt w:val="decimal"/>
+      <w:lvlText w:val="%1."/>
+      <w:lvlJc w:val="left"/>
+      <w:pPr>
+        <w:ind w:left="0" w:firstLine="0"/>
+      </w:pPr>
+      <w:rPr>
+        <w:rFonts w:hint="default"/>
+      </w:rPr>
+    </w:lvl>
+    <w:lvl w:ilvl="1">
+      <w:start w:val="1"/>
+      <w:numFmt w:val="decimal"/>
+      <w:lvlText w:val="%1.%2."/>
+      <w:lvlJc w:val="left"/>
+      <w:pPr>
+        <w:ind w:left="0" w:firstLine="0"/>
+      </w:pPr>
+      <w:rPr>
+        <w:rFonts w:hint="default"/>
+      </w:rPr>
+    </w:lvl>
+    <w:lvl w:ilvl="2">
+      <w:start w:val="1"/>
+      <w:numFmt w:val="decimal"/>
+      <w:lvlText w:val="%1.%2.%3."/>
+      <w:lvlJc w:val="left"/>
+      <w:pPr>
+        <w:ind w:left="0" w:firstLine="0"/>
+      </w:pPr>
+      <w:rPr>
+        <w:rFonts w:hint="default"/>
+      </w:rPr>
+    </w:lvl>
+    <w:lvl w:ilvl="3">
+      <w:start w:val="1"/>
+      <w:numFmt w:val="decimal"/>
+      <w:lvlText w:val="%1.%2.%3.%4."/>
+      <w:lvlJc w:val="left"/>
+      <w:pPr>
+        <w:ind w:left="0" w:firstLine="0"/>
+      </w:pPr>
+      <w:rPr>
+        <w:rFonts w:ascii="Times New Roman" w:hAnsi="Times New Roman" w:hint="default"/>
+        <w:b/>
+        <w:i w:val="0"/>
+        <w:sz w:val="24"/>
+      </w:rPr>
+    </w:lvl>
+    <w:lvl w:ilvl="4">
+      <w:start w:val="1"/>
+      <w:numFmt w:val="decimal"/>
+      <w:lvlText w:val="%1.%2.%3.%4.%5."/>
+      <w:lvlJc w:val="left"/>
+      <w:pPr>
+        <w:ind w:left="2232" w:hanging="792"/>
+      </w:pPr>
+      <w:rPr>
+        <w:rFonts w:hint="default"/>
+      </w:rPr>
+    </w:lvl>
+    <w:lvl w:ilvl="5">
+      <w:start w:val="1"/>
+      <w:numFmt w:val="decimal"/>
+      <w:lvlText w:val="%1.%2.%3.%4.%5.%6."/>
+      <w:lvlJc w:val="left"/>
+      <w:pPr>
+        <w:ind w:left="2736" w:hanging="936"/>
+      </w:pPr>
+      <w:rPr>
+        <w:rFonts w:hint="default"/>
+      </w:rPr>
+    </w:lvl>
+    <w:lvl w:ilvl="6">
+      <w:start w:val="1"/>
+      <w:numFmt w:val="decimal"/>
+      <w:lvlText w:val="%1.%2.%3.%4.%5.%6.%7."/>
+      <w:lvlJc w:val="left"/>
+      <w:pPr>
+        <w:ind w:left="3240" w:hanging="1080"/>
+      </w:pPr>
+      <w:rPr>
+        <w:rFonts w:hint="default"/>
+      </w:rPr>
+    </w:lvl>
+    <w:lvl w:ilvl="7">
+      <w:start w:val="1"/>
+      <w:numFmt w:val="decimal"/>
+      <w:lvlText w:val="%1.%2.%3.%4.%5.%6.%7.%8."/>
+      <w:lvlJc w:val="left"/>
+      <w:pPr>
+        <w:ind w:left="3744" w:hanging="1224"/>
+      </w:pPr>
+      <w:rPr>
+        <w:rFonts w:hint="default"/>
+      </w:rPr>
+    </w:lvl>
+    <w:lvl w:ilvl="8">
+      <w:start w:val="1"/>
+      <w:numFmt w:val="decimal"/>
+      <w:lvlText w:val="%1.%2.%3.%4.%5.%6.%7.%8.%9."/>
+      <w:lvlJc w:val="left"/>
+      <w:pPr>
+        <w:ind w:left="4320" w:hanging="1440"/>
+      </w:pPr>
+      <w:rPr>
+        <w:rFonts w:hint="default"/>
+      </w:rPr>
+    </w:lvl>
+  </w:abstractNum>
+  <w:abstractNum w:abstractNumId="1">
+    <w:nsid w:val="0EDF3AB7"/>
     <w:multiLevelType w:val="hybridMultilevel"/>
-    <w:tmpl w:val="4BD2122E"/>
-    <w:lvl w:ilvl="0" w:tplc="1C090001">
+    <w:tmpl w:val="8E5CDC64"/>
+    <w:lvl w:ilvl="0" w:tplc="04090001">
       <w:start w:val="1"/>
       <w:numFmt w:val="bullet"/>
       <w:lvlText w:val=""/>
@@ -7019,7 +8015,7 @@
         <w:rFonts w:ascii="Symbol" w:hAnsi="Symbol" w:hint="default"/>
       </w:rPr>
     </w:lvl>
-    <w:lvl w:ilvl="1" w:tplc="1C090003" w:tentative="1">
+    <w:lvl w:ilvl="1" w:tplc="04090003" w:tentative="1">
       <w:start w:val="1"/>
       <w:numFmt w:val="bullet"/>
       <w:lvlText w:val="o"/>
@@ -7031,7 +8027,7 @@
         <w:rFonts w:ascii="Courier New" w:hAnsi="Courier New" w:cs="Courier New" w:hint="default"/>
       </w:rPr>
     </w:lvl>
-    <w:lvl w:ilvl="2" w:tplc="1C090005" w:tentative="1">
+    <w:lvl w:ilvl="2" w:tplc="04090005" w:tentative="1">
       <w:start w:val="1"/>
       <w:numFmt w:val="bullet"/>
       <w:lvlText w:val=""/>
@@ -7043,7 +8039,7 @@
         <w:rFonts w:ascii="Wingdings" w:hAnsi="Wingdings" w:hint="default"/>
       </w:rPr>
     </w:lvl>
-    <w:lvl w:ilvl="3" w:tplc="1C090001" w:tentative="1">
+    <w:lvl w:ilvl="3" w:tplc="04090001" w:tentative="1">
       <w:start w:val="1"/>
       <w:numFmt w:val="bullet"/>
       <w:lvlText w:val=""/>
@@ -7055,7 +8051,7 @@
         <w:rFonts w:ascii="Symbol" w:hAnsi="Symbol" w:hint="default"/>
       </w:rPr>
     </w:lvl>
-    <w:lvl w:ilvl="4" w:tplc="1C090003" w:tentative="1">
+    <w:lvl w:ilvl="4" w:tplc="04090003" w:tentative="1">
       <w:start w:val="1"/>
       <w:numFmt w:val="bullet"/>
       <w:lvlText w:val="o"/>
@@ -7067,7 +8063,7 @@
         <w:rFonts w:ascii="Courier New" w:hAnsi="Courier New" w:cs="Courier New" w:hint="default"/>
       </w:rPr>
     </w:lvl>
-    <w:lvl w:ilvl="5" w:tplc="1C090005" w:tentative="1">
+    <w:lvl w:ilvl="5" w:tplc="04090005" w:tentative="1">
       <w:start w:val="1"/>
       <w:numFmt w:val="bullet"/>
       <w:lvlText w:val=""/>
@@ -7079,7 +8075,7 @@
         <w:rFonts w:ascii="Wingdings" w:hAnsi="Wingdings" w:hint="default"/>
       </w:rPr>
     </w:lvl>
-    <w:lvl w:ilvl="6" w:tplc="1C090001" w:tentative="1">
+    <w:lvl w:ilvl="6" w:tplc="04090001" w:tentative="1">
       <w:start w:val="1"/>
       <w:numFmt w:val="bullet"/>
       <w:lvlText w:val=""/>
@@ -7091,7 +8087,7 @@
         <w:rFonts w:ascii="Symbol" w:hAnsi="Symbol" w:hint="default"/>
       </w:rPr>
     </w:lvl>
-    <w:lvl w:ilvl="7" w:tplc="1C090003" w:tentative="1">
+    <w:lvl w:ilvl="7" w:tplc="04090003" w:tentative="1">
       <w:start w:val="1"/>
       <w:numFmt w:val="bullet"/>
       <w:lvlText w:val="o"/>
@@ -7103,7 +8099,7 @@
         <w:rFonts w:ascii="Courier New" w:hAnsi="Courier New" w:cs="Courier New" w:hint="default"/>
       </w:rPr>
     </w:lvl>
-    <w:lvl w:ilvl="8" w:tplc="1C090005" w:tentative="1">
+    <w:lvl w:ilvl="8" w:tplc="04090005" w:tentative="1">
       <w:start w:val="1"/>
       <w:numFmt w:val="bullet"/>
       <w:lvlText w:val=""/>
@@ -7116,116 +8112,1554 @@
       </w:rPr>
     </w:lvl>
   </w:abstractNum>
-  <w:abstractNum w:abstractNumId="1">
-    <w:nsid w:val="4FAF30A4"/>
+  <w:abstractNum w:abstractNumId="2">
+    <w:nsid w:val="1C8A03CD"/>
+    <w:multiLevelType w:val="multilevel"/>
+    <w:tmpl w:val="ADB20CA4"/>
+    <w:lvl w:ilvl="0">
+      <w:start w:val="6"/>
+      <w:numFmt w:val="decimal"/>
+      <w:lvlText w:val="%1"/>
+      <w:lvlJc w:val="left"/>
+      <w:pPr>
+        <w:ind w:left="360" w:hanging="360"/>
+      </w:pPr>
+      <w:rPr>
+        <w:rFonts w:hint="default"/>
+      </w:rPr>
+    </w:lvl>
+    <w:lvl w:ilvl="1">
+      <w:start w:val="1"/>
+      <w:numFmt w:val="decimal"/>
+      <w:lvlText w:val="%1.%2"/>
+      <w:lvlJc w:val="left"/>
+      <w:pPr>
+        <w:ind w:left="360" w:hanging="360"/>
+      </w:pPr>
+      <w:rPr>
+        <w:rFonts w:hint="default"/>
+      </w:rPr>
+    </w:lvl>
+    <w:lvl w:ilvl="2">
+      <w:start w:val="1"/>
+      <w:numFmt w:val="decimal"/>
+      <w:lvlText w:val="%1.%2.%3"/>
+      <w:lvlJc w:val="left"/>
+      <w:pPr>
+        <w:ind w:left="720" w:hanging="720"/>
+      </w:pPr>
+      <w:rPr>
+        <w:rFonts w:hint="default"/>
+      </w:rPr>
+    </w:lvl>
+    <w:lvl w:ilvl="3">
+      <w:start w:val="1"/>
+      <w:numFmt w:val="decimal"/>
+      <w:lvlText w:val="%1.%2.%3.%4"/>
+      <w:lvlJc w:val="left"/>
+      <w:pPr>
+        <w:ind w:left="720" w:hanging="720"/>
+      </w:pPr>
+      <w:rPr>
+        <w:rFonts w:hint="default"/>
+      </w:rPr>
+    </w:lvl>
+    <w:lvl w:ilvl="4">
+      <w:start w:val="1"/>
+      <w:numFmt w:val="decimal"/>
+      <w:lvlText w:val="%1.%2.%3.%4.%5"/>
+      <w:lvlJc w:val="left"/>
+      <w:pPr>
+        <w:ind w:left="1080" w:hanging="1080"/>
+      </w:pPr>
+      <w:rPr>
+        <w:rFonts w:hint="default"/>
+      </w:rPr>
+    </w:lvl>
+    <w:lvl w:ilvl="5">
+      <w:start w:val="1"/>
+      <w:numFmt w:val="decimal"/>
+      <w:lvlText w:val="%1.%2.%3.%4.%5.%6"/>
+      <w:lvlJc w:val="left"/>
+      <w:pPr>
+        <w:ind w:left="1080" w:hanging="1080"/>
+      </w:pPr>
+      <w:rPr>
+        <w:rFonts w:hint="default"/>
+      </w:rPr>
+    </w:lvl>
+    <w:lvl w:ilvl="6">
+      <w:start w:val="1"/>
+      <w:numFmt w:val="decimal"/>
+      <w:lvlText w:val="%1.%2.%3.%4.%5.%6.%7"/>
+      <w:lvlJc w:val="left"/>
+      <w:pPr>
+        <w:ind w:left="1440" w:hanging="1440"/>
+      </w:pPr>
+      <w:rPr>
+        <w:rFonts w:hint="default"/>
+      </w:rPr>
+    </w:lvl>
+    <w:lvl w:ilvl="7">
+      <w:start w:val="1"/>
+      <w:numFmt w:val="decimal"/>
+      <w:lvlText w:val="%1.%2.%3.%4.%5.%6.%7.%8"/>
+      <w:lvlJc w:val="left"/>
+      <w:pPr>
+        <w:ind w:left="1440" w:hanging="1440"/>
+      </w:pPr>
+      <w:rPr>
+        <w:rFonts w:hint="default"/>
+      </w:rPr>
+    </w:lvl>
+    <w:lvl w:ilvl="8">
+      <w:start w:val="1"/>
+      <w:numFmt w:val="decimal"/>
+      <w:lvlText w:val="%1.%2.%3.%4.%5.%6.%7.%8.%9"/>
+      <w:lvlJc w:val="left"/>
+      <w:pPr>
+        <w:ind w:left="1800" w:hanging="1800"/>
+      </w:pPr>
+      <w:rPr>
+        <w:rFonts w:hint="default"/>
+      </w:rPr>
+    </w:lvl>
+  </w:abstractNum>
+  <w:abstractNum w:abstractNumId="3">
+    <w:nsid w:val="1EC0601A"/>
+    <w:multiLevelType w:val="multilevel"/>
+    <w:tmpl w:val="C6A8CCEA"/>
+    <w:styleLink w:val="Headings"/>
+    <w:lvl w:ilvl="0">
+      <w:start w:val="1"/>
+      <w:numFmt w:val="decimal"/>
+      <w:pStyle w:val="Heading1"/>
+      <w:lvlText w:val="%1"/>
+      <w:lvlJc w:val="left"/>
+      <w:pPr>
+        <w:tabs>
+          <w:tab w:val="num" w:pos="567"/>
+        </w:tabs>
+        <w:ind w:left="567" w:hanging="567"/>
+      </w:pPr>
+      <w:rPr>
+        <w:rFonts w:hint="default"/>
+      </w:rPr>
+    </w:lvl>
+    <w:lvl w:ilvl="1">
+      <w:start w:val="1"/>
+      <w:numFmt w:val="decimal"/>
+      <w:pStyle w:val="Heading2"/>
+      <w:lvlText w:val="%1.%2"/>
+      <w:lvlJc w:val="left"/>
+      <w:pPr>
+        <w:tabs>
+          <w:tab w:val="num" w:pos="567"/>
+        </w:tabs>
+        <w:ind w:left="567" w:hanging="567"/>
+      </w:pPr>
+      <w:rPr>
+        <w:rFonts w:hint="default"/>
+      </w:rPr>
+    </w:lvl>
+    <w:lvl w:ilvl="2">
+      <w:start w:val="1"/>
+      <w:numFmt w:val="decimal"/>
+      <w:pStyle w:val="Heading3"/>
+      <w:lvlText w:val="%1.%2.%3"/>
+      <w:lvlJc w:val="left"/>
+      <w:pPr>
+        <w:tabs>
+          <w:tab w:val="num" w:pos="567"/>
+        </w:tabs>
+        <w:ind w:left="567" w:hanging="567"/>
+      </w:pPr>
+      <w:rPr>
+        <w:rFonts w:hint="default"/>
+      </w:rPr>
+    </w:lvl>
+    <w:lvl w:ilvl="3">
+      <w:start w:val="1"/>
+      <w:numFmt w:val="decimal"/>
+      <w:pStyle w:val="Heading4"/>
+      <w:lvlText w:val="%1.%2.%3.%4"/>
+      <w:lvlJc w:val="left"/>
+      <w:pPr>
+        <w:tabs>
+          <w:tab w:val="num" w:pos="567"/>
+        </w:tabs>
+        <w:ind w:left="567" w:hanging="567"/>
+      </w:pPr>
+      <w:rPr>
+        <w:rFonts w:hint="default"/>
+      </w:rPr>
+    </w:lvl>
+    <w:lvl w:ilvl="4">
+      <w:start w:val="1"/>
+      <w:numFmt w:val="decimal"/>
+      <w:pStyle w:val="Heading5"/>
+      <w:lvlText w:val="%1.%2.%3.%4.%5"/>
+      <w:lvlJc w:val="left"/>
+      <w:pPr>
+        <w:tabs>
+          <w:tab w:val="num" w:pos="567"/>
+        </w:tabs>
+        <w:ind w:left="567" w:hanging="567"/>
+      </w:pPr>
+      <w:rPr>
+        <w:rFonts w:hint="default"/>
+      </w:rPr>
+    </w:lvl>
+    <w:lvl w:ilvl="5">
+      <w:start w:val="1"/>
+      <w:numFmt w:val="lowerRoman"/>
+      <w:lvlText w:val="%6."/>
+      <w:lvlJc w:val="right"/>
+      <w:pPr>
+        <w:tabs>
+          <w:tab w:val="num" w:pos="567"/>
+        </w:tabs>
+        <w:ind w:left="567" w:hanging="567"/>
+      </w:pPr>
+      <w:rPr>
+        <w:rFonts w:hint="default"/>
+      </w:rPr>
+    </w:lvl>
+    <w:lvl w:ilvl="6">
+      <w:start w:val="1"/>
+      <w:numFmt w:val="decimal"/>
+      <w:lvlText w:val="%7."/>
+      <w:lvlJc w:val="left"/>
+      <w:pPr>
+        <w:tabs>
+          <w:tab w:val="num" w:pos="567"/>
+        </w:tabs>
+        <w:ind w:left="567" w:hanging="567"/>
+      </w:pPr>
+      <w:rPr>
+        <w:rFonts w:hint="default"/>
+      </w:rPr>
+    </w:lvl>
+    <w:lvl w:ilvl="7">
+      <w:start w:val="1"/>
+      <w:numFmt w:val="lowerLetter"/>
+      <w:lvlText w:val="%8."/>
+      <w:lvlJc w:val="left"/>
+      <w:pPr>
+        <w:tabs>
+          <w:tab w:val="num" w:pos="567"/>
+        </w:tabs>
+        <w:ind w:left="567" w:hanging="567"/>
+      </w:pPr>
+      <w:rPr>
+        <w:rFonts w:hint="default"/>
+      </w:rPr>
+    </w:lvl>
+    <w:lvl w:ilvl="8">
+      <w:start w:val="1"/>
+      <w:numFmt w:val="lowerRoman"/>
+      <w:lvlText w:val="%9."/>
+      <w:lvlJc w:val="right"/>
+      <w:pPr>
+        <w:tabs>
+          <w:tab w:val="num" w:pos="567"/>
+        </w:tabs>
+        <w:ind w:left="567" w:hanging="567"/>
+      </w:pPr>
+      <w:rPr>
+        <w:rFonts w:hint="default"/>
+      </w:rPr>
+    </w:lvl>
+  </w:abstractNum>
+  <w:abstractNum w:abstractNumId="4">
+    <w:nsid w:val="225305B5"/>
     <w:multiLevelType w:val="hybridMultilevel"/>
-    <w:tmpl w:val="71F06878"/>
-    <w:lvl w:ilvl="0" w:tplc="1C090001">
+    <w:tmpl w:val="4F8C24FA"/>
+    <w:lvl w:ilvl="0" w:tplc="A9DCD718">
+      <w:start w:val="1"/>
+      <w:numFmt w:val="bullet"/>
+      <w:pStyle w:val="ListParagraph"/>
+      <w:lvlText w:val=""/>
+      <w:lvlJc w:val="left"/>
+      <w:pPr>
+        <w:ind w:left="1440" w:hanging="360"/>
+      </w:pPr>
+      <w:rPr>
+        <w:rFonts w:ascii="Symbol" w:hAnsi="Symbol" w:hint="default"/>
+      </w:rPr>
+    </w:lvl>
+    <w:lvl w:ilvl="1" w:tplc="08090003" w:tentative="1">
+      <w:start w:val="1"/>
+      <w:numFmt w:val="bullet"/>
+      <w:lvlText w:val="o"/>
+      <w:lvlJc w:val="left"/>
+      <w:pPr>
+        <w:ind w:left="2160" w:hanging="360"/>
+      </w:pPr>
+      <w:rPr>
+        <w:rFonts w:ascii="Courier New" w:hAnsi="Courier New" w:cs="Courier New" w:hint="default"/>
+      </w:rPr>
+    </w:lvl>
+    <w:lvl w:ilvl="2" w:tplc="08090005" w:tentative="1">
+      <w:start w:val="1"/>
+      <w:numFmt w:val="bullet"/>
+      <w:lvlText w:val=""/>
+      <w:lvlJc w:val="left"/>
+      <w:pPr>
+        <w:ind w:left="2880" w:hanging="360"/>
+      </w:pPr>
+      <w:rPr>
+        <w:rFonts w:ascii="Wingdings" w:hAnsi="Wingdings" w:hint="default"/>
+      </w:rPr>
+    </w:lvl>
+    <w:lvl w:ilvl="3" w:tplc="08090001" w:tentative="1">
       <w:start w:val="1"/>
       <w:numFmt w:val="bullet"/>
       <w:lvlText w:val=""/>
       <w:lvlJc w:val="left"/>
       <w:pPr>
-        <w:ind w:left="720" w:hanging="360"/>
+        <w:ind w:left="3600" w:hanging="360"/>
       </w:pPr>
       <w:rPr>
         <w:rFonts w:ascii="Symbol" w:hAnsi="Symbol" w:hint="default"/>
       </w:rPr>
     </w:lvl>
-    <w:lvl w:ilvl="1" w:tplc="1C090003" w:tentative="1">
+    <w:lvl w:ilvl="4" w:tplc="08090003" w:tentative="1">
       <w:start w:val="1"/>
       <w:numFmt w:val="bullet"/>
       <w:lvlText w:val="o"/>
       <w:lvlJc w:val="left"/>
       <w:pPr>
-        <w:ind w:left="1440" w:hanging="360"/>
+        <w:ind w:left="4320" w:hanging="360"/>
       </w:pPr>
       <w:rPr>
         <w:rFonts w:ascii="Courier New" w:hAnsi="Courier New" w:cs="Courier New" w:hint="default"/>
       </w:rPr>
     </w:lvl>
-    <w:lvl w:ilvl="2" w:tplc="1C090005" w:tentative="1">
+    <w:lvl w:ilvl="5" w:tplc="08090005" w:tentative="1">
       <w:start w:val="1"/>
       <w:numFmt w:val="bullet"/>
       <w:lvlText w:val=""/>
       <w:lvlJc w:val="left"/>
       <w:pPr>
-        <w:ind w:left="2160" w:hanging="360"/>
+        <w:ind w:left="5040" w:hanging="360"/>
       </w:pPr>
       <w:rPr>
         <w:rFonts w:ascii="Wingdings" w:hAnsi="Wingdings" w:hint="default"/>
       </w:rPr>
     </w:lvl>
-    <w:lvl w:ilvl="3" w:tplc="1C090001" w:tentative="1">
+    <w:lvl w:ilvl="6" w:tplc="08090001" w:tentative="1">
       <w:start w:val="1"/>
       <w:numFmt w:val="bullet"/>
       <w:lvlText w:val=""/>
       <w:lvlJc w:val="left"/>
       <w:pPr>
-        <w:ind w:left="2880" w:hanging="360"/>
+        <w:ind w:left="5760" w:hanging="360"/>
       </w:pPr>
       <w:rPr>
         <w:rFonts w:ascii="Symbol" w:hAnsi="Symbol" w:hint="default"/>
       </w:rPr>
     </w:lvl>
-    <w:lvl w:ilvl="4" w:tplc="1C090003" w:tentative="1">
+    <w:lvl w:ilvl="7" w:tplc="08090003" w:tentative="1">
       <w:start w:val="1"/>
       <w:numFmt w:val="bullet"/>
       <w:lvlText w:val="o"/>
       <w:lvlJc w:val="left"/>
       <w:pPr>
-        <w:ind w:left="3600" w:hanging="360"/>
+        <w:ind w:left="6480" w:hanging="360"/>
       </w:pPr>
       <w:rPr>
         <w:rFonts w:ascii="Courier New" w:hAnsi="Courier New" w:cs="Courier New" w:hint="default"/>
       </w:rPr>
     </w:lvl>
-    <w:lvl w:ilvl="5" w:tplc="1C090005" w:tentative="1">
+    <w:lvl w:ilvl="8" w:tplc="08090005" w:tentative="1">
       <w:start w:val="1"/>
       <w:numFmt w:val="bullet"/>
       <w:lvlText w:val=""/>
       <w:lvlJc w:val="left"/>
       <w:pPr>
-        <w:ind w:left="4320" w:hanging="360"/>
+        <w:ind w:left="7200" w:hanging="360"/>
       </w:pPr>
       <w:rPr>
         <w:rFonts w:ascii="Wingdings" w:hAnsi="Wingdings" w:hint="default"/>
       </w:rPr>
     </w:lvl>
-    <w:lvl w:ilvl="6" w:tplc="1C090001" w:tentative="1">
+  </w:abstractNum>
+  <w:abstractNum w:abstractNumId="5">
+    <w:nsid w:val="302A7CAC"/>
+    <w:multiLevelType w:val="multilevel"/>
+    <w:tmpl w:val="C6A8CCEA"/>
+    <w:numStyleLink w:val="Headings"/>
+  </w:abstractNum>
+  <w:abstractNum w:abstractNumId="6">
+    <w:nsid w:val="36D30736"/>
+    <w:multiLevelType w:val="hybridMultilevel"/>
+    <w:tmpl w:val="BC1E7BC8"/>
+    <w:lvl w:ilvl="0" w:tplc="08090001">
       <w:start w:val="1"/>
       <w:numFmt w:val="bullet"/>
       <w:lvlText w:val=""/>
       <w:lvlJc w:val="left"/>
       <w:pPr>
-        <w:ind w:left="5040" w:hanging="360"/>
+        <w:ind w:left="720" w:hanging="360"/>
       </w:pPr>
       <w:rPr>
         <w:rFonts w:ascii="Symbol" w:hAnsi="Symbol" w:hint="default"/>
       </w:rPr>
     </w:lvl>
-    <w:lvl w:ilvl="7" w:tplc="1C090003" w:tentative="1">
+    <w:lvl w:ilvl="1" w:tplc="08090003" w:tentative="1">
       <w:start w:val="1"/>
       <w:numFmt w:val="bullet"/>
       <w:lvlText w:val="o"/>
       <w:lvlJc w:val="left"/>
       <w:pPr>
-        <w:ind w:left="5760" w:hanging="360"/>
+        <w:ind w:left="1440" w:hanging="360"/>
       </w:pPr>
       <w:rPr>
         <w:rFonts w:ascii="Courier New" w:hAnsi="Courier New" w:cs="Courier New" w:hint="default"/>
       </w:rPr>
     </w:lvl>
-    <w:lvl w:ilvl="8" w:tplc="1C090005" w:tentative="1">
+    <w:lvl w:ilvl="2" w:tplc="08090005" w:tentative="1">
       <w:start w:val="1"/>
       <w:numFmt w:val="bullet"/>
       <w:lvlText w:val=""/>
       <w:lvlJc w:val="left"/>
       <w:pPr>
+        <w:ind w:left="2160" w:hanging="360"/>
+      </w:pPr>
+      <w:rPr>
+        <w:rFonts w:ascii="Wingdings" w:hAnsi="Wingdings" w:hint="default"/>
+      </w:rPr>
+    </w:lvl>
+    <w:lvl w:ilvl="3" w:tplc="08090001" w:tentative="1">
+      <w:start w:val="1"/>
+      <w:numFmt w:val="bullet"/>
+      <w:lvlText w:val=""/>
+      <w:lvlJc w:val="left"/>
+      <w:pPr>
+        <w:ind w:left="2880" w:hanging="360"/>
+      </w:pPr>
+      <w:rPr>
+        <w:rFonts w:ascii="Symbol" w:hAnsi="Symbol" w:hint="default"/>
+      </w:rPr>
+    </w:lvl>
+    <w:lvl w:ilvl="4" w:tplc="08090003" w:tentative="1">
+      <w:start w:val="1"/>
+      <w:numFmt w:val="bullet"/>
+      <w:lvlText w:val="o"/>
+      <w:lvlJc w:val="left"/>
+      <w:pPr>
+        <w:ind w:left="3600" w:hanging="360"/>
+      </w:pPr>
+      <w:rPr>
+        <w:rFonts w:ascii="Courier New" w:hAnsi="Courier New" w:cs="Courier New" w:hint="default"/>
+      </w:rPr>
+    </w:lvl>
+    <w:lvl w:ilvl="5" w:tplc="08090005" w:tentative="1">
+      <w:start w:val="1"/>
+      <w:numFmt w:val="bullet"/>
+      <w:lvlText w:val=""/>
+      <w:lvlJc w:val="left"/>
+      <w:pPr>
+        <w:ind w:left="4320" w:hanging="360"/>
+      </w:pPr>
+      <w:rPr>
+        <w:rFonts w:ascii="Wingdings" w:hAnsi="Wingdings" w:hint="default"/>
+      </w:rPr>
+    </w:lvl>
+    <w:lvl w:ilvl="6" w:tplc="08090001" w:tentative="1">
+      <w:start w:val="1"/>
+      <w:numFmt w:val="bullet"/>
+      <w:lvlText w:val=""/>
+      <w:lvlJc w:val="left"/>
+      <w:pPr>
+        <w:ind w:left="5040" w:hanging="360"/>
+      </w:pPr>
+      <w:rPr>
+        <w:rFonts w:ascii="Symbol" w:hAnsi="Symbol" w:hint="default"/>
+      </w:rPr>
+    </w:lvl>
+    <w:lvl w:ilvl="7" w:tplc="08090003" w:tentative="1">
+      <w:start w:val="1"/>
+      <w:numFmt w:val="bullet"/>
+      <w:lvlText w:val="o"/>
+      <w:lvlJc w:val="left"/>
+      <w:pPr>
+        <w:ind w:left="5760" w:hanging="360"/>
+      </w:pPr>
+      <w:rPr>
+        <w:rFonts w:ascii="Courier New" w:hAnsi="Courier New" w:cs="Courier New" w:hint="default"/>
+      </w:rPr>
+    </w:lvl>
+    <w:lvl w:ilvl="8" w:tplc="08090005" w:tentative="1">
+      <w:start w:val="1"/>
+      <w:numFmt w:val="bullet"/>
+      <w:lvlText w:val=""/>
+      <w:lvlJc w:val="left"/>
+      <w:pPr>
         <w:ind w:left="6480" w:hanging="360"/>
       </w:pPr>
       <w:rPr>
         <w:rFonts w:ascii="Wingdings" w:hAnsi="Wingdings" w:hint="default"/>
+      </w:rPr>
+    </w:lvl>
+  </w:abstractNum>
+  <w:abstractNum w:abstractNumId="7">
+    <w:nsid w:val="3817787E"/>
+    <w:multiLevelType w:val="multilevel"/>
+    <w:tmpl w:val="ADB20CA4"/>
+    <w:lvl w:ilvl="0">
+      <w:start w:val="6"/>
+      <w:numFmt w:val="decimal"/>
+      <w:lvlText w:val="%1"/>
+      <w:lvlJc w:val="left"/>
+      <w:pPr>
+        <w:ind w:left="360" w:hanging="360"/>
+      </w:pPr>
+      <w:rPr>
+        <w:rFonts w:hint="default"/>
+      </w:rPr>
+    </w:lvl>
+    <w:lvl w:ilvl="1">
+      <w:start w:val="1"/>
+      <w:numFmt w:val="decimal"/>
+      <w:lvlText w:val="%1.%2"/>
+      <w:lvlJc w:val="left"/>
+      <w:pPr>
+        <w:ind w:left="360" w:hanging="360"/>
+      </w:pPr>
+      <w:rPr>
+        <w:rFonts w:hint="default"/>
+      </w:rPr>
+    </w:lvl>
+    <w:lvl w:ilvl="2">
+      <w:start w:val="1"/>
+      <w:numFmt w:val="decimal"/>
+      <w:lvlText w:val="%1.%2.%3"/>
+      <w:lvlJc w:val="left"/>
+      <w:pPr>
+        <w:ind w:left="720" w:hanging="720"/>
+      </w:pPr>
+      <w:rPr>
+        <w:rFonts w:hint="default"/>
+      </w:rPr>
+    </w:lvl>
+    <w:lvl w:ilvl="3">
+      <w:start w:val="1"/>
+      <w:numFmt w:val="decimal"/>
+      <w:lvlText w:val="%1.%2.%3.%4"/>
+      <w:lvlJc w:val="left"/>
+      <w:pPr>
+        <w:ind w:left="720" w:hanging="720"/>
+      </w:pPr>
+      <w:rPr>
+        <w:rFonts w:hint="default"/>
+      </w:rPr>
+    </w:lvl>
+    <w:lvl w:ilvl="4">
+      <w:start w:val="1"/>
+      <w:numFmt w:val="decimal"/>
+      <w:lvlText w:val="%1.%2.%3.%4.%5"/>
+      <w:lvlJc w:val="left"/>
+      <w:pPr>
+        <w:ind w:left="1080" w:hanging="1080"/>
+      </w:pPr>
+      <w:rPr>
+        <w:rFonts w:hint="default"/>
+      </w:rPr>
+    </w:lvl>
+    <w:lvl w:ilvl="5">
+      <w:start w:val="1"/>
+      <w:numFmt w:val="decimal"/>
+      <w:lvlText w:val="%1.%2.%3.%4.%5.%6"/>
+      <w:lvlJc w:val="left"/>
+      <w:pPr>
+        <w:ind w:left="1080" w:hanging="1080"/>
+      </w:pPr>
+      <w:rPr>
+        <w:rFonts w:hint="default"/>
+      </w:rPr>
+    </w:lvl>
+    <w:lvl w:ilvl="6">
+      <w:start w:val="1"/>
+      <w:numFmt w:val="decimal"/>
+      <w:lvlText w:val="%1.%2.%3.%4.%5.%6.%7"/>
+      <w:lvlJc w:val="left"/>
+      <w:pPr>
+        <w:ind w:left="1440" w:hanging="1440"/>
+      </w:pPr>
+      <w:rPr>
+        <w:rFonts w:hint="default"/>
+      </w:rPr>
+    </w:lvl>
+    <w:lvl w:ilvl="7">
+      <w:start w:val="1"/>
+      <w:numFmt w:val="decimal"/>
+      <w:lvlText w:val="%1.%2.%3.%4.%5.%6.%7.%8"/>
+      <w:lvlJc w:val="left"/>
+      <w:pPr>
+        <w:ind w:left="1440" w:hanging="1440"/>
+      </w:pPr>
+      <w:rPr>
+        <w:rFonts w:hint="default"/>
+      </w:rPr>
+    </w:lvl>
+    <w:lvl w:ilvl="8">
+      <w:start w:val="1"/>
+      <w:numFmt w:val="decimal"/>
+      <w:lvlText w:val="%1.%2.%3.%4.%5.%6.%7.%8.%9"/>
+      <w:lvlJc w:val="left"/>
+      <w:pPr>
+        <w:ind w:left="1800" w:hanging="1800"/>
+      </w:pPr>
+      <w:rPr>
+        <w:rFonts w:hint="default"/>
+      </w:rPr>
+    </w:lvl>
+  </w:abstractNum>
+  <w:abstractNum w:abstractNumId="8">
+    <w:nsid w:val="3AE92CDE"/>
+    <w:multiLevelType w:val="hybridMultilevel"/>
+    <w:tmpl w:val="294E0C4C"/>
+    <w:lvl w:ilvl="0" w:tplc="08090001">
+      <w:start w:val="1"/>
+      <w:numFmt w:val="bullet"/>
+      <w:lvlText w:val=""/>
+      <w:lvlJc w:val="left"/>
+      <w:pPr>
+        <w:ind w:left="720" w:hanging="360"/>
+      </w:pPr>
+      <w:rPr>
+        <w:rFonts w:ascii="Symbol" w:hAnsi="Symbol" w:hint="default"/>
+      </w:rPr>
+    </w:lvl>
+    <w:lvl w:ilvl="1" w:tplc="08090003" w:tentative="1">
+      <w:start w:val="1"/>
+      <w:numFmt w:val="bullet"/>
+      <w:lvlText w:val="o"/>
+      <w:lvlJc w:val="left"/>
+      <w:pPr>
+        <w:ind w:left="1440" w:hanging="360"/>
+      </w:pPr>
+      <w:rPr>
+        <w:rFonts w:ascii="Courier New" w:hAnsi="Courier New" w:cs="Courier New" w:hint="default"/>
+      </w:rPr>
+    </w:lvl>
+    <w:lvl w:ilvl="2" w:tplc="08090005" w:tentative="1">
+      <w:start w:val="1"/>
+      <w:numFmt w:val="bullet"/>
+      <w:lvlText w:val=""/>
+      <w:lvlJc w:val="left"/>
+      <w:pPr>
+        <w:ind w:left="2160" w:hanging="360"/>
+      </w:pPr>
+      <w:rPr>
+        <w:rFonts w:ascii="Wingdings" w:hAnsi="Wingdings" w:hint="default"/>
+      </w:rPr>
+    </w:lvl>
+    <w:lvl w:ilvl="3" w:tplc="08090001" w:tentative="1">
+      <w:start w:val="1"/>
+      <w:numFmt w:val="bullet"/>
+      <w:lvlText w:val=""/>
+      <w:lvlJc w:val="left"/>
+      <w:pPr>
+        <w:ind w:left="2880" w:hanging="360"/>
+      </w:pPr>
+      <w:rPr>
+        <w:rFonts w:ascii="Symbol" w:hAnsi="Symbol" w:hint="default"/>
+      </w:rPr>
+    </w:lvl>
+    <w:lvl w:ilvl="4" w:tplc="08090003" w:tentative="1">
+      <w:start w:val="1"/>
+      <w:numFmt w:val="bullet"/>
+      <w:lvlText w:val="o"/>
+      <w:lvlJc w:val="left"/>
+      <w:pPr>
+        <w:ind w:left="3600" w:hanging="360"/>
+      </w:pPr>
+      <w:rPr>
+        <w:rFonts w:ascii="Courier New" w:hAnsi="Courier New" w:cs="Courier New" w:hint="default"/>
+      </w:rPr>
+    </w:lvl>
+    <w:lvl w:ilvl="5" w:tplc="08090005" w:tentative="1">
+      <w:start w:val="1"/>
+      <w:numFmt w:val="bullet"/>
+      <w:lvlText w:val=""/>
+      <w:lvlJc w:val="left"/>
+      <w:pPr>
+        <w:ind w:left="4320" w:hanging="360"/>
+      </w:pPr>
+      <w:rPr>
+        <w:rFonts w:ascii="Wingdings" w:hAnsi="Wingdings" w:hint="default"/>
+      </w:rPr>
+    </w:lvl>
+    <w:lvl w:ilvl="6" w:tplc="08090001" w:tentative="1">
+      <w:start w:val="1"/>
+      <w:numFmt w:val="bullet"/>
+      <w:lvlText w:val=""/>
+      <w:lvlJc w:val="left"/>
+      <w:pPr>
+        <w:ind w:left="5040" w:hanging="360"/>
+      </w:pPr>
+      <w:rPr>
+        <w:rFonts w:ascii="Symbol" w:hAnsi="Symbol" w:hint="default"/>
+      </w:rPr>
+    </w:lvl>
+    <w:lvl w:ilvl="7" w:tplc="08090003" w:tentative="1">
+      <w:start w:val="1"/>
+      <w:numFmt w:val="bullet"/>
+      <w:lvlText w:val="o"/>
+      <w:lvlJc w:val="left"/>
+      <w:pPr>
+        <w:ind w:left="5760" w:hanging="360"/>
+      </w:pPr>
+      <w:rPr>
+        <w:rFonts w:ascii="Courier New" w:hAnsi="Courier New" w:cs="Courier New" w:hint="default"/>
+      </w:rPr>
+    </w:lvl>
+    <w:lvl w:ilvl="8" w:tplc="08090005" w:tentative="1">
+      <w:start w:val="1"/>
+      <w:numFmt w:val="bullet"/>
+      <w:lvlText w:val=""/>
+      <w:lvlJc w:val="left"/>
+      <w:pPr>
+        <w:ind w:left="6480" w:hanging="360"/>
+      </w:pPr>
+      <w:rPr>
+        <w:rFonts w:ascii="Wingdings" w:hAnsi="Wingdings" w:hint="default"/>
+      </w:rPr>
+    </w:lvl>
+  </w:abstractNum>
+  <w:abstractNum w:abstractNumId="9">
+    <w:nsid w:val="3C1539C0"/>
+    <w:multiLevelType w:val="hybridMultilevel"/>
+    <w:tmpl w:val="675E0930"/>
+    <w:lvl w:ilvl="0" w:tplc="08090001">
+      <w:start w:val="1"/>
+      <w:numFmt w:val="bullet"/>
+      <w:lvlText w:val=""/>
+      <w:lvlJc w:val="left"/>
+      <w:pPr>
+        <w:ind w:left="720" w:hanging="360"/>
+      </w:pPr>
+      <w:rPr>
+        <w:rFonts w:ascii="Symbol" w:hAnsi="Symbol" w:hint="default"/>
+      </w:rPr>
+    </w:lvl>
+    <w:lvl w:ilvl="1" w:tplc="08090003" w:tentative="1">
+      <w:start w:val="1"/>
+      <w:numFmt w:val="bullet"/>
+      <w:lvlText w:val="o"/>
+      <w:lvlJc w:val="left"/>
+      <w:pPr>
+        <w:ind w:left="1440" w:hanging="360"/>
+      </w:pPr>
+      <w:rPr>
+        <w:rFonts w:ascii="Courier New" w:hAnsi="Courier New" w:cs="Courier New" w:hint="default"/>
+      </w:rPr>
+    </w:lvl>
+    <w:lvl w:ilvl="2" w:tplc="08090005" w:tentative="1">
+      <w:start w:val="1"/>
+      <w:numFmt w:val="bullet"/>
+      <w:lvlText w:val=""/>
+      <w:lvlJc w:val="left"/>
+      <w:pPr>
+        <w:ind w:left="2160" w:hanging="360"/>
+      </w:pPr>
+      <w:rPr>
+        <w:rFonts w:ascii="Wingdings" w:hAnsi="Wingdings" w:hint="default"/>
+      </w:rPr>
+    </w:lvl>
+    <w:lvl w:ilvl="3" w:tplc="08090001" w:tentative="1">
+      <w:start w:val="1"/>
+      <w:numFmt w:val="bullet"/>
+      <w:lvlText w:val=""/>
+      <w:lvlJc w:val="left"/>
+      <w:pPr>
+        <w:ind w:left="2880" w:hanging="360"/>
+      </w:pPr>
+      <w:rPr>
+        <w:rFonts w:ascii="Symbol" w:hAnsi="Symbol" w:hint="default"/>
+      </w:rPr>
+    </w:lvl>
+    <w:lvl w:ilvl="4" w:tplc="08090003" w:tentative="1">
+      <w:start w:val="1"/>
+      <w:numFmt w:val="bullet"/>
+      <w:lvlText w:val="o"/>
+      <w:lvlJc w:val="left"/>
+      <w:pPr>
+        <w:ind w:left="3600" w:hanging="360"/>
+      </w:pPr>
+      <w:rPr>
+        <w:rFonts w:ascii="Courier New" w:hAnsi="Courier New" w:cs="Courier New" w:hint="default"/>
+      </w:rPr>
+    </w:lvl>
+    <w:lvl w:ilvl="5" w:tplc="08090005" w:tentative="1">
+      <w:start w:val="1"/>
+      <w:numFmt w:val="bullet"/>
+      <w:lvlText w:val=""/>
+      <w:lvlJc w:val="left"/>
+      <w:pPr>
+        <w:ind w:left="4320" w:hanging="360"/>
+      </w:pPr>
+      <w:rPr>
+        <w:rFonts w:ascii="Wingdings" w:hAnsi="Wingdings" w:hint="default"/>
+      </w:rPr>
+    </w:lvl>
+    <w:lvl w:ilvl="6" w:tplc="08090001" w:tentative="1">
+      <w:start w:val="1"/>
+      <w:numFmt w:val="bullet"/>
+      <w:lvlText w:val=""/>
+      <w:lvlJc w:val="left"/>
+      <w:pPr>
+        <w:ind w:left="5040" w:hanging="360"/>
+      </w:pPr>
+      <w:rPr>
+        <w:rFonts w:ascii="Symbol" w:hAnsi="Symbol" w:hint="default"/>
+      </w:rPr>
+    </w:lvl>
+    <w:lvl w:ilvl="7" w:tplc="08090003" w:tentative="1">
+      <w:start w:val="1"/>
+      <w:numFmt w:val="bullet"/>
+      <w:lvlText w:val="o"/>
+      <w:lvlJc w:val="left"/>
+      <w:pPr>
+        <w:ind w:left="5760" w:hanging="360"/>
+      </w:pPr>
+      <w:rPr>
+        <w:rFonts w:ascii="Courier New" w:hAnsi="Courier New" w:cs="Courier New" w:hint="default"/>
+      </w:rPr>
+    </w:lvl>
+    <w:lvl w:ilvl="8" w:tplc="08090005" w:tentative="1">
+      <w:start w:val="1"/>
+      <w:numFmt w:val="bullet"/>
+      <w:lvlText w:val=""/>
+      <w:lvlJc w:val="left"/>
+      <w:pPr>
+        <w:ind w:left="6480" w:hanging="360"/>
+      </w:pPr>
+      <w:rPr>
+        <w:rFonts w:ascii="Wingdings" w:hAnsi="Wingdings" w:hint="default"/>
+      </w:rPr>
+    </w:lvl>
+  </w:abstractNum>
+  <w:abstractNum w:abstractNumId="10">
+    <w:nsid w:val="408E502C"/>
+    <w:multiLevelType w:val="hybridMultilevel"/>
+    <w:tmpl w:val="C2165F90"/>
+    <w:lvl w:ilvl="0" w:tplc="08090001">
+      <w:start w:val="1"/>
+      <w:numFmt w:val="bullet"/>
+      <w:lvlText w:val=""/>
+      <w:lvlJc w:val="left"/>
+      <w:pPr>
+        <w:ind w:left="720" w:hanging="360"/>
+      </w:pPr>
+      <w:rPr>
+        <w:rFonts w:ascii="Symbol" w:hAnsi="Symbol" w:hint="default"/>
+      </w:rPr>
+    </w:lvl>
+    <w:lvl w:ilvl="1" w:tplc="08090003" w:tentative="1">
+      <w:start w:val="1"/>
+      <w:numFmt w:val="bullet"/>
+      <w:lvlText w:val="o"/>
+      <w:lvlJc w:val="left"/>
+      <w:pPr>
+        <w:ind w:left="1440" w:hanging="360"/>
+      </w:pPr>
+      <w:rPr>
+        <w:rFonts w:ascii="Courier New" w:hAnsi="Courier New" w:cs="Courier New" w:hint="default"/>
+      </w:rPr>
+    </w:lvl>
+    <w:lvl w:ilvl="2" w:tplc="08090005" w:tentative="1">
+      <w:start w:val="1"/>
+      <w:numFmt w:val="bullet"/>
+      <w:lvlText w:val=""/>
+      <w:lvlJc w:val="left"/>
+      <w:pPr>
+        <w:ind w:left="2160" w:hanging="360"/>
+      </w:pPr>
+      <w:rPr>
+        <w:rFonts w:ascii="Wingdings" w:hAnsi="Wingdings" w:hint="default"/>
+      </w:rPr>
+    </w:lvl>
+    <w:lvl w:ilvl="3" w:tplc="08090001" w:tentative="1">
+      <w:start w:val="1"/>
+      <w:numFmt w:val="bullet"/>
+      <w:lvlText w:val=""/>
+      <w:lvlJc w:val="left"/>
+      <w:pPr>
+        <w:ind w:left="2880" w:hanging="360"/>
+      </w:pPr>
+      <w:rPr>
+        <w:rFonts w:ascii="Symbol" w:hAnsi="Symbol" w:hint="default"/>
+      </w:rPr>
+    </w:lvl>
+    <w:lvl w:ilvl="4" w:tplc="08090003" w:tentative="1">
+      <w:start w:val="1"/>
+      <w:numFmt w:val="bullet"/>
+      <w:lvlText w:val="o"/>
+      <w:lvlJc w:val="left"/>
+      <w:pPr>
+        <w:ind w:left="3600" w:hanging="360"/>
+      </w:pPr>
+      <w:rPr>
+        <w:rFonts w:ascii="Courier New" w:hAnsi="Courier New" w:cs="Courier New" w:hint="default"/>
+      </w:rPr>
+    </w:lvl>
+    <w:lvl w:ilvl="5" w:tplc="08090005" w:tentative="1">
+      <w:start w:val="1"/>
+      <w:numFmt w:val="bullet"/>
+      <w:lvlText w:val=""/>
+      <w:lvlJc w:val="left"/>
+      <w:pPr>
+        <w:ind w:left="4320" w:hanging="360"/>
+      </w:pPr>
+      <w:rPr>
+        <w:rFonts w:ascii="Wingdings" w:hAnsi="Wingdings" w:hint="default"/>
+      </w:rPr>
+    </w:lvl>
+    <w:lvl w:ilvl="6" w:tplc="08090001" w:tentative="1">
+      <w:start w:val="1"/>
+      <w:numFmt w:val="bullet"/>
+      <w:lvlText w:val=""/>
+      <w:lvlJc w:val="left"/>
+      <w:pPr>
+        <w:ind w:left="5040" w:hanging="360"/>
+      </w:pPr>
+      <w:rPr>
+        <w:rFonts w:ascii="Symbol" w:hAnsi="Symbol" w:hint="default"/>
+      </w:rPr>
+    </w:lvl>
+    <w:lvl w:ilvl="7" w:tplc="08090003" w:tentative="1">
+      <w:start w:val="1"/>
+      <w:numFmt w:val="bullet"/>
+      <w:lvlText w:val="o"/>
+      <w:lvlJc w:val="left"/>
+      <w:pPr>
+        <w:ind w:left="5760" w:hanging="360"/>
+      </w:pPr>
+      <w:rPr>
+        <w:rFonts w:ascii="Courier New" w:hAnsi="Courier New" w:cs="Courier New" w:hint="default"/>
+      </w:rPr>
+    </w:lvl>
+    <w:lvl w:ilvl="8" w:tplc="08090005" w:tentative="1">
+      <w:start w:val="1"/>
+      <w:numFmt w:val="bullet"/>
+      <w:lvlText w:val=""/>
+      <w:lvlJc w:val="left"/>
+      <w:pPr>
+        <w:ind w:left="6480" w:hanging="360"/>
+      </w:pPr>
+      <w:rPr>
+        <w:rFonts w:ascii="Wingdings" w:hAnsi="Wingdings" w:hint="default"/>
+      </w:rPr>
+    </w:lvl>
+  </w:abstractNum>
+  <w:abstractNum w:abstractNumId="11">
+    <w:nsid w:val="44216449"/>
+    <w:multiLevelType w:val="hybridMultilevel"/>
+    <w:tmpl w:val="60E244E0"/>
+    <w:lvl w:ilvl="0" w:tplc="BB925A66">
+      <w:start w:val="1"/>
+      <w:numFmt w:val="decimal"/>
+      <w:lvlText w:val="%1."/>
+      <w:lvlJc w:val="left"/>
+      <w:pPr>
+        <w:ind w:left="720" w:hanging="360"/>
+      </w:pPr>
+    </w:lvl>
+    <w:lvl w:ilvl="1" w:tplc="08090019" w:tentative="1">
+      <w:start w:val="1"/>
+      <w:numFmt w:val="lowerLetter"/>
+      <w:lvlText w:val="%2."/>
+      <w:lvlJc w:val="left"/>
+      <w:pPr>
+        <w:ind w:left="1440" w:hanging="360"/>
+      </w:pPr>
+    </w:lvl>
+    <w:lvl w:ilvl="2" w:tplc="0809001B" w:tentative="1">
+      <w:start w:val="1"/>
+      <w:numFmt w:val="lowerRoman"/>
+      <w:lvlText w:val="%3."/>
+      <w:lvlJc w:val="right"/>
+      <w:pPr>
+        <w:ind w:left="2160" w:hanging="180"/>
+      </w:pPr>
+    </w:lvl>
+    <w:lvl w:ilvl="3" w:tplc="0809000F" w:tentative="1">
+      <w:start w:val="1"/>
+      <w:numFmt w:val="decimal"/>
+      <w:lvlText w:val="%4."/>
+      <w:lvlJc w:val="left"/>
+      <w:pPr>
+        <w:ind w:left="2880" w:hanging="360"/>
+      </w:pPr>
+    </w:lvl>
+    <w:lvl w:ilvl="4" w:tplc="08090019" w:tentative="1">
+      <w:start w:val="1"/>
+      <w:numFmt w:val="lowerLetter"/>
+      <w:lvlText w:val="%5."/>
+      <w:lvlJc w:val="left"/>
+      <w:pPr>
+        <w:ind w:left="3600" w:hanging="360"/>
+      </w:pPr>
+    </w:lvl>
+    <w:lvl w:ilvl="5" w:tplc="0809001B" w:tentative="1">
+      <w:start w:val="1"/>
+      <w:numFmt w:val="lowerRoman"/>
+      <w:lvlText w:val="%6."/>
+      <w:lvlJc w:val="right"/>
+      <w:pPr>
+        <w:ind w:left="4320" w:hanging="180"/>
+      </w:pPr>
+    </w:lvl>
+    <w:lvl w:ilvl="6" w:tplc="0809000F" w:tentative="1">
+      <w:start w:val="1"/>
+      <w:numFmt w:val="decimal"/>
+      <w:lvlText w:val="%7."/>
+      <w:lvlJc w:val="left"/>
+      <w:pPr>
+        <w:ind w:left="5040" w:hanging="360"/>
+      </w:pPr>
+    </w:lvl>
+    <w:lvl w:ilvl="7" w:tplc="08090019" w:tentative="1">
+      <w:start w:val="1"/>
+      <w:numFmt w:val="lowerLetter"/>
+      <w:lvlText w:val="%8."/>
+      <w:lvlJc w:val="left"/>
+      <w:pPr>
+        <w:ind w:left="5760" w:hanging="360"/>
+      </w:pPr>
+    </w:lvl>
+    <w:lvl w:ilvl="8" w:tplc="0809001B" w:tentative="1">
+      <w:start w:val="1"/>
+      <w:numFmt w:val="lowerRoman"/>
+      <w:lvlText w:val="%9."/>
+      <w:lvlJc w:val="right"/>
+      <w:pPr>
+        <w:ind w:left="6480" w:hanging="180"/>
+      </w:pPr>
+    </w:lvl>
+  </w:abstractNum>
+  <w:abstractNum w:abstractNumId="12">
+    <w:nsid w:val="4D8113DE"/>
+    <w:multiLevelType w:val="multilevel"/>
+    <w:tmpl w:val="ADB20CA4"/>
+    <w:lvl w:ilvl="0">
+      <w:start w:val="5"/>
+      <w:numFmt w:val="decimal"/>
+      <w:lvlText w:val="%1"/>
+      <w:lvlJc w:val="left"/>
+      <w:pPr>
+        <w:ind w:left="360" w:hanging="360"/>
+      </w:pPr>
+      <w:rPr>
+        <w:rFonts w:hint="default"/>
+      </w:rPr>
+    </w:lvl>
+    <w:lvl w:ilvl="1">
+      <w:start w:val="1"/>
+      <w:numFmt w:val="decimal"/>
+      <w:lvlText w:val="%1.%2"/>
+      <w:lvlJc w:val="left"/>
+      <w:pPr>
+        <w:ind w:left="360" w:hanging="360"/>
+      </w:pPr>
+      <w:rPr>
+        <w:rFonts w:hint="default"/>
+      </w:rPr>
+    </w:lvl>
+    <w:lvl w:ilvl="2">
+      <w:start w:val="1"/>
+      <w:numFmt w:val="decimal"/>
+      <w:lvlText w:val="%1.%2.%3"/>
+      <w:lvlJc w:val="left"/>
+      <w:pPr>
+        <w:ind w:left="720" w:hanging="720"/>
+      </w:pPr>
+      <w:rPr>
+        <w:rFonts w:hint="default"/>
+      </w:rPr>
+    </w:lvl>
+    <w:lvl w:ilvl="3">
+      <w:start w:val="1"/>
+      <w:numFmt w:val="decimal"/>
+      <w:lvlText w:val="%1.%2.%3.%4"/>
+      <w:lvlJc w:val="left"/>
+      <w:pPr>
+        <w:ind w:left="720" w:hanging="720"/>
+      </w:pPr>
+      <w:rPr>
+        <w:rFonts w:hint="default"/>
+      </w:rPr>
+    </w:lvl>
+    <w:lvl w:ilvl="4">
+      <w:start w:val="1"/>
+      <w:numFmt w:val="decimal"/>
+      <w:lvlText w:val="%1.%2.%3.%4.%5"/>
+      <w:lvlJc w:val="left"/>
+      <w:pPr>
+        <w:ind w:left="1080" w:hanging="1080"/>
+      </w:pPr>
+      <w:rPr>
+        <w:rFonts w:hint="default"/>
+      </w:rPr>
+    </w:lvl>
+    <w:lvl w:ilvl="5">
+      <w:start w:val="1"/>
+      <w:numFmt w:val="decimal"/>
+      <w:lvlText w:val="%1.%2.%3.%4.%5.%6"/>
+      <w:lvlJc w:val="left"/>
+      <w:pPr>
+        <w:ind w:left="1080" w:hanging="1080"/>
+      </w:pPr>
+      <w:rPr>
+        <w:rFonts w:hint="default"/>
+      </w:rPr>
+    </w:lvl>
+    <w:lvl w:ilvl="6">
+      <w:start w:val="1"/>
+      <w:numFmt w:val="decimal"/>
+      <w:lvlText w:val="%1.%2.%3.%4.%5.%6.%7"/>
+      <w:lvlJc w:val="left"/>
+      <w:pPr>
+        <w:ind w:left="1440" w:hanging="1440"/>
+      </w:pPr>
+      <w:rPr>
+        <w:rFonts w:hint="default"/>
+      </w:rPr>
+    </w:lvl>
+    <w:lvl w:ilvl="7">
+      <w:start w:val="1"/>
+      <w:numFmt w:val="decimal"/>
+      <w:lvlText w:val="%1.%2.%3.%4.%5.%6.%7.%8"/>
+      <w:lvlJc w:val="left"/>
+      <w:pPr>
+        <w:ind w:left="1440" w:hanging="1440"/>
+      </w:pPr>
+      <w:rPr>
+        <w:rFonts w:hint="default"/>
+      </w:rPr>
+    </w:lvl>
+    <w:lvl w:ilvl="8">
+      <w:start w:val="1"/>
+      <w:numFmt w:val="decimal"/>
+      <w:lvlText w:val="%1.%2.%3.%4.%5.%6.%7.%8.%9"/>
+      <w:lvlJc w:val="left"/>
+      <w:pPr>
+        <w:ind w:left="1800" w:hanging="1800"/>
+      </w:pPr>
+      <w:rPr>
+        <w:rFonts w:hint="default"/>
+      </w:rPr>
+    </w:lvl>
+  </w:abstractNum>
+  <w:abstractNum w:abstractNumId="13">
+    <w:nsid w:val="549F1D82"/>
+    <w:multiLevelType w:val="hybridMultilevel"/>
+    <w:tmpl w:val="734A7706"/>
+    <w:lvl w:ilvl="0" w:tplc="0409000F">
+      <w:start w:val="1"/>
+      <w:numFmt w:val="decimal"/>
+      <w:lvlText w:val="%1."/>
+      <w:lvlJc w:val="left"/>
+      <w:pPr>
+        <w:ind w:left="720" w:hanging="360"/>
+      </w:pPr>
+      <w:rPr>
+        <w:rFonts w:hint="default"/>
+      </w:rPr>
+    </w:lvl>
+    <w:lvl w:ilvl="1" w:tplc="04090019" w:tentative="1">
+      <w:start w:val="1"/>
+      <w:numFmt w:val="lowerLetter"/>
+      <w:lvlText w:val="%2."/>
+      <w:lvlJc w:val="left"/>
+      <w:pPr>
+        <w:ind w:left="1440" w:hanging="360"/>
+      </w:pPr>
+    </w:lvl>
+    <w:lvl w:ilvl="2" w:tplc="0409001B" w:tentative="1">
+      <w:start w:val="1"/>
+      <w:numFmt w:val="lowerRoman"/>
+      <w:lvlText w:val="%3."/>
+      <w:lvlJc w:val="right"/>
+      <w:pPr>
+        <w:ind w:left="2160" w:hanging="180"/>
+      </w:pPr>
+    </w:lvl>
+    <w:lvl w:ilvl="3" w:tplc="0409000F" w:tentative="1">
+      <w:start w:val="1"/>
+      <w:numFmt w:val="decimal"/>
+      <w:lvlText w:val="%4."/>
+      <w:lvlJc w:val="left"/>
+      <w:pPr>
+        <w:ind w:left="2880" w:hanging="360"/>
+      </w:pPr>
+    </w:lvl>
+    <w:lvl w:ilvl="4" w:tplc="04090019" w:tentative="1">
+      <w:start w:val="1"/>
+      <w:numFmt w:val="lowerLetter"/>
+      <w:lvlText w:val="%5."/>
+      <w:lvlJc w:val="left"/>
+      <w:pPr>
+        <w:ind w:left="3600" w:hanging="360"/>
+      </w:pPr>
+    </w:lvl>
+    <w:lvl w:ilvl="5" w:tplc="0409001B" w:tentative="1">
+      <w:start w:val="1"/>
+      <w:numFmt w:val="lowerRoman"/>
+      <w:lvlText w:val="%6."/>
+      <w:lvlJc w:val="right"/>
+      <w:pPr>
+        <w:ind w:left="4320" w:hanging="180"/>
+      </w:pPr>
+    </w:lvl>
+    <w:lvl w:ilvl="6" w:tplc="0409000F" w:tentative="1">
+      <w:start w:val="1"/>
+      <w:numFmt w:val="decimal"/>
+      <w:lvlText w:val="%7."/>
+      <w:lvlJc w:val="left"/>
+      <w:pPr>
+        <w:ind w:left="5040" w:hanging="360"/>
+      </w:pPr>
+    </w:lvl>
+    <w:lvl w:ilvl="7" w:tplc="04090019" w:tentative="1">
+      <w:start w:val="1"/>
+      <w:numFmt w:val="lowerLetter"/>
+      <w:lvlText w:val="%8."/>
+      <w:lvlJc w:val="left"/>
+      <w:pPr>
+        <w:ind w:left="5760" w:hanging="360"/>
+      </w:pPr>
+    </w:lvl>
+    <w:lvl w:ilvl="8" w:tplc="0409001B" w:tentative="1">
+      <w:start w:val="1"/>
+      <w:numFmt w:val="lowerRoman"/>
+      <w:lvlText w:val="%9."/>
+      <w:lvlJc w:val="right"/>
+      <w:pPr>
+        <w:ind w:left="6480" w:hanging="180"/>
+      </w:pPr>
+    </w:lvl>
+  </w:abstractNum>
+  <w:abstractNum w:abstractNumId="14">
+    <w:nsid w:val="62290D83"/>
+    <w:multiLevelType w:val="hybridMultilevel"/>
+    <w:tmpl w:val="D1E4BA92"/>
+    <w:lvl w:ilvl="0" w:tplc="E9807BE6">
+      <w:start w:val="1"/>
+      <w:numFmt w:val="decimal"/>
+      <w:lvlText w:val="%1."/>
+      <w:lvlJc w:val="left"/>
+      <w:pPr>
+        <w:ind w:left="1080" w:hanging="360"/>
+      </w:pPr>
+    </w:lvl>
+    <w:lvl w:ilvl="1" w:tplc="08090019" w:tentative="1">
+      <w:start w:val="1"/>
+      <w:numFmt w:val="lowerLetter"/>
+      <w:lvlText w:val="%2."/>
+      <w:lvlJc w:val="left"/>
+      <w:pPr>
+        <w:ind w:left="1800" w:hanging="360"/>
+      </w:pPr>
+    </w:lvl>
+    <w:lvl w:ilvl="2" w:tplc="0809001B" w:tentative="1">
+      <w:start w:val="1"/>
+      <w:numFmt w:val="lowerRoman"/>
+      <w:lvlText w:val="%3."/>
+      <w:lvlJc w:val="right"/>
+      <w:pPr>
+        <w:ind w:left="2520" w:hanging="180"/>
+      </w:pPr>
+    </w:lvl>
+    <w:lvl w:ilvl="3" w:tplc="0809000F" w:tentative="1">
+      <w:start w:val="1"/>
+      <w:numFmt w:val="decimal"/>
+      <w:lvlText w:val="%4."/>
+      <w:lvlJc w:val="left"/>
+      <w:pPr>
+        <w:ind w:left="3240" w:hanging="360"/>
+      </w:pPr>
+    </w:lvl>
+    <w:lvl w:ilvl="4" w:tplc="08090019" w:tentative="1">
+      <w:start w:val="1"/>
+      <w:numFmt w:val="lowerLetter"/>
+      <w:lvlText w:val="%5."/>
+      <w:lvlJc w:val="left"/>
+      <w:pPr>
+        <w:ind w:left="3960" w:hanging="360"/>
+      </w:pPr>
+    </w:lvl>
+    <w:lvl w:ilvl="5" w:tplc="0809001B" w:tentative="1">
+      <w:start w:val="1"/>
+      <w:numFmt w:val="lowerRoman"/>
+      <w:lvlText w:val="%6."/>
+      <w:lvlJc w:val="right"/>
+      <w:pPr>
+        <w:ind w:left="4680" w:hanging="180"/>
+      </w:pPr>
+    </w:lvl>
+    <w:lvl w:ilvl="6" w:tplc="0809000F" w:tentative="1">
+      <w:start w:val="1"/>
+      <w:numFmt w:val="decimal"/>
+      <w:lvlText w:val="%7."/>
+      <w:lvlJc w:val="left"/>
+      <w:pPr>
+        <w:ind w:left="5400" w:hanging="360"/>
+      </w:pPr>
+    </w:lvl>
+    <w:lvl w:ilvl="7" w:tplc="08090019" w:tentative="1">
+      <w:start w:val="1"/>
+      <w:numFmt w:val="lowerLetter"/>
+      <w:lvlText w:val="%8."/>
+      <w:lvlJc w:val="left"/>
+      <w:pPr>
+        <w:ind w:left="6120" w:hanging="360"/>
+      </w:pPr>
+    </w:lvl>
+    <w:lvl w:ilvl="8" w:tplc="0809001B" w:tentative="1">
+      <w:start w:val="1"/>
+      <w:numFmt w:val="lowerRoman"/>
+      <w:lvlText w:val="%9."/>
+      <w:lvlJc w:val="right"/>
+      <w:pPr>
+        <w:ind w:left="6840" w:hanging="180"/>
+      </w:pPr>
+    </w:lvl>
+  </w:abstractNum>
+  <w:abstractNum w:abstractNumId="15">
+    <w:nsid w:val="683E6C4F"/>
+    <w:multiLevelType w:val="hybridMultilevel"/>
+    <w:tmpl w:val="E39A3936"/>
+    <w:lvl w:ilvl="0" w:tplc="04090001">
+      <w:start w:val="1"/>
+      <w:numFmt w:val="bullet"/>
+      <w:lvlText w:val=""/>
+      <w:lvlJc w:val="left"/>
+      <w:pPr>
+        <w:ind w:left="720" w:hanging="360"/>
+      </w:pPr>
+      <w:rPr>
+        <w:rFonts w:ascii="Symbol" w:hAnsi="Symbol" w:hint="default"/>
+      </w:rPr>
+    </w:lvl>
+    <w:lvl w:ilvl="1" w:tplc="04090003" w:tentative="1">
+      <w:start w:val="1"/>
+      <w:numFmt w:val="bullet"/>
+      <w:lvlText w:val="o"/>
+      <w:lvlJc w:val="left"/>
+      <w:pPr>
+        <w:ind w:left="1440" w:hanging="360"/>
+      </w:pPr>
+      <w:rPr>
+        <w:rFonts w:ascii="Courier New" w:hAnsi="Courier New" w:cs="Courier New" w:hint="default"/>
+      </w:rPr>
+    </w:lvl>
+    <w:lvl w:ilvl="2" w:tplc="04090005" w:tentative="1">
+      <w:start w:val="1"/>
+      <w:numFmt w:val="bullet"/>
+      <w:lvlText w:val=""/>
+      <w:lvlJc w:val="left"/>
+      <w:pPr>
+        <w:ind w:left="2160" w:hanging="360"/>
+      </w:pPr>
+      <w:rPr>
+        <w:rFonts w:ascii="Wingdings" w:hAnsi="Wingdings" w:hint="default"/>
+      </w:rPr>
+    </w:lvl>
+    <w:lvl w:ilvl="3" w:tplc="04090001" w:tentative="1">
+      <w:start w:val="1"/>
+      <w:numFmt w:val="bullet"/>
+      <w:lvlText w:val=""/>
+      <w:lvlJc w:val="left"/>
+      <w:pPr>
+        <w:ind w:left="2880" w:hanging="360"/>
+      </w:pPr>
+      <w:rPr>
+        <w:rFonts w:ascii="Symbol" w:hAnsi="Symbol" w:hint="default"/>
+      </w:rPr>
+    </w:lvl>
+    <w:lvl w:ilvl="4" w:tplc="04090003" w:tentative="1">
+      <w:start w:val="1"/>
+      <w:numFmt w:val="bullet"/>
+      <w:lvlText w:val="o"/>
+      <w:lvlJc w:val="left"/>
+      <w:pPr>
+        <w:ind w:left="3600" w:hanging="360"/>
+      </w:pPr>
+      <w:rPr>
+        <w:rFonts w:ascii="Courier New" w:hAnsi="Courier New" w:cs="Courier New" w:hint="default"/>
+      </w:rPr>
+    </w:lvl>
+    <w:lvl w:ilvl="5" w:tplc="04090005" w:tentative="1">
+      <w:start w:val="1"/>
+      <w:numFmt w:val="bullet"/>
+      <w:lvlText w:val=""/>
+      <w:lvlJc w:val="left"/>
+      <w:pPr>
+        <w:ind w:left="4320" w:hanging="360"/>
+      </w:pPr>
+      <w:rPr>
+        <w:rFonts w:ascii="Wingdings" w:hAnsi="Wingdings" w:hint="default"/>
+      </w:rPr>
+    </w:lvl>
+    <w:lvl w:ilvl="6" w:tplc="04090001" w:tentative="1">
+      <w:start w:val="1"/>
+      <w:numFmt w:val="bullet"/>
+      <w:lvlText w:val=""/>
+      <w:lvlJc w:val="left"/>
+      <w:pPr>
+        <w:ind w:left="5040" w:hanging="360"/>
+      </w:pPr>
+      <w:rPr>
+        <w:rFonts w:ascii="Symbol" w:hAnsi="Symbol" w:hint="default"/>
+      </w:rPr>
+    </w:lvl>
+    <w:lvl w:ilvl="7" w:tplc="04090003" w:tentative="1">
+      <w:start w:val="1"/>
+      <w:numFmt w:val="bullet"/>
+      <w:lvlText w:val="o"/>
+      <w:lvlJc w:val="left"/>
+      <w:pPr>
+        <w:ind w:left="5760" w:hanging="360"/>
+      </w:pPr>
+      <w:rPr>
+        <w:rFonts w:ascii="Courier New" w:hAnsi="Courier New" w:cs="Courier New" w:hint="default"/>
+      </w:rPr>
+    </w:lvl>
+    <w:lvl w:ilvl="8" w:tplc="04090005" w:tentative="1">
+      <w:start w:val="1"/>
+      <w:numFmt w:val="bullet"/>
+      <w:lvlText w:val=""/>
+      <w:lvlJc w:val="left"/>
+      <w:pPr>
+        <w:ind w:left="6480" w:hanging="360"/>
+      </w:pPr>
+      <w:rPr>
+        <w:rFonts w:ascii="Wingdings" w:hAnsi="Wingdings" w:hint="default"/>
+      </w:rPr>
+    </w:lvl>
+  </w:abstractNum>
+  <w:abstractNum w:abstractNumId="16">
+    <w:nsid w:val="7DBC6F29"/>
+    <w:multiLevelType w:val="multilevel"/>
+    <w:tmpl w:val="C6A8CCEA"/>
+    <w:numStyleLink w:val="Headings"/>
+  </w:abstractNum>
+  <w:abstractNum w:abstractNumId="17">
+    <w:nsid w:val="7F983756"/>
+    <w:multiLevelType w:val="multilevel"/>
+    <w:tmpl w:val="F300CEF8"/>
+    <w:lvl w:ilvl="0">
+      <w:start w:val="4"/>
+      <w:numFmt w:val="decimal"/>
+      <w:lvlText w:val="%1"/>
+      <w:lvlJc w:val="left"/>
+      <w:pPr>
+        <w:ind w:left="360" w:hanging="360"/>
+      </w:pPr>
+      <w:rPr>
+        <w:rFonts w:hint="default"/>
+      </w:rPr>
+    </w:lvl>
+    <w:lvl w:ilvl="1">
+      <w:start w:val="1"/>
+      <w:numFmt w:val="decimal"/>
+      <w:lvlText w:val="%1.%2"/>
+      <w:lvlJc w:val="left"/>
+      <w:pPr>
+        <w:ind w:left="360" w:hanging="360"/>
+      </w:pPr>
+      <w:rPr>
+        <w:rFonts w:hint="default"/>
+        <w:b/>
+      </w:rPr>
+    </w:lvl>
+    <w:lvl w:ilvl="2">
+      <w:start w:val="1"/>
+      <w:numFmt w:val="decimal"/>
+      <w:lvlText w:val="%1.%2.%3"/>
+      <w:lvlJc w:val="left"/>
+      <w:pPr>
+        <w:ind w:left="720" w:hanging="720"/>
+      </w:pPr>
+      <w:rPr>
+        <w:rFonts w:hint="default"/>
+      </w:rPr>
+    </w:lvl>
+    <w:lvl w:ilvl="3">
+      <w:start w:val="1"/>
+      <w:numFmt w:val="decimal"/>
+      <w:lvlText w:val="%1.%2.%3.%4"/>
+      <w:lvlJc w:val="left"/>
+      <w:pPr>
+        <w:ind w:left="720" w:hanging="720"/>
+      </w:pPr>
+      <w:rPr>
+        <w:rFonts w:hint="default"/>
+      </w:rPr>
+    </w:lvl>
+    <w:lvl w:ilvl="4">
+      <w:start w:val="1"/>
+      <w:numFmt w:val="decimal"/>
+      <w:lvlText w:val="%1.%2.%3.%4.%5"/>
+      <w:lvlJc w:val="left"/>
+      <w:pPr>
+        <w:ind w:left="1080" w:hanging="1080"/>
+      </w:pPr>
+      <w:rPr>
+        <w:rFonts w:hint="default"/>
+      </w:rPr>
+    </w:lvl>
+    <w:lvl w:ilvl="5">
+      <w:start w:val="1"/>
+      <w:numFmt w:val="decimal"/>
+      <w:lvlText w:val="%1.%2.%3.%4.%5.%6"/>
+      <w:lvlJc w:val="left"/>
+      <w:pPr>
+        <w:ind w:left="1080" w:hanging="1080"/>
+      </w:pPr>
+      <w:rPr>
+        <w:rFonts w:hint="default"/>
+      </w:rPr>
+    </w:lvl>
+    <w:lvl w:ilvl="6">
+      <w:start w:val="1"/>
+      <w:numFmt w:val="decimal"/>
+      <w:lvlText w:val="%1.%2.%3.%4.%5.%6.%7"/>
+      <w:lvlJc w:val="left"/>
+      <w:pPr>
+        <w:ind w:left="1440" w:hanging="1440"/>
+      </w:pPr>
+      <w:rPr>
+        <w:rFonts w:hint="default"/>
+      </w:rPr>
+    </w:lvl>
+    <w:lvl w:ilvl="7">
+      <w:start w:val="1"/>
+      <w:numFmt w:val="decimal"/>
+      <w:lvlText w:val="%1.%2.%3.%4.%5.%6.%7.%8"/>
+      <w:lvlJc w:val="left"/>
+      <w:pPr>
+        <w:ind w:left="1440" w:hanging="1440"/>
+      </w:pPr>
+      <w:rPr>
+        <w:rFonts w:hint="default"/>
+      </w:rPr>
+    </w:lvl>
+    <w:lvl w:ilvl="8">
+      <w:start w:val="1"/>
+      <w:numFmt w:val="decimal"/>
+      <w:lvlText w:val="%1.%2.%3.%4.%5.%6.%7.%8.%9"/>
+      <w:lvlJc w:val="left"/>
+      <w:pPr>
+        <w:ind w:left="1440" w:hanging="1440"/>
+      </w:pPr>
+      <w:rPr>
+        <w:rFonts w:hint="default"/>
       </w:rPr>
     </w:lvl>
   </w:abstractNum>
@@ -7445,10 +9879,258 @@
     </w:lvl>
   </w:abstractNum>
   <w:num w:numId="1">
+    <w:abstractNumId w:val="0"/>
+  </w:num>
+  <w:num w:numId="2">
+    <w:abstractNumId w:val="13"/>
+  </w:num>
+  <w:num w:numId="3">
     <w:abstractNumId w:val="1"/>
   </w:num>
-  <w:num w:numId="2">
+  <w:num w:numId="4">
+    <w:abstractNumId w:val="15"/>
+  </w:num>
+  <w:num w:numId="5">
     <w:abstractNumId w:val="0"/>
+    <w:lvlOverride w:ilvl="0">
+      <w:startOverride w:val="1"/>
+    </w:lvlOverride>
+    <w:lvlOverride w:ilvl="1">
+      <w:startOverride w:val="1"/>
+    </w:lvlOverride>
+    <w:lvlOverride w:ilvl="2">
+      <w:startOverride w:val="1"/>
+    </w:lvlOverride>
+    <w:lvlOverride w:ilvl="3">
+      <w:startOverride w:val="1"/>
+    </w:lvlOverride>
+    <w:lvlOverride w:ilvl="4">
+      <w:startOverride w:val="1"/>
+    </w:lvlOverride>
+    <w:lvlOverride w:ilvl="5">
+      <w:startOverride w:val="1"/>
+    </w:lvlOverride>
+    <w:lvlOverride w:ilvl="6">
+      <w:startOverride w:val="1"/>
+    </w:lvlOverride>
+    <w:lvlOverride w:ilvl="7">
+      <w:startOverride w:val="1"/>
+    </w:lvlOverride>
+    <w:lvlOverride w:ilvl="8">
+      <w:startOverride w:val="1"/>
+    </w:lvlOverride>
+  </w:num>
+  <w:num w:numId="6">
+    <w:abstractNumId w:val="10"/>
+  </w:num>
+  <w:num w:numId="7">
+    <w:abstractNumId w:val="8"/>
+  </w:num>
+  <w:num w:numId="8">
+    <w:abstractNumId w:val="6"/>
+  </w:num>
+  <w:num w:numId="9">
+    <w:abstractNumId w:val="9"/>
+  </w:num>
+  <w:num w:numId="10">
+    <w:abstractNumId w:val="7"/>
+  </w:num>
+  <w:num w:numId="11">
+    <w:abstractNumId w:val="2"/>
+  </w:num>
+  <w:num w:numId="12">
+    <w:abstractNumId w:val="17"/>
+  </w:num>
+  <w:num w:numId="13">
+    <w:abstractNumId w:val="12"/>
+  </w:num>
+  <w:num w:numId="14">
+    <w:abstractNumId w:val="4"/>
+  </w:num>
+  <w:num w:numId="15">
+    <w:abstractNumId w:val="11"/>
+  </w:num>
+  <w:num w:numId="16">
+    <w:abstractNumId w:val="14"/>
+  </w:num>
+  <w:num w:numId="17">
+    <w:abstractNumId w:val="3"/>
+    <w:lvlOverride w:ilvl="0">
+      <w:lvl w:ilvl="0">
+        <w:start w:val="1"/>
+        <w:numFmt w:val="decimal"/>
+        <w:pStyle w:val="Heading1"/>
+        <w:lvlText w:val="%1"/>
+        <w:lvlJc w:val="left"/>
+        <w:pPr>
+          <w:tabs>
+            <w:tab w:val="num" w:pos="567"/>
+          </w:tabs>
+          <w:ind w:left="567" w:hanging="567"/>
+        </w:pPr>
+        <w:rPr>
+          <w:rFonts w:hint="default"/>
+        </w:rPr>
+      </w:lvl>
+    </w:lvlOverride>
+    <w:lvlOverride w:ilvl="1">
+      <w:lvl w:ilvl="1">
+        <w:start w:val="1"/>
+        <w:numFmt w:val="decimal"/>
+        <w:pStyle w:val="Heading2"/>
+        <w:lvlText w:val="%1.%2"/>
+        <w:lvlJc w:val="left"/>
+        <w:pPr>
+          <w:tabs>
+            <w:tab w:val="num" w:pos="567"/>
+          </w:tabs>
+          <w:ind w:left="567" w:hanging="567"/>
+        </w:pPr>
+        <w:rPr>
+          <w:rFonts w:hint="default"/>
+        </w:rPr>
+      </w:lvl>
+    </w:lvlOverride>
+  </w:num>
+  <w:num w:numId="18">
+    <w:abstractNumId w:val="3"/>
+    <w:lvlOverride w:ilvl="0">
+      <w:startOverride w:val="1"/>
+    </w:lvlOverride>
+    <w:lvlOverride w:ilvl="1">
+      <w:startOverride w:val="1"/>
+    </w:lvlOverride>
+    <w:lvlOverride w:ilvl="2">
+      <w:startOverride w:val="1"/>
+    </w:lvlOverride>
+    <w:lvlOverride w:ilvl="3">
+      <w:startOverride w:val="1"/>
+    </w:lvlOverride>
+    <w:lvlOverride w:ilvl="4">
+      <w:startOverride w:val="1"/>
+    </w:lvlOverride>
+    <w:lvlOverride w:ilvl="5">
+      <w:startOverride w:val="1"/>
+    </w:lvlOverride>
+    <w:lvlOverride w:ilvl="6">
+      <w:startOverride w:val="1"/>
+    </w:lvlOverride>
+    <w:lvlOverride w:ilvl="7">
+      <w:startOverride w:val="1"/>
+    </w:lvlOverride>
+    <w:lvlOverride w:ilvl="8">
+      <w:startOverride w:val="1"/>
+    </w:lvlOverride>
+  </w:num>
+  <w:num w:numId="19">
+    <w:abstractNumId w:val="5"/>
+  </w:num>
+  <w:num w:numId="20">
+    <w:abstractNumId w:val="16"/>
+  </w:num>
+  <w:num w:numId="21">
+    <w:abstractNumId w:val="3"/>
+  </w:num>
+  <w:num w:numId="22">
+    <w:abstractNumId w:val="3"/>
+    <w:lvlOverride w:ilvl="0">
+      <w:startOverride w:val="1"/>
+      <w:lvl w:ilvl="0">
+        <w:start w:val="1"/>
+        <w:numFmt w:val="decimal"/>
+        <w:pStyle w:val="Heading1"/>
+        <w:lvlText w:val="%1"/>
+        <w:lvlJc w:val="left"/>
+        <w:pPr>
+          <w:tabs>
+            <w:tab w:val="num" w:pos="567"/>
+          </w:tabs>
+          <w:ind w:left="567" w:hanging="567"/>
+        </w:pPr>
+      </w:lvl>
+    </w:lvlOverride>
+    <w:lvlOverride w:ilvl="1">
+      <w:startOverride w:val="1"/>
+      <w:lvl w:ilvl="1">
+        <w:start w:val="1"/>
+        <w:numFmt w:val="decimal"/>
+        <w:pStyle w:val="Heading2"/>
+        <w:lvlText w:val="%1.%2"/>
+        <w:lvlJc w:val="left"/>
+        <w:pPr>
+          <w:tabs>
+            <w:tab w:val="num" w:pos="567"/>
+          </w:tabs>
+          <w:ind w:left="567" w:hanging="567"/>
+        </w:pPr>
+      </w:lvl>
+    </w:lvlOverride>
+    <w:lvlOverride w:ilvl="2">
+      <w:startOverride w:val="1"/>
+      <w:lvl w:ilvl="2">
+        <w:start w:val="1"/>
+        <w:numFmt w:val="decimal"/>
+        <w:pStyle w:val="Heading3"/>
+        <w:lvlText w:val=""/>
+        <w:lvlJc w:val="left"/>
+      </w:lvl>
+    </w:lvlOverride>
+    <w:lvlOverride w:ilvl="3">
+      <w:startOverride w:val="1"/>
+      <w:lvl w:ilvl="3">
+        <w:start w:val="1"/>
+        <w:numFmt w:val="decimal"/>
+        <w:pStyle w:val="Heading4"/>
+        <w:lvlText w:val=""/>
+        <w:lvlJc w:val="left"/>
+      </w:lvl>
+    </w:lvlOverride>
+    <w:lvlOverride w:ilvl="4">
+      <w:startOverride w:val="1"/>
+      <w:lvl w:ilvl="4">
+        <w:start w:val="1"/>
+        <w:numFmt w:val="decimal"/>
+        <w:pStyle w:val="Heading5"/>
+        <w:lvlText w:val=""/>
+        <w:lvlJc w:val="left"/>
+      </w:lvl>
+    </w:lvlOverride>
+    <w:lvlOverride w:ilvl="5">
+      <w:startOverride w:val="1"/>
+      <w:lvl w:ilvl="5">
+        <w:start w:val="1"/>
+        <w:numFmt w:val="decimal"/>
+        <w:lvlText w:val=""/>
+        <w:lvlJc w:val="left"/>
+      </w:lvl>
+    </w:lvlOverride>
+    <w:lvlOverride w:ilvl="6">
+      <w:startOverride w:val="1"/>
+      <w:lvl w:ilvl="6">
+        <w:start w:val="1"/>
+        <w:numFmt w:val="decimal"/>
+        <w:lvlText w:val=""/>
+        <w:lvlJc w:val="left"/>
+      </w:lvl>
+    </w:lvlOverride>
+    <w:lvlOverride w:ilvl="7">
+      <w:startOverride w:val="1"/>
+      <w:lvl w:ilvl="7">
+        <w:start w:val="1"/>
+        <w:numFmt w:val="decimal"/>
+        <w:lvlText w:val=""/>
+        <w:lvlJc w:val="left"/>
+      </w:lvl>
+    </w:lvlOverride>
+    <w:lvlOverride w:ilvl="8">
+      <w:startOverride w:val="1"/>
+      <w:lvl w:ilvl="8">
+        <w:start w:val="1"/>
+        <w:numFmt w:val="decimal"/>
+        <w:lvlText w:val=""/>
+        <w:lvlJc w:val="left"/>
+      </w:lvl>
+    </w:lvlOverride>
   </w:num>
   <w:num w:numId="1000">
     <w:abstractNumId w:val="990"/>
@@ -7491,29 +10173,29 @@
   <w:docDefaults>
     <w:rPrDefault>
       <w:rPr>
-        <w:rFonts w:asciiTheme="minorHAnsi" w:eastAsiaTheme="minorHAnsi" w:hAnsiTheme="minorHAnsi" w:cstheme="minorBidi"/>
-        <w:sz w:val="24"/>
-        <w:szCs w:val="24"/>
-        <w:lang w:val="en-ZA" w:eastAsia="en-US" w:bidi="ar-SA"/>
+        <w:rFonts w:asciiTheme="majorHAnsi" w:eastAsiaTheme="minorHAnsi" w:hAnsiTheme="majorHAnsi" w:cstheme="minorBidi"/>
+        <w:sz w:val="22"/>
+        <w:szCs w:val="22"/>
+        <w:lang w:val="en-US" w:eastAsia="en-US" w:bidi="ar-SA"/>
       </w:rPr>
     </w:rPrDefault>
     <w:pPrDefault>
       <w:pPr>
-        <w:spacing w:after="200"/>
+        <w:spacing w:after="200" w:line="276" w:lineRule="auto"/>
       </w:pPr>
     </w:pPrDefault>
   </w:docDefaults>
   <w:latentStyles w:defLockedState="0" w:defUIPriority="99" w:defSemiHidden="1" w:defUnhideWhenUsed="1" w:defQFormat="0" w:count="267">
     <w:lsdException w:name="Normal" w:semiHidden="0" w:uiPriority="0" w:unhideWhenUsed="0" w:qFormat="1"/>
-    <w:lsdException w:name="heading 1" w:semiHidden="0" w:uiPriority="9" w:unhideWhenUsed="0" w:qFormat="1"/>
-    <w:lsdException w:name="heading 2" w:uiPriority="9" w:qFormat="1"/>
-    <w:lsdException w:name="heading 3" w:uiPriority="9" w:qFormat="1"/>
-    <w:lsdException w:name="heading 4" w:uiPriority="9" w:qFormat="1"/>
-    <w:lsdException w:name="heading 5" w:uiPriority="9" w:qFormat="1"/>
-    <w:lsdException w:name="heading 6" w:uiPriority="9" w:qFormat="1"/>
-    <w:lsdException w:name="heading 7" w:uiPriority="9"/>
-    <w:lsdException w:name="heading 8" w:uiPriority="9"/>
-    <w:lsdException w:name="heading 9" w:uiPriority="9"/>
+    <w:lsdException w:name="heading 1" w:semiHidden="0" w:uiPriority="2" w:unhideWhenUsed="0" w:qFormat="1"/>
+    <w:lsdException w:name="heading 2" w:uiPriority="2" w:qFormat="1"/>
+    <w:lsdException w:name="heading 3" w:uiPriority="2" w:qFormat="1"/>
+    <w:lsdException w:name="heading 4" w:uiPriority="2" w:qFormat="1"/>
+    <w:lsdException w:name="heading 5" w:uiPriority="2" w:qFormat="1"/>
+    <w:lsdException w:name="heading 6" w:uiPriority="9" w:unhideWhenUsed="0" w:qFormat="1"/>
+    <w:lsdException w:name="heading 7" w:uiPriority="9" w:unhideWhenUsed="0" w:qFormat="1"/>
+    <w:lsdException w:name="heading 8" w:uiPriority="9" w:unhideWhenUsed="0" w:qFormat="1"/>
+    <w:lsdException w:name="heading 9" w:uiPriority="9" w:unhideWhenUsed="0" w:qFormat="1"/>
     <w:lsdException w:name="toc 1" w:uiPriority="39"/>
     <w:lsdException w:name="toc 2" w:uiPriority="39"/>
     <w:lsdException w:name="toc 3" w:uiPriority="39"/>
@@ -7523,19 +10205,15 @@
     <w:lsdException w:name="toc 7" w:uiPriority="39"/>
     <w:lsdException w:name="toc 8" w:uiPriority="39"/>
     <w:lsdException w:name="toc 9" w:uiPriority="39"/>
-    <w:lsdException w:name="footnote text" w:uiPriority="9" w:qFormat="1"/>
-    <w:lsdException w:name="caption" w:uiPriority="35"/>
-    <w:lsdException w:name="Title" w:semiHidden="0" w:uiPriority="0" w:unhideWhenUsed="0" w:qFormat="1"/>
+    <w:lsdException w:name="caption" w:uiPriority="35" w:qFormat="1"/>
+    <w:lsdException w:name="Title" w:semiHidden="0" w:uiPriority="10" w:unhideWhenUsed="0" w:qFormat="1"/>
     <w:lsdException w:name="Default Paragraph Font" w:uiPriority="1"/>
-    <w:lsdException w:name="Body Text" w:uiPriority="0" w:qFormat="1"/>
-    <w:lsdException w:name="Subtitle" w:semiHidden="0" w:uiPriority="0" w:unhideWhenUsed="0" w:qFormat="1"/>
-    <w:lsdException w:name="Date" w:uiPriority="0" w:qFormat="1"/>
-    <w:lsdException w:name="Block Text" w:uiPriority="9" w:qFormat="1"/>
-    <w:lsdException w:name="Strong" w:semiHidden="0" w:uiPriority="22" w:unhideWhenUsed="0"/>
-    <w:lsdException w:name="Emphasis" w:semiHidden="0" w:uiPriority="20" w:unhideWhenUsed="0"/>
+    <w:lsdException w:name="Subtitle" w:semiHidden="0" w:uiPriority="11" w:unhideWhenUsed="0" w:qFormat="1"/>
+    <w:lsdException w:name="Strong" w:semiHidden="0" w:uiPriority="22" w:unhideWhenUsed="0" w:qFormat="1"/>
+    <w:lsdException w:name="Emphasis" w:semiHidden="0" w:uiPriority="20" w:unhideWhenUsed="0" w:qFormat="1"/>
     <w:lsdException w:name="Table Grid" w:semiHidden="0" w:uiPriority="59" w:unhideWhenUsed="0"/>
     <w:lsdException w:name="Placeholder Text" w:unhideWhenUsed="0"/>
-    <w:lsdException w:name="No Spacing" w:semiHidden="0" w:uiPriority="1" w:unhideWhenUsed="0"/>
+    <w:lsdException w:name="No Spacing" w:semiHidden="0" w:uiPriority="1" w:unhideWhenUsed="0" w:qFormat="1"/>
     <w:lsdException w:name="Light Shading" w:semiHidden="0" w:uiPriority="60" w:unhideWhenUsed="0"/>
     <w:lsdException w:name="Light List" w:semiHidden="0" w:uiPriority="61" w:unhideWhenUsed="0"/>
     <w:lsdException w:name="Light Grid" w:semiHidden="0" w:uiPriority="62" w:unhideWhenUsed="0"/>
@@ -7557,9 +10235,9 @@
     <w:lsdException w:name="Medium Shading 2 Accent 1" w:semiHidden="0" w:uiPriority="64" w:unhideWhenUsed="0"/>
     <w:lsdException w:name="Medium List 1 Accent 1" w:semiHidden="0" w:uiPriority="65" w:unhideWhenUsed="0"/>
     <w:lsdException w:name="Revision" w:unhideWhenUsed="0"/>
-    <w:lsdException w:name="List Paragraph" w:semiHidden="0" w:uiPriority="34" w:unhideWhenUsed="0"/>
-    <w:lsdException w:name="Quote" w:semiHidden="0" w:uiPriority="29" w:unhideWhenUsed="0"/>
-    <w:lsdException w:name="Intense Quote" w:semiHidden="0" w:uiPriority="30" w:unhideWhenUsed="0"/>
+    <w:lsdException w:name="List Paragraph" w:semiHidden="0" w:uiPriority="34" w:unhideWhenUsed="0" w:qFormat="1"/>
+    <w:lsdException w:name="Quote" w:semiHidden="0" w:uiPriority="29" w:unhideWhenUsed="0" w:qFormat="1"/>
+    <w:lsdException w:name="Intense Quote" w:semiHidden="0" w:uiPriority="30" w:unhideWhenUsed="0" w:qFormat="1"/>
     <w:lsdException w:name="Medium List 2 Accent 1" w:semiHidden="0" w:uiPriority="66" w:unhideWhenUsed="0"/>
     <w:lsdException w:name="Medium Grid 1 Accent 1" w:semiHidden="0" w:uiPriority="67" w:unhideWhenUsed="0"/>
     <w:lsdException w:name="Medium Grid 2 Accent 1" w:semiHidden="0" w:uiPriority="68" w:unhideWhenUsed="0"/>
@@ -7638,150 +10316,118 @@
     <w:lsdException w:name="Colorful Shading Accent 6" w:semiHidden="0" w:uiPriority="71" w:unhideWhenUsed="0"/>
     <w:lsdException w:name="Colorful List Accent 6" w:semiHidden="0" w:uiPriority="72" w:unhideWhenUsed="0"/>
     <w:lsdException w:name="Colorful Grid Accent 6" w:semiHidden="0" w:uiPriority="73" w:unhideWhenUsed="0"/>
-    <w:lsdException w:name="Subtle Emphasis" w:semiHidden="0" w:uiPriority="19" w:unhideWhenUsed="0"/>
+    <w:lsdException w:name="Subtle Emphasis" w:semiHidden="0" w:uiPriority="19" w:unhideWhenUsed="0" w:qFormat="1"/>
     <w:lsdException w:name="Intense Emphasis" w:semiHidden="0" w:uiPriority="21" w:unhideWhenUsed="0"/>
-    <w:lsdException w:name="Subtle Reference" w:semiHidden="0" w:uiPriority="31" w:unhideWhenUsed="0"/>
-    <w:lsdException w:name="Intense Reference" w:semiHidden="0" w:uiPriority="32" w:unhideWhenUsed="0"/>
-    <w:lsdException w:name="Book Title" w:semiHidden="0" w:uiPriority="33" w:unhideWhenUsed="0"/>
-    <w:lsdException w:name="Bibliography" w:uiPriority="0" w:qFormat="1"/>
+    <w:lsdException w:name="Subtle Reference" w:semiHidden="0" w:uiPriority="31" w:unhideWhenUsed="0" w:qFormat="1"/>
+    <w:lsdException w:name="Intense Reference" w:semiHidden="0" w:uiPriority="32" w:unhideWhenUsed="0" w:qFormat="1"/>
+    <w:lsdException w:name="Book Title" w:semiHidden="0" w:uiPriority="33" w:unhideWhenUsed="0" w:qFormat="1"/>
+    <w:lsdException w:name="Bibliography" w:uiPriority="37"/>
     <w:lsdException w:name="TOC Heading" w:uiPriority="39" w:qFormat="1"/>
   </w:latentStyles>
   <w:style w:type="paragraph" w:default="1" w:styleId="Normal">
     <w:name w:val="Normal"/>
     <w:qFormat/>
-    <w:rsid w:val="006E450C"/>
+    <w:rsid w:val="00D80D99"/>
+    <w:pPr>
+      <w:spacing w:before="120" w:after="240" w:line="240" w:lineRule="auto"/>
+    </w:pPr>
+    <w:rPr>
+      <w:rFonts w:ascii="Times New Roman" w:hAnsi="Times New Roman"/>
+      <w:sz w:val="24"/>
+    </w:rPr>
   </w:style>
   <w:style w:type="paragraph" w:styleId="Heading1">
     <w:name w:val="heading 1"/>
-    <w:basedOn w:val="Normal"/>
-    <w:next w:val="BodyText"/>
+    <w:basedOn w:val="ListParagraph"/>
+    <w:next w:val="Normal"/>
     <w:link w:val="Heading1Char"/>
-    <w:uiPriority w:val="9"/>
+    <w:uiPriority w:val="2"/>
     <w:qFormat/>
-    <w:rsid w:val="00CB599C"/>
+    <w:rsid w:val="00D80D99"/>
     <w:pPr>
-      <w:keepNext/>
-      <w:keepLines/>
-      <w:spacing w:before="480" w:after="0"/>
+      <w:numPr>
+        <w:numId w:val="17"/>
+      </w:numPr>
+      <w:spacing w:before="240"/>
+      <w:contextualSpacing w:val="0"/>
       <w:outlineLvl w:val="0"/>
     </w:pPr>
     <w:rPr>
-      <w:rFonts w:asciiTheme="majorHAnsi" w:eastAsiaTheme="majorEastAsia" w:hAnsiTheme="majorHAnsi" w:cstheme="majorBidi"/>
       <w:b/>
-      <w:bCs/>
-      <w:color w:val="000000" w:themeColor="text1"/>
-      <w:sz w:val="32"/>
-      <w:szCs w:val="32"/>
     </w:rPr>
   </w:style>
   <w:style w:type="paragraph" w:styleId="Heading2">
     <w:name w:val="heading 2"/>
-    <w:basedOn w:val="Normal"/>
-    <w:next w:val="BodyText"/>
+    <w:basedOn w:val="Heading1"/>
+    <w:next w:val="Normal"/>
     <w:link w:val="Heading2Char"/>
-    <w:uiPriority w:val="9"/>
-    <w:unhideWhenUsed/>
+    <w:uiPriority w:val="2"/>
     <w:qFormat/>
-    <w:rsid w:val="00742A7C"/>
+    <w:rsid w:val="00D80D99"/>
     <w:pPr>
-      <w:keepNext/>
-      <w:keepLines/>
-      <w:spacing w:before="200" w:after="0"/>
+      <w:numPr>
+        <w:ilvl w:val="1"/>
+      </w:numPr>
+      <w:spacing w:after="200"/>
       <w:outlineLvl w:val="1"/>
     </w:pPr>
-    <w:rPr>
-      <w:rFonts w:asciiTheme="majorHAnsi" w:eastAsiaTheme="majorEastAsia" w:hAnsiTheme="majorHAnsi" w:cstheme="majorBidi"/>
-      <w:b/>
-      <w:bCs/>
-      <w:sz w:val="32"/>
-      <w:szCs w:val="32"/>
-    </w:rPr>
   </w:style>
   <w:style w:type="paragraph" w:styleId="Heading3">
     <w:name w:val="heading 3"/>
     <w:basedOn w:val="Normal"/>
-    <w:next w:val="BodyText"/>
+    <w:next w:val="Normal"/>
     <w:link w:val="Heading3Char"/>
-    <w:uiPriority w:val="9"/>
-    <w:unhideWhenUsed/>
+    <w:uiPriority w:val="2"/>
     <w:qFormat/>
-    <w:rsid w:val="00742A7C"/>
+    <w:rsid w:val="00D80D99"/>
     <w:pPr>
       <w:keepNext/>
       <w:keepLines/>
-      <w:spacing w:before="200" w:after="0"/>
+      <w:numPr>
+        <w:ilvl w:val="2"/>
+        <w:numId w:val="17"/>
+      </w:numPr>
+      <w:spacing w:before="40" w:after="120"/>
       <w:outlineLvl w:val="2"/>
     </w:pPr>
     <w:rPr>
-      <w:rFonts w:asciiTheme="majorHAnsi" w:eastAsiaTheme="majorEastAsia" w:hAnsiTheme="majorHAnsi" w:cstheme="majorBidi"/>
+      <w:rFonts w:eastAsiaTheme="majorEastAsia" w:cstheme="majorBidi"/>
       <w:b/>
-      <w:bCs/>
-      <w:sz w:val="28"/>
-      <w:szCs w:val="28"/>
+      <w:szCs w:val="24"/>
     </w:rPr>
   </w:style>
   <w:style w:type="paragraph" w:styleId="Heading4">
     <w:name w:val="heading 4"/>
-    <w:basedOn w:val="Normal"/>
-    <w:next w:val="BodyText"/>
+    <w:basedOn w:val="Heading3"/>
+    <w:next w:val="Normal"/>
     <w:link w:val="Heading4Char"/>
-    <w:uiPriority w:val="9"/>
-    <w:unhideWhenUsed/>
+    <w:uiPriority w:val="2"/>
     <w:qFormat/>
-    <w:rsid w:val="00742A7C"/>
+    <w:rsid w:val="00D80D99"/>
     <w:pPr>
-      <w:keepNext/>
-      <w:keepLines/>
-      <w:spacing w:before="200" w:after="0"/>
+      <w:numPr>
+        <w:ilvl w:val="3"/>
+      </w:numPr>
       <w:outlineLvl w:val="3"/>
     </w:pPr>
     <w:rPr>
-      <w:rFonts w:asciiTheme="majorHAnsi" w:eastAsiaTheme="majorEastAsia" w:hAnsiTheme="majorHAnsi" w:cstheme="majorBidi"/>
-      <w:b/>
-      <w:bCs/>
+      <w:iCs/>
     </w:rPr>
   </w:style>
   <w:style w:type="paragraph" w:styleId="Heading5">
     <w:name w:val="heading 5"/>
-    <w:basedOn w:val="Normal"/>
-    <w:next w:val="BodyText"/>
+    <w:basedOn w:val="Heading4"/>
+    <w:next w:val="Normal"/>
     <w:link w:val="Heading5Char"/>
-    <w:uiPriority w:val="9"/>
-    <w:unhideWhenUsed/>
+    <w:uiPriority w:val="2"/>
     <w:qFormat/>
-    <w:rsid w:val="006E450C"/>
+    <w:rsid w:val="00D80D99"/>
     <w:pPr>
-      <w:keepNext/>
-      <w:keepLines/>
-      <w:spacing w:before="200" w:after="0"/>
+      <w:numPr>
+        <w:ilvl w:val="4"/>
+      </w:numPr>
       <w:outlineLvl w:val="4"/>
     </w:pPr>
-    <w:rPr>
-      <w:rFonts w:asciiTheme="majorHAnsi" w:eastAsiaTheme="majorEastAsia" w:hAnsiTheme="majorHAnsi" w:cstheme="majorBidi"/>
-      <w:i/>
-      <w:iCs/>
-      <w:color w:val="AD0101" w:themeColor="accent1"/>
-    </w:rPr>
-  </w:style>
-  <w:style w:type="paragraph" w:styleId="Heading6">
-    <w:name w:val="heading 6"/>
-    <w:basedOn w:val="Normal"/>
-    <w:next w:val="BodyText"/>
-    <w:link w:val="Heading6Char"/>
-    <w:uiPriority w:val="9"/>
-    <w:unhideWhenUsed/>
-    <w:qFormat/>
-    <w:rsid w:val="006E450C"/>
-    <w:pPr>
-      <w:keepNext/>
-      <w:keepLines/>
-      <w:spacing w:before="200" w:after="0"/>
-      <w:outlineLvl w:val="5"/>
-    </w:pPr>
-    <w:rPr>
-      <w:rFonts w:asciiTheme="majorHAnsi" w:eastAsiaTheme="majorEastAsia" w:hAnsiTheme="majorHAnsi" w:cstheme="majorBidi"/>
-      <w:color w:val="AD0101" w:themeColor="accent1"/>
-    </w:rPr>
   </w:style>
   <w:style w:type="character" w:default="1" w:styleId="DefaultParagraphFont">
     <w:name w:val="Default Paragraph Font"/>
@@ -7810,313 +10456,616 @@
     <w:semiHidden/>
     <w:unhideWhenUsed/>
   </w:style>
-  <w:style w:type="paragraph" w:customStyle="1" w:styleId="FirstParagraph">
-    <w:name w:val="First Paragraph"/>
-    <w:basedOn w:val="BodyText"/>
-    <w:next w:val="BodyText"/>
+  <w:style w:type="character" w:customStyle="1" w:styleId="Heading1Char">
+    <w:name w:val="Heading 1 Char"/>
+    <w:basedOn w:val="DefaultParagraphFont"/>
+    <w:link w:val="Heading1"/>
+    <w:uiPriority w:val="2"/>
+    <w:rsid w:val="00147395"/>
+    <w:rPr>
+      <w:rFonts w:ascii="Times New Roman" w:eastAsia="Cambria" w:hAnsi="Times New Roman" w:cs="Times New Roman"/>
+      <w:b/>
+      <w:sz w:val="24"/>
+      <w:szCs w:val="24"/>
+    </w:rPr>
+  </w:style>
+  <w:style w:type="character" w:customStyle="1" w:styleId="Heading2Char">
+    <w:name w:val="Heading 2 Char"/>
+    <w:basedOn w:val="DefaultParagraphFont"/>
+    <w:link w:val="Heading2"/>
+    <w:uiPriority w:val="2"/>
+    <w:rsid w:val="00147395"/>
+    <w:rPr>
+      <w:rFonts w:ascii="Times New Roman" w:eastAsia="Cambria" w:hAnsi="Times New Roman" w:cs="Times New Roman"/>
+      <w:b/>
+      <w:sz w:val="24"/>
+      <w:szCs w:val="24"/>
+    </w:rPr>
+  </w:style>
+  <w:style w:type="character" w:styleId="Emphasis">
+    <w:name w:val="Emphasis"/>
+    <w:basedOn w:val="DefaultParagraphFont"/>
+    <w:uiPriority w:val="20"/>
     <w:qFormat/>
-    <w:rsid w:val="006E450C"/>
+    <w:rsid w:val="00C724CF"/>
+    <w:rPr>
+      <w:rFonts w:ascii="Times New Roman" w:hAnsi="Times New Roman"/>
+      <w:i/>
+      <w:iCs/>
+    </w:rPr>
   </w:style>
-  <w:style w:type="paragraph" w:styleId="BodyText">
-    <w:name w:val="Body Text"/>
+  <w:style w:type="paragraph" w:styleId="ListParagraph">
+    <w:name w:val="List Paragraph"/>
     <w:basedOn w:val="Normal"/>
-    <w:link w:val="BodyTextChar"/>
+    <w:uiPriority w:val="3"/>
     <w:qFormat/>
-    <w:rsid w:val="006E450C"/>
+    <w:rsid w:val="00310124"/>
     <w:pPr>
-      <w:spacing w:before="180" w:after="180"/>
+      <w:numPr>
+        <w:numId w:val="14"/>
+      </w:numPr>
+      <w:ind w:left="1434" w:hanging="357"/>
+      <w:contextualSpacing/>
+    </w:pPr>
+    <w:rPr>
+      <w:rFonts w:eastAsia="Cambria" w:cs="Times New Roman"/>
+      <w:szCs w:val="24"/>
+    </w:rPr>
+  </w:style>
+  <w:style w:type="character" w:styleId="Strong">
+    <w:name w:val="Strong"/>
+    <w:basedOn w:val="DefaultParagraphFont"/>
+    <w:uiPriority w:val="22"/>
+    <w:qFormat/>
+    <w:rsid w:val="00C724CF"/>
+    <w:rPr>
+      <w:rFonts w:ascii="Times New Roman" w:hAnsi="Times New Roman"/>
+      <w:b/>
+      <w:bCs/>
+    </w:rPr>
+  </w:style>
+  <w:style w:type="paragraph" w:styleId="NormalWeb">
+    <w:name w:val="Normal (Web)"/>
+    <w:basedOn w:val="Normal"/>
+    <w:uiPriority w:val="99"/>
+    <w:unhideWhenUsed/>
+    <w:rsid w:val="00117666"/>
+    <w:pPr>
+      <w:spacing w:before="100" w:beforeAutospacing="1" w:after="100" w:afterAutospacing="1"/>
+    </w:pPr>
+    <w:rPr>
+      <w:rFonts w:eastAsia="Times New Roman" w:cs="Times New Roman"/>
+      <w:szCs w:val="24"/>
+    </w:rPr>
+  </w:style>
+  <w:style w:type="paragraph" w:styleId="Header">
+    <w:name w:val="header"/>
+    <w:basedOn w:val="Normal"/>
+    <w:link w:val="HeaderChar"/>
+    <w:uiPriority w:val="99"/>
+    <w:unhideWhenUsed/>
+    <w:rsid w:val="00A53000"/>
+    <w:pPr>
+      <w:tabs>
+        <w:tab w:val="center" w:pos="4844"/>
+        <w:tab w:val="right" w:pos="9689"/>
+      </w:tabs>
+    </w:pPr>
+    <w:rPr>
+      <w:b/>
+    </w:rPr>
+  </w:style>
+  <w:style w:type="character" w:customStyle="1" w:styleId="HeaderChar">
+    <w:name w:val="Header Char"/>
+    <w:basedOn w:val="DefaultParagraphFont"/>
+    <w:link w:val="Header"/>
+    <w:uiPriority w:val="99"/>
+    <w:rsid w:val="00A53000"/>
+    <w:rPr>
+      <w:rFonts w:ascii="Times New Roman" w:hAnsi="Times New Roman"/>
+      <w:b/>
+      <w:sz w:val="24"/>
+    </w:rPr>
+  </w:style>
+  <w:style w:type="paragraph" w:styleId="Footer">
+    <w:name w:val="footer"/>
+    <w:basedOn w:val="Normal"/>
+    <w:link w:val="FooterChar"/>
+    <w:uiPriority w:val="99"/>
+    <w:unhideWhenUsed/>
+    <w:rsid w:val="00117666"/>
+    <w:pPr>
+      <w:tabs>
+        <w:tab w:val="center" w:pos="4844"/>
+        <w:tab w:val="right" w:pos="9689"/>
+      </w:tabs>
+      <w:spacing w:after="0"/>
     </w:pPr>
   </w:style>
-  <w:style w:type="character" w:customStyle="1" w:styleId="BodyTextChar">
-    <w:name w:val="Body Text Char"/>
+  <w:style w:type="character" w:customStyle="1" w:styleId="FooterChar">
+    <w:name w:val="Footer Char"/>
     <w:basedOn w:val="DefaultParagraphFont"/>
-    <w:link w:val="BodyText"/>
-    <w:rsid w:val="006E450C"/>
+    <w:link w:val="Footer"/>
+    <w:uiPriority w:val="99"/>
+    <w:rsid w:val="00117666"/>
   </w:style>
-  <w:style w:type="paragraph" w:customStyle="1" w:styleId="Compact">
-    <w:name w:val="Compact"/>
-    <w:basedOn w:val="BodyText"/>
-    <w:qFormat/>
-    <w:rsid w:val="006E450C"/>
+  <w:style w:type="table" w:styleId="TableGrid">
+    <w:name w:val="Table Grid"/>
+    <w:basedOn w:val="TableNormal"/>
+    <w:uiPriority w:val="59"/>
+    <w:rsid w:val="00117666"/>
     <w:pPr>
-      <w:spacing w:before="36" w:after="36"/>
+      <w:spacing w:after="0" w:line="240" w:lineRule="auto"/>
     </w:pPr>
+    <w:tblPr>
+      <w:tblBorders>
+        <w:top w:val="single" w:sz="4" w:space="0" w:color="auto"/>
+        <w:left w:val="single" w:sz="4" w:space="0" w:color="auto"/>
+        <w:bottom w:val="single" w:sz="4" w:space="0" w:color="auto"/>
+        <w:right w:val="single" w:sz="4" w:space="0" w:color="auto"/>
+        <w:insideH w:val="single" w:sz="4" w:space="0" w:color="auto"/>
+        <w:insideV w:val="single" w:sz="4" w:space="0" w:color="auto"/>
+      </w:tblBorders>
+    </w:tblPr>
   </w:style>
-  <w:style w:type="paragraph" w:customStyle="1" w:styleId="Author">
-    <w:name w:val="Author"/>
-    <w:next w:val="BodyText"/>
-    <w:qFormat/>
-    <w:rsid w:val="006E450C"/>
+  <w:style w:type="paragraph" w:styleId="FootnoteText">
+    <w:name w:val="footnote text"/>
+    <w:basedOn w:val="Normal"/>
+    <w:link w:val="FootnoteTextChar"/>
+    <w:uiPriority w:val="99"/>
+    <w:semiHidden/>
+    <w:unhideWhenUsed/>
+    <w:rsid w:val="00117666"/>
     <w:pPr>
-      <w:keepNext/>
-      <w:keepLines/>
-      <w:jc w:val="center"/>
-    </w:pPr>
-  </w:style>
-  <w:style w:type="paragraph" w:customStyle="1" w:styleId="Abstract">
-    <w:name w:val="Abstract"/>
-    <w:basedOn w:val="Normal"/>
-    <w:next w:val="BodyText"/>
-    <w:qFormat/>
-    <w:rsid w:val="006E450C"/>
-    <w:pPr>
-      <w:keepNext/>
-      <w:keepLines/>
-      <w:spacing w:before="300" w:after="300"/>
+      <w:spacing w:after="0"/>
     </w:pPr>
     <w:rPr>
       <w:sz w:val="20"/>
       <w:szCs w:val="20"/>
     </w:rPr>
   </w:style>
-  <w:style w:type="character" w:customStyle="1" w:styleId="Heading1Char">
-    <w:name w:val="Heading 1 Char"/>
+  <w:style w:type="character" w:customStyle="1" w:styleId="FootnoteTextChar">
+    <w:name w:val="Footnote Text Char"/>
     <w:basedOn w:val="DefaultParagraphFont"/>
-    <w:link w:val="Heading1"/>
-    <w:uiPriority w:val="9"/>
-    <w:rsid w:val="00CB599C"/>
+    <w:link w:val="FootnoteText"/>
+    <w:uiPriority w:val="99"/>
+    <w:semiHidden/>
+    <w:rsid w:val="00117666"/>
     <w:rPr>
-      <w:rFonts w:asciiTheme="majorHAnsi" w:eastAsiaTheme="majorEastAsia" w:hAnsiTheme="majorHAnsi" w:cstheme="majorBidi"/>
+      <w:sz w:val="20"/>
+      <w:szCs w:val="20"/>
+    </w:rPr>
+  </w:style>
+  <w:style w:type="character" w:styleId="FootnoteReference">
+    <w:name w:val="footnote reference"/>
+    <w:basedOn w:val="DefaultParagraphFont"/>
+    <w:uiPriority w:val="99"/>
+    <w:semiHidden/>
+    <w:unhideWhenUsed/>
+    <w:rsid w:val="00117666"/>
+    <w:rPr>
+      <w:vertAlign w:val="superscript"/>
+    </w:rPr>
+  </w:style>
+  <w:style w:type="paragraph" w:styleId="Caption">
+    <w:name w:val="caption"/>
+    <w:basedOn w:val="Normal"/>
+    <w:next w:val="NoSpacing"/>
+    <w:uiPriority w:val="35"/>
+    <w:unhideWhenUsed/>
+    <w:qFormat/>
+    <w:rsid w:val="00A53000"/>
+    <w:pPr>
+      <w:keepNext/>
+    </w:pPr>
+    <w:rPr>
+      <w:rFonts w:cs="Times New Roman"/>
       <w:b/>
       <w:bCs/>
-      <w:color w:val="000000" w:themeColor="text1"/>
+      <w:szCs w:val="24"/>
+    </w:rPr>
+  </w:style>
+  <w:style w:type="paragraph" w:styleId="BalloonText">
+    <w:name w:val="Balloon Text"/>
+    <w:basedOn w:val="Normal"/>
+    <w:link w:val="BalloonTextChar"/>
+    <w:uiPriority w:val="99"/>
+    <w:semiHidden/>
+    <w:unhideWhenUsed/>
+    <w:rsid w:val="00117666"/>
+    <w:pPr>
+      <w:spacing w:after="0"/>
+    </w:pPr>
+    <w:rPr>
+      <w:rFonts w:ascii="Tahoma" w:hAnsi="Tahoma" w:cs="Tahoma"/>
+      <w:sz w:val="16"/>
+      <w:szCs w:val="16"/>
+    </w:rPr>
+  </w:style>
+  <w:style w:type="character" w:customStyle="1" w:styleId="BalloonTextChar">
+    <w:name w:val="Balloon Text Char"/>
+    <w:basedOn w:val="DefaultParagraphFont"/>
+    <w:link w:val="BalloonText"/>
+    <w:uiPriority w:val="99"/>
+    <w:semiHidden/>
+    <w:rsid w:val="00117666"/>
+    <w:rPr>
+      <w:rFonts w:ascii="Tahoma" w:hAnsi="Tahoma" w:cs="Tahoma"/>
+      <w:sz w:val="16"/>
+      <w:szCs w:val="16"/>
+    </w:rPr>
+  </w:style>
+  <w:style w:type="character" w:styleId="LineNumber">
+    <w:name w:val="line number"/>
+    <w:basedOn w:val="DefaultParagraphFont"/>
+    <w:uiPriority w:val="99"/>
+    <w:semiHidden/>
+    <w:unhideWhenUsed/>
+    <w:rsid w:val="00117666"/>
+  </w:style>
+  <w:style w:type="paragraph" w:styleId="EndnoteText">
+    <w:name w:val="endnote text"/>
+    <w:basedOn w:val="Normal"/>
+    <w:link w:val="EndnoteTextChar"/>
+    <w:uiPriority w:val="99"/>
+    <w:semiHidden/>
+    <w:unhideWhenUsed/>
+    <w:rsid w:val="00CD066B"/>
+    <w:pPr>
+      <w:spacing w:after="0"/>
+    </w:pPr>
+    <w:rPr>
+      <w:sz w:val="20"/>
+      <w:szCs w:val="20"/>
+    </w:rPr>
+  </w:style>
+  <w:style w:type="character" w:customStyle="1" w:styleId="EndnoteTextChar">
+    <w:name w:val="Endnote Text Char"/>
+    <w:basedOn w:val="DefaultParagraphFont"/>
+    <w:link w:val="EndnoteText"/>
+    <w:uiPriority w:val="99"/>
+    <w:semiHidden/>
+    <w:rsid w:val="00CD066B"/>
+    <w:rPr>
+      <w:sz w:val="20"/>
+      <w:szCs w:val="20"/>
+    </w:rPr>
+  </w:style>
+  <w:style w:type="character" w:styleId="EndnoteReference">
+    <w:name w:val="endnote reference"/>
+    <w:basedOn w:val="DefaultParagraphFont"/>
+    <w:uiPriority w:val="99"/>
+    <w:semiHidden/>
+    <w:unhideWhenUsed/>
+    <w:rsid w:val="00CD066B"/>
+    <w:rPr>
+      <w:vertAlign w:val="superscript"/>
+    </w:rPr>
+  </w:style>
+  <w:style w:type="character" w:styleId="CommentReference">
+    <w:name w:val="annotation reference"/>
+    <w:basedOn w:val="DefaultParagraphFont"/>
+    <w:uiPriority w:val="99"/>
+    <w:semiHidden/>
+    <w:unhideWhenUsed/>
+    <w:rsid w:val="00725A7D"/>
+    <w:rPr>
+      <w:sz w:val="16"/>
+      <w:szCs w:val="16"/>
+    </w:rPr>
+  </w:style>
+  <w:style w:type="paragraph" w:styleId="CommentText">
+    <w:name w:val="annotation text"/>
+    <w:basedOn w:val="Normal"/>
+    <w:link w:val="CommentTextChar"/>
+    <w:uiPriority w:val="99"/>
+    <w:semiHidden/>
+    <w:unhideWhenUsed/>
+    <w:rsid w:val="00725A7D"/>
+    <w:rPr>
+      <w:sz w:val="20"/>
+      <w:szCs w:val="20"/>
+    </w:rPr>
+  </w:style>
+  <w:style w:type="character" w:customStyle="1" w:styleId="CommentTextChar">
+    <w:name w:val="Comment Text Char"/>
+    <w:basedOn w:val="DefaultParagraphFont"/>
+    <w:link w:val="CommentText"/>
+    <w:uiPriority w:val="99"/>
+    <w:semiHidden/>
+    <w:rsid w:val="00725A7D"/>
+    <w:rPr>
+      <w:sz w:val="20"/>
+      <w:szCs w:val="20"/>
+    </w:rPr>
+  </w:style>
+  <w:style w:type="paragraph" w:styleId="CommentSubject">
+    <w:name w:val="annotation subject"/>
+    <w:basedOn w:val="CommentText"/>
+    <w:next w:val="CommentText"/>
+    <w:link w:val="CommentSubjectChar"/>
+    <w:uiPriority w:val="99"/>
+    <w:semiHidden/>
+    <w:unhideWhenUsed/>
+    <w:rsid w:val="00725A7D"/>
+    <w:rPr>
+      <w:b/>
+      <w:bCs/>
+    </w:rPr>
+  </w:style>
+  <w:style w:type="character" w:customStyle="1" w:styleId="CommentSubjectChar">
+    <w:name w:val="Comment Subject Char"/>
+    <w:basedOn w:val="CommentTextChar"/>
+    <w:link w:val="CommentSubject"/>
+    <w:uiPriority w:val="99"/>
+    <w:semiHidden/>
+    <w:rsid w:val="00725A7D"/>
+    <w:rPr>
+      <w:b/>
+      <w:bCs/>
+      <w:sz w:val="20"/>
+      <w:szCs w:val="20"/>
+    </w:rPr>
+  </w:style>
+  <w:style w:type="character" w:styleId="Hyperlink">
+    <w:name w:val="Hyperlink"/>
+    <w:basedOn w:val="DefaultParagraphFont"/>
+    <w:uiPriority w:val="99"/>
+    <w:unhideWhenUsed/>
+    <w:rsid w:val="005A1D84"/>
+    <w:rPr>
+      <w:color w:val="0000FF"/>
+      <w:u w:val="single"/>
+    </w:rPr>
+  </w:style>
+  <w:style w:type="character" w:styleId="FollowedHyperlink">
+    <w:name w:val="FollowedHyperlink"/>
+    <w:basedOn w:val="DefaultParagraphFont"/>
+    <w:uiPriority w:val="99"/>
+    <w:semiHidden/>
+    <w:unhideWhenUsed/>
+    <w:rsid w:val="006D5B93"/>
+    <w:rPr>
+      <w:color w:val="800080" w:themeColor="followedHyperlink"/>
+      <w:u w:val="single"/>
+    </w:rPr>
+  </w:style>
+  <w:style w:type="paragraph" w:styleId="Title">
+    <w:name w:val="Title"/>
+    <w:basedOn w:val="Normal"/>
+    <w:next w:val="Normal"/>
+    <w:link w:val="TitleChar"/>
+    <w:qFormat/>
+    <w:rsid w:val="00D80D99"/>
+    <w:pPr>
+      <w:suppressLineNumbers/>
+      <w:spacing w:before="240" w:after="360"/>
+      <w:jc w:val="center"/>
+    </w:pPr>
+    <w:rPr>
+      <w:rFonts w:cs="Times New Roman"/>
+      <w:b/>
       <w:sz w:val="32"/>
       <w:szCs w:val="32"/>
     </w:rPr>
   </w:style>
-  <w:style w:type="character" w:customStyle="1" w:styleId="Heading2Char">
-    <w:name w:val="Heading 2 Char"/>
+  <w:style w:type="character" w:customStyle="1" w:styleId="TitleChar">
+    <w:name w:val="Title Char"/>
     <w:basedOn w:val="DefaultParagraphFont"/>
-    <w:link w:val="Heading2"/>
-    <w:uiPriority w:val="9"/>
-    <w:rsid w:val="00742A7C"/>
+    <w:link w:val="Title"/>
+    <w:rsid w:val="00D80D99"/>
     <w:rPr>
-      <w:rFonts w:asciiTheme="majorHAnsi" w:eastAsiaTheme="majorEastAsia" w:hAnsiTheme="majorHAnsi" w:cstheme="majorBidi"/>
+      <w:rFonts w:ascii="Times New Roman" w:hAnsi="Times New Roman" w:cs="Times New Roman"/>
       <w:b/>
-      <w:bCs/>
       <w:sz w:val="32"/>
       <w:szCs w:val="32"/>
+    </w:rPr>
+  </w:style>
+  <w:style w:type="paragraph" w:styleId="Subtitle">
+    <w:name w:val="Subtitle"/>
+    <w:basedOn w:val="Normal"/>
+    <w:next w:val="Normal"/>
+    <w:link w:val="SubtitleChar"/>
+    <w:uiPriority w:val="99"/>
+    <w:unhideWhenUsed/>
+    <w:qFormat/>
+    <w:rsid w:val="00AC0270"/>
+    <w:pPr>
+      <w:spacing w:before="240"/>
+    </w:pPr>
+    <w:rPr>
+      <w:rFonts w:cs="Times New Roman"/>
+      <w:b/>
+      <w:szCs w:val="24"/>
+    </w:rPr>
+  </w:style>
+  <w:style w:type="character" w:customStyle="1" w:styleId="SubtitleChar">
+    <w:name w:val="Subtitle Char"/>
+    <w:basedOn w:val="DefaultParagraphFont"/>
+    <w:link w:val="Subtitle"/>
+    <w:uiPriority w:val="99"/>
+    <w:rsid w:val="00651CA2"/>
+    <w:rPr>
+      <w:rFonts w:ascii="Times New Roman" w:hAnsi="Times New Roman" w:cs="Times New Roman"/>
+      <w:b/>
+      <w:sz w:val="24"/>
+      <w:szCs w:val="24"/>
     </w:rPr>
   </w:style>
   <w:style w:type="character" w:customStyle="1" w:styleId="Heading3Char">
     <w:name w:val="Heading 3 Char"/>
     <w:basedOn w:val="DefaultParagraphFont"/>
     <w:link w:val="Heading3"/>
-    <w:uiPriority w:val="9"/>
-    <w:rsid w:val="00742A7C"/>
+    <w:uiPriority w:val="2"/>
+    <w:rsid w:val="005D1840"/>
     <w:rPr>
-      <w:rFonts w:asciiTheme="majorHAnsi" w:eastAsiaTheme="majorEastAsia" w:hAnsiTheme="majorHAnsi" w:cstheme="majorBidi"/>
+      <w:rFonts w:ascii="Times New Roman" w:eastAsiaTheme="majorEastAsia" w:hAnsi="Times New Roman" w:cstheme="majorBidi"/>
       <w:b/>
-      <w:bCs/>
-      <w:sz w:val="28"/>
-      <w:szCs w:val="28"/>
+      <w:sz w:val="24"/>
+      <w:szCs w:val="24"/>
+    </w:rPr>
+  </w:style>
+  <w:style w:type="paragraph" w:styleId="NoSpacing">
+    <w:name w:val="No Spacing"/>
+    <w:uiPriority w:val="99"/>
+    <w:unhideWhenUsed/>
+    <w:qFormat/>
+    <w:rsid w:val="00A53000"/>
+    <w:pPr>
+      <w:spacing w:after="0" w:line="240" w:lineRule="auto"/>
+    </w:pPr>
+    <w:rPr>
+      <w:rFonts w:ascii="Times New Roman" w:hAnsi="Times New Roman"/>
+      <w:sz w:val="24"/>
     </w:rPr>
   </w:style>
   <w:style w:type="character" w:customStyle="1" w:styleId="Heading4Char">
     <w:name w:val="Heading 4 Char"/>
     <w:basedOn w:val="DefaultParagraphFont"/>
     <w:link w:val="Heading4"/>
-    <w:uiPriority w:val="9"/>
-    <w:rsid w:val="00742A7C"/>
+    <w:uiPriority w:val="2"/>
+    <w:rsid w:val="005D1840"/>
     <w:rPr>
-      <w:rFonts w:asciiTheme="majorHAnsi" w:eastAsiaTheme="majorEastAsia" w:hAnsiTheme="majorHAnsi" w:cstheme="majorBidi"/>
+      <w:rFonts w:ascii="Times New Roman" w:eastAsiaTheme="majorEastAsia" w:hAnsi="Times New Roman" w:cstheme="majorBidi"/>
       <w:b/>
-      <w:bCs/>
+      <w:iCs/>
+      <w:sz w:val="24"/>
+      <w:szCs w:val="24"/>
     </w:rPr>
   </w:style>
   <w:style w:type="character" w:customStyle="1" w:styleId="Heading5Char">
     <w:name w:val="Heading 5 Char"/>
     <w:basedOn w:val="DefaultParagraphFont"/>
     <w:link w:val="Heading5"/>
-    <w:uiPriority w:val="9"/>
-    <w:rsid w:val="006E450C"/>
+    <w:uiPriority w:val="2"/>
+    <w:rsid w:val="005D1840"/>
     <w:rPr>
-      <w:rFonts w:asciiTheme="majorHAnsi" w:eastAsiaTheme="majorEastAsia" w:hAnsiTheme="majorHAnsi" w:cstheme="majorBidi"/>
+      <w:rFonts w:ascii="Times New Roman" w:eastAsiaTheme="majorEastAsia" w:hAnsi="Times New Roman" w:cstheme="majorBidi"/>
+      <w:b/>
+      <w:iCs/>
+      <w:sz w:val="24"/>
+      <w:szCs w:val="24"/>
+    </w:rPr>
+  </w:style>
+  <w:style w:type="paragraph" w:customStyle="1" w:styleId="AuthorList">
+    <w:name w:val="Author List"/>
+    <w:aliases w:val="Keywords,Abstract"/>
+    <w:basedOn w:val="Subtitle"/>
+    <w:next w:val="Normal"/>
+    <w:uiPriority w:val="1"/>
+    <w:qFormat/>
+    <w:rsid w:val="00651CA2"/>
+  </w:style>
+  <w:style w:type="character" w:styleId="SubtleEmphasis">
+    <w:name w:val="Subtle Emphasis"/>
+    <w:basedOn w:val="DefaultParagraphFont"/>
+    <w:uiPriority w:val="19"/>
+    <w:qFormat/>
+    <w:rsid w:val="00C724CF"/>
+    <w:rPr>
+      <w:rFonts w:ascii="Times New Roman" w:hAnsi="Times New Roman"/>
       <w:i/>
       <w:iCs/>
-      <w:color w:val="AD0101" w:themeColor="accent1"/>
+      <w:color w:val="404040" w:themeColor="text1" w:themeTint="BF"/>
     </w:rPr>
   </w:style>
-  <w:style w:type="character" w:customStyle="1" w:styleId="Heading6Char">
-    <w:name w:val="Heading 6 Char"/>
+  <w:style w:type="character" w:styleId="IntenseEmphasis">
+    <w:name w:val="Intense Emphasis"/>
     <w:basedOn w:val="DefaultParagraphFont"/>
-    <w:link w:val="Heading6"/>
-    <w:uiPriority w:val="9"/>
-    <w:rsid w:val="006E450C"/>
+    <w:uiPriority w:val="21"/>
+    <w:unhideWhenUsed/>
+    <w:rsid w:val="00C724CF"/>
     <w:rPr>
-      <w:rFonts w:asciiTheme="majorHAnsi" w:eastAsiaTheme="majorEastAsia" w:hAnsiTheme="majorHAnsi" w:cstheme="majorBidi"/>
-      <w:color w:val="AD0101" w:themeColor="accent1"/>
+      <w:rFonts w:ascii="Times New Roman" w:hAnsi="Times New Roman"/>
+      <w:i/>
+      <w:iCs/>
+      <w:color w:val="auto"/>
     </w:rPr>
   </w:style>
-  <w:style w:type="paragraph" w:styleId="FootnoteText">
-    <w:name w:val="footnote text"/>
+  <w:style w:type="paragraph" w:styleId="Quote">
+    <w:name w:val="Quote"/>
     <w:basedOn w:val="Normal"/>
-    <w:link w:val="FootnoteTextChar"/>
-    <w:uiPriority w:val="9"/>
-    <w:unhideWhenUsed/>
+    <w:next w:val="Normal"/>
+    <w:link w:val="QuoteChar"/>
+    <w:uiPriority w:val="29"/>
     <w:qFormat/>
-    <w:rsid w:val="006E450C"/>
-  </w:style>
-  <w:style w:type="character" w:customStyle="1" w:styleId="FootnoteTextChar">
-    <w:name w:val="Footnote Text Char"/>
-    <w:basedOn w:val="DefaultParagraphFont"/>
-    <w:link w:val="FootnoteText"/>
-    <w:uiPriority w:val="9"/>
-    <w:rsid w:val="006E450C"/>
-  </w:style>
-  <w:style w:type="paragraph" w:styleId="Title">
-    <w:name w:val="Title"/>
-    <w:basedOn w:val="Normal"/>
-    <w:next w:val="BodyText"/>
-    <w:link w:val="TitleChar"/>
-    <w:qFormat/>
-    <w:rsid w:val="00742A7C"/>
+    <w:rsid w:val="00C724CF"/>
     <w:pPr>
-      <w:keepNext/>
-      <w:keepLines/>
-      <w:spacing w:before="480" w:after="240"/>
+      <w:spacing w:before="200" w:after="160"/>
+      <w:ind w:left="864" w:right="864"/>
       <w:jc w:val="center"/>
     </w:pPr>
     <w:rPr>
-      <w:rFonts w:ascii="Times New Roman" w:eastAsiaTheme="majorEastAsia" w:hAnsi="Times New Roman" w:cs="Times New Roman"/>
+      <w:i/>
+      <w:iCs/>
+      <w:color w:val="404040" w:themeColor="text1" w:themeTint="BF"/>
+    </w:rPr>
+  </w:style>
+  <w:style w:type="character" w:customStyle="1" w:styleId="QuoteChar">
+    <w:name w:val="Quote Char"/>
+    <w:basedOn w:val="DefaultParagraphFont"/>
+    <w:link w:val="Quote"/>
+    <w:uiPriority w:val="29"/>
+    <w:rsid w:val="00C724CF"/>
+    <w:rPr>
+      <w:rFonts w:ascii="Times New Roman" w:hAnsi="Times New Roman"/>
+      <w:i/>
+      <w:iCs/>
+      <w:color w:val="404040" w:themeColor="text1" w:themeTint="BF"/>
+      <w:sz w:val="24"/>
+    </w:rPr>
+  </w:style>
+  <w:style w:type="character" w:styleId="IntenseReference">
+    <w:name w:val="Intense Reference"/>
+    <w:basedOn w:val="DefaultParagraphFont"/>
+    <w:uiPriority w:val="32"/>
+    <w:qFormat/>
+    <w:rsid w:val="00C724CF"/>
+    <w:rPr>
       <w:b/>
       <w:bCs/>
-      <w:sz w:val="36"/>
-      <w:szCs w:val="36"/>
+      <w:smallCaps/>
+      <w:color w:val="auto"/>
+      <w:spacing w:val="5"/>
     </w:rPr>
   </w:style>
-  <w:style w:type="character" w:customStyle="1" w:styleId="TitleChar">
-    <w:name w:val="Title Char"/>
+  <w:style w:type="character" w:styleId="BookTitle">
+    <w:name w:val="Book Title"/>
     <w:basedOn w:val="DefaultParagraphFont"/>
-    <w:link w:val="Title"/>
-    <w:rsid w:val="00742A7C"/>
+    <w:uiPriority w:val="33"/>
+    <w:qFormat/>
+    <w:rsid w:val="00C724CF"/>
     <w:rPr>
-      <w:rFonts w:ascii="Times New Roman" w:eastAsiaTheme="majorEastAsia" w:hAnsi="Times New Roman" w:cs="Times New Roman"/>
+      <w:rFonts w:ascii="Times New Roman" w:hAnsi="Times New Roman"/>
       <w:b/>
       <w:bCs/>
-      <w:sz w:val="36"/>
-      <w:szCs w:val="36"/>
+      <w:i/>
+      <w:iCs/>
+      <w:spacing w:val="5"/>
     </w:rPr>
   </w:style>
-  <w:style w:type="paragraph" w:styleId="Subtitle">
-    <w:name w:val="Subtitle"/>
-    <w:basedOn w:val="Title"/>
-    <w:next w:val="BodyText"/>
-    <w:link w:val="SubtitleChar"/>
-    <w:qFormat/>
-    <w:rsid w:val="00742A7C"/>
+  <w:style w:type="numbering" w:customStyle="1" w:styleId="Headings">
+    <w:name w:val="Headings"/>
+    <w:uiPriority w:val="99"/>
+    <w:rsid w:val="00D80D99"/>
     <w:pPr>
-      <w:spacing w:before="240"/>
+      <w:numPr>
+        <w:numId w:val="21"/>
+      </w:numPr>
+    </w:pPr>
+  </w:style>
+  <w:style w:type="paragraph" w:styleId="Revision">
+    <w:name w:val="Revision"/>
+    <w:hidden/>
+    <w:uiPriority w:val="99"/>
+    <w:semiHidden/>
+    <w:rsid w:val="00A545C6"/>
+    <w:pPr>
+      <w:spacing w:after="0" w:line="240" w:lineRule="auto"/>
     </w:pPr>
     <w:rPr>
-      <w:sz w:val="30"/>
-      <w:szCs w:val="30"/>
-    </w:rPr>
-  </w:style>
-  <w:style w:type="character" w:customStyle="1" w:styleId="SubtitleChar">
-    <w:name w:val="Subtitle Char"/>
-    <w:basedOn w:val="DefaultParagraphFont"/>
-    <w:link w:val="Subtitle"/>
-    <w:rsid w:val="00742A7C"/>
-    <w:rPr>
-      <w:rFonts w:ascii="Times New Roman" w:eastAsiaTheme="majorEastAsia" w:hAnsi="Times New Roman" w:cs="Times New Roman"/>
-      <w:b/>
-      <w:bCs/>
-      <w:sz w:val="30"/>
-      <w:szCs w:val="30"/>
-    </w:rPr>
-  </w:style>
-  <w:style w:type="paragraph" w:styleId="Date">
-    <w:name w:val="Date"/>
-    <w:next w:val="BodyText"/>
-    <w:link w:val="DateChar"/>
-    <w:qFormat/>
-    <w:rsid w:val="006E450C"/>
-    <w:pPr>
-      <w:keepNext/>
-      <w:keepLines/>
-      <w:jc w:val="center"/>
-    </w:pPr>
-  </w:style>
-  <w:style w:type="character" w:customStyle="1" w:styleId="DateChar">
-    <w:name w:val="Date Char"/>
-    <w:basedOn w:val="DefaultParagraphFont"/>
-    <w:link w:val="Date"/>
-    <w:rsid w:val="006E450C"/>
-  </w:style>
-  <w:style w:type="paragraph" w:styleId="BlockText">
-    <w:name w:val="Block Text"/>
-    <w:basedOn w:val="BodyText"/>
-    <w:next w:val="BodyText"/>
-    <w:uiPriority w:val="9"/>
-    <w:unhideWhenUsed/>
-    <w:qFormat/>
-    <w:rsid w:val="006E450C"/>
-    <w:pPr>
-      <w:spacing w:before="100" w:after="100"/>
-    </w:pPr>
-    <w:rPr>
-      <w:rFonts w:asciiTheme="majorHAnsi" w:eastAsiaTheme="majorEastAsia" w:hAnsiTheme="majorHAnsi" w:cstheme="majorBidi"/>
-      <w:bCs/>
-      <w:sz w:val="20"/>
-      <w:szCs w:val="20"/>
-    </w:rPr>
-  </w:style>
-  <w:style w:type="paragraph" w:styleId="Bibliography">
-    <w:name w:val="Bibliography"/>
-    <w:basedOn w:val="Normal"/>
-    <w:qFormat/>
-    <w:rsid w:val="006E450C"/>
-  </w:style>
-  <w:style w:type="paragraph" w:styleId="TOCHeading">
-    <w:name w:val="TOC Heading"/>
-    <w:basedOn w:val="Heading1"/>
-    <w:next w:val="BodyText"/>
-    <w:uiPriority w:val="39"/>
-    <w:unhideWhenUsed/>
-    <w:qFormat/>
-    <w:rsid w:val="00CB599C"/>
-    <w:pPr>
-      <w:spacing w:before="240" w:line="259" w:lineRule="auto"/>
-      <w:outlineLvl w:val="9"/>
-    </w:pPr>
-    <w:rPr>
-      <w:b w:val="0"/>
-      <w:bCs w:val="0"/>
-    </w:rPr>
-  </w:style>
-  <w:style w:type="paragraph" w:styleId="ListParagraph">
-    <w:name w:val="List Paragraph"/>
-    <w:basedOn w:val="Normal"/>
-    <w:uiPriority w:val="34"/>
-    <w:rsid w:val="0069190C"/>
-    <w:pPr>
-      <w:ind w:left="720"/>
-      <w:contextualSpacing/>
-    </w:pPr>
-  </w:style>
-  <w:style w:type="paragraph" w:customStyle="1" w:styleId="mystylethesis">
-    <w:name w:val="mystyle_thesis"/>
-    <w:basedOn w:val="Heading1"/>
-    <w:link w:val="mystylethesisChar"/>
-    <w:qFormat/>
-    <w:rsid w:val="00742A7C"/>
-    <w:rPr>
-      <w:color w:val="auto"/>
-    </w:rPr>
-  </w:style>
-  <w:style w:type="character" w:customStyle="1" w:styleId="mystylethesisChar">
-    <w:name w:val="mystyle_thesis Char"/>
-    <w:basedOn w:val="Heading1Char"/>
-    <w:link w:val="mystylethesis"/>
-    <w:rsid w:val="00742A7C"/>
-    <w:rPr>
-      <w:rFonts w:asciiTheme="majorHAnsi" w:eastAsiaTheme="majorEastAsia" w:hAnsiTheme="majorHAnsi" w:cstheme="majorBidi"/>
-      <w:b/>
-      <w:bCs/>
-      <w:color w:val="000000" w:themeColor="text1"/>
-      <w:sz w:val="32"/>
-      <w:szCs w:val="32"/>
+      <w:rFonts w:ascii="Times New Roman" w:hAnsi="Times New Roman"/>
+      <w:sz w:val="24"/>
     </w:rPr>
   </w:style>
   <w:style w:type="paragraph" w:customStyle="1" w:styleId="SourceCode">
@@ -8393,7 +11342,7 @@
 <file path=word/theme/theme1.xml><?xml version="1.0" encoding="utf-8"?>
 <a:theme xmlns:a="http://schemas.openxmlformats.org/drawingml/2006/main" name="Office Theme">
   <a:themeElements>
-    <a:clrScheme name="NewsPrint">
+    <a:clrScheme name="Office">
       <a:dk1>
         <a:sysClr val="windowText" lastClr="000000"/>
       </a:dk1>
@@ -8401,39 +11350,39 @@
         <a:sysClr val="window" lastClr="FFFFFF"/>
       </a:lt1>
       <a:dk2>
-        <a:srgbClr val="303030"/>
+        <a:srgbClr val="1F497D"/>
       </a:dk2>
       <a:lt2>
-        <a:srgbClr val="DEDEE0"/>
+        <a:srgbClr val="EEECE1"/>
       </a:lt2>
       <a:accent1>
-        <a:srgbClr val="AD0101"/>
+        <a:srgbClr val="4F81BD"/>
       </a:accent1>
       <a:accent2>
-        <a:srgbClr val="726056"/>
+        <a:srgbClr val="C0504D"/>
       </a:accent2>
       <a:accent3>
-        <a:srgbClr val="AC956E"/>
+        <a:srgbClr val="9BBB59"/>
       </a:accent3>
       <a:accent4>
-        <a:srgbClr val="808DA9"/>
+        <a:srgbClr val="8064A2"/>
       </a:accent4>
       <a:accent5>
-        <a:srgbClr val="424E5B"/>
+        <a:srgbClr val="4BACC6"/>
       </a:accent5>
       <a:accent6>
-        <a:srgbClr val="730E00"/>
+        <a:srgbClr val="F79646"/>
       </a:accent6>
       <a:hlink>
-        <a:srgbClr val="D26900"/>
+        <a:srgbClr val="0000FF"/>
       </a:hlink>
       <a:folHlink>
-        <a:srgbClr val="D89243"/>
+        <a:srgbClr val="800080"/>
       </a:folHlink>
     </a:clrScheme>
     <a:fontScheme name="Office">
       <a:majorFont>
-        <a:latin typeface="Calibri"/>
+        <a:latin typeface="Cambria"/>
         <a:ea typeface=""/>
         <a:cs typeface=""/>
         <a:font script="Jpan" typeface="ＭＳ ゴシック"/>
@@ -8465,9 +11414,10 @@
         <a:font script="Mong" typeface="Mongolian Baiti"/>
         <a:font script="Viet" typeface="Times New Roman"/>
         <a:font script="Uigh" typeface="Microsoft Uighur"/>
+        <a:font script="Geor" typeface="Sylfaen"/>
       </a:majorFont>
       <a:minorFont>
-        <a:latin typeface="Cambria"/>
+        <a:latin typeface="Calibri"/>
         <a:ea typeface=""/>
         <a:cs typeface=""/>
         <a:font script="Jpan" typeface="ＭＳ 明朝"/>
@@ -8499,6 +11449,7 @@
         <a:font script="Mong" typeface="Mongolian Baiti"/>
         <a:font script="Viet" typeface="Arial"/>
         <a:font script="Uigh" typeface="Microsoft Uighur"/>
+        <a:font script="Geor" typeface="Sylfaen"/>
       </a:minorFont>
     </a:fontScheme>
     <a:fmtScheme name="Office">
@@ -8533,16 +11484,20 @@
           <a:gsLst>
             <a:gs pos="0">
               <a:schemeClr val="phClr">
-                <a:tint val="100000"/>
-                <a:shade val="100000"/>
+                <a:shade val="51000"/>
+                <a:satMod val="130000"/>
+              </a:schemeClr>
+            </a:gs>
+            <a:gs pos="80000">
+              <a:schemeClr val="phClr">
+                <a:shade val="93000"/>
                 <a:satMod val="130000"/>
               </a:schemeClr>
             </a:gs>
             <a:gs pos="100000">
               <a:schemeClr val="phClr">
-                <a:tint val="50000"/>
-                <a:shade val="100000"/>
-                <a:satMod val="350000"/>
+                <a:shade val="94000"/>
+                <a:satMod val="135000"/>
               </a:schemeClr>
             </a:gs>
           </a:gsLst>
@@ -8664,46 +11619,7 @@
       </a:bgFillStyleLst>
     </a:fmtScheme>
   </a:themeElements>
-  <a:objectDefaults>
-    <a:spDef>
-      <a:spPr/>
-      <a:bodyPr/>
-      <a:lstStyle/>
-      <a:style>
-        <a:lnRef idx="1">
-          <a:schemeClr val="accent1"/>
-        </a:lnRef>
-        <a:fillRef idx="3">
-          <a:schemeClr val="accent1"/>
-        </a:fillRef>
-        <a:effectRef idx="2">
-          <a:schemeClr val="accent1"/>
-        </a:effectRef>
-        <a:fontRef idx="minor">
-          <a:schemeClr val="lt1"/>
-        </a:fontRef>
-      </a:style>
-    </a:spDef>
-    <a:lnDef>
-      <a:spPr/>
-      <a:bodyPr/>
-      <a:lstStyle/>
-      <a:style>
-        <a:lnRef idx="2">
-          <a:schemeClr val="accent1"/>
-        </a:lnRef>
-        <a:fillRef idx="0">
-          <a:schemeClr val="accent1"/>
-        </a:fillRef>
-        <a:effectRef idx="1">
-          <a:schemeClr val="accent1"/>
-        </a:effectRef>
-        <a:fontRef idx="minor">
-          <a:schemeClr val="tx1"/>
-        </a:fontRef>
-      </a:style>
-    </a:lnDef>
-  </a:objectDefaults>
+  <a:objectDefaults/>
   <a:extraClrSchemeLst/>
 </a:theme>
 </file>
</xml_diff>